<commit_message>
solve exams of virtuale
</commit_message>
<xml_diff>
--- a/teorical_question.docx
+++ b/teorical_question.docx
@@ -91,6 +91,7 @@
           <w:bCs/>
           <w:sz w:val="28"/>
           <w:szCs w:val="28"/>
+          <w:lang w:val="it-IT"/>
         </w:rPr>
       </w:pPr>
       <w:proofErr w:type="spellStart"/>
@@ -100,6 +101,7 @@
           <w:bCs/>
           <w:sz w:val="28"/>
           <w:szCs w:val="28"/>
+          <w:lang w:val="it-IT"/>
         </w:rPr>
         <w:t>Answare</w:t>
       </w:r>
@@ -375,13 +377,16 @@
           <w:ilvl w:val="0"/>
           <w:numId w:val="1"/>
         </w:numPr>
-      </w:pPr>
-      <w:r>
-        <w:rPr>
-          <w:b/>
-          <w:bCs/>
+        <w:rPr>
           <w:lang w:val="it-IT"/>
         </w:rPr>
+      </w:pPr>
+      <w:r>
+        <w:rPr>
+          <w:b/>
+          <w:bCs/>
+          <w:lang w:val="it-IT"/>
+        </w:rPr>
         <w:t>Clausola 1 (Fatto unitario):</w:t>
       </w:r>
       <w:r>
@@ -391,32 +396,59 @@
         <w:t xml:space="preserve"> Rappresenta il successo della derivazione. </w:t>
       </w:r>
       <w:r>
-        <w:t xml:space="preserve">Se </w:t>
-      </w:r>
-      <w:proofErr w:type="spellStart"/>
-      <w:r>
-        <w:t>l'obiettivo</w:t>
-      </w:r>
-      <w:proofErr w:type="spellEnd"/>
-      <w:r>
-        <w:t xml:space="preserve"> è true, il </w:t>
-      </w:r>
-      <w:proofErr w:type="spellStart"/>
-      <w:r>
-        <w:t>processo</w:t>
-      </w:r>
-      <w:proofErr w:type="spellEnd"/>
-      <w:r>
-        <w:t xml:space="preserve"> termina </w:t>
-      </w:r>
-      <w:proofErr w:type="spellStart"/>
-      <w:r>
-        <w:t>felicemente</w:t>
-      </w:r>
-      <w:proofErr w:type="spellEnd"/>
-      <w:r>
-        <w:t>.</w:t>
-      </w:r>
+        <w:rPr>
+          <w:lang w:val="it-IT"/>
+        </w:rPr>
+        <w:t xml:space="preserve">Se l'obiettivo è </w:t>
+      </w:r>
+      <w:proofErr w:type="spellStart"/>
+      <w:r>
+        <w:rPr>
+          <w:lang w:val="it-IT"/>
+        </w:rPr>
+        <w:t>true</w:t>
+      </w:r>
+      <w:proofErr w:type="spellEnd"/>
+      <w:r>
+        <w:rPr>
+          <w:lang w:val="it-IT"/>
+        </w:rPr>
+        <w:t>, il processo termina felicemente.</w:t>
+      </w:r>
+      <w:r>
+        <w:rPr>
+          <w:lang w:val="it-IT"/>
+        </w:rPr>
+        <w:t xml:space="preserve"> Il “</w:t>
+      </w:r>
+      <w:proofErr w:type="spellStart"/>
+      <w:r>
+        <w:rPr>
+          <w:lang w:val="it-IT"/>
+        </w:rPr>
+        <w:t>c</w:t>
+      </w:r>
+      <w:r>
+        <w:rPr>
+          <w:lang w:val="it-IT"/>
+        </w:rPr>
+        <w:t>ut</w:t>
+      </w:r>
+      <w:proofErr w:type="spellEnd"/>
+      <w:r>
+        <w:rPr>
+          <w:lang w:val="it-IT"/>
+        </w:rPr>
+        <w:t>” (!) evita che venga invocata la terza clausola quando si è nel caso A=</w:t>
+      </w:r>
+      <w:proofErr w:type="spellStart"/>
+      <w:r>
+        <w:rPr>
+          <w:lang w:val="it-IT"/>
+        </w:rPr>
+        <w:t>true</w:t>
+      </w:r>
+      <w:proofErr w:type="spellEnd"/>
     </w:p>
     <w:p>
       <w:pPr>
@@ -671,17 +703,7 @@
           <w:sz w:val="32"/>
           <w:szCs w:val="32"/>
         </w:rPr>
-        <w:lastRenderedPageBreak/>
-        <w:t xml:space="preserve">QUESTION </w:t>
-      </w:r>
-      <w:r>
-        <w:rPr>
-          <w:b/>
-          <w:bCs/>
-          <w:sz w:val="32"/>
-          <w:szCs w:val="32"/>
-        </w:rPr>
-        <w:t>2</w:t>
+        <w:t>QUESTION 2</w:t>
       </w:r>
       <w:r>
         <w:rPr>
@@ -1226,29 +1248,28 @@
           <w:numId w:val="3"/>
         </w:numPr>
       </w:pPr>
-      <w:proofErr w:type="gramStart"/>
-      <w:r>
-        <w:t>Meet(</w:t>
-      </w:r>
-      <w:proofErr w:type="spellStart"/>
-      <w:proofErr w:type="gramEnd"/>
-      <w:r>
-        <w:t>i</w:t>
-      </w:r>
-      <w:proofErr w:type="spellEnd"/>
-      <w:r>
-        <w:t>, j): Interval</w:t>
-      </w:r>
-      <w:r>
-        <w:t xml:space="preserve"> </w:t>
-      </w:r>
-      <w:proofErr w:type="spellStart"/>
-      <w:r>
-        <w:t>i</w:t>
-      </w:r>
-      <w:proofErr w:type="spellEnd"/>
-      <w:r>
-        <w:t xml:space="preserve"> ends exactly when j begins.</w:t>
+      <w:r>
+        <w:t>After(</w:t>
+      </w:r>
+      <w:proofErr w:type="spellStart"/>
+      <w:proofErr w:type="gramStart"/>
+      <w:r>
+        <w:t>i,j</w:t>
+      </w:r>
+      <w:proofErr w:type="spellEnd"/>
+      <w:proofErr w:type="gramEnd"/>
+      <w:r>
+        <w:t>): Before(</w:t>
+      </w:r>
+      <w:proofErr w:type="spellStart"/>
+      <w:proofErr w:type="gramStart"/>
+      <w:r>
+        <w:t>j,i</w:t>
+      </w:r>
+      <w:proofErr w:type="spellEnd"/>
+      <w:proofErr w:type="gramEnd"/>
+      <w:r>
+        <w:t>)</w:t>
       </w:r>
     </w:p>
     <w:p>
@@ -1260,7 +1281,7 @@
       </w:pPr>
       <w:proofErr w:type="gramStart"/>
       <w:r>
-        <w:t>During(</w:t>
+        <w:t>Meet(</w:t>
       </w:r>
       <w:proofErr w:type="spellStart"/>
       <w:proofErr w:type="gramEnd"/>
@@ -1269,7 +1290,26 @@
       </w:r>
       <w:proofErr w:type="spellEnd"/>
       <w:r>
-        <w:t>, J)</w:t>
+        <w:t>, j)</w:t>
+      </w:r>
+      <w:proofErr w:type="gramStart"/>
+      <w:r>
+        <w:t xml:space="preserve">: </w:t>
+      </w:r>
+      <w:r>
+        <w:t xml:space="preserve"> End</w:t>
+      </w:r>
+      <w:proofErr w:type="gramEnd"/>
+      <w:r>
+        <w:t>(</w:t>
+      </w:r>
+      <w:proofErr w:type="spellStart"/>
+      <w:r>
+        <w:t>i</w:t>
+      </w:r>
+      <w:proofErr w:type="spellEnd"/>
+      <w:r>
+        <w:t>) = Begin(j)</w:t>
       </w:r>
     </w:p>
     <w:p>
@@ -1281,7 +1321,7 @@
       </w:pPr>
       <w:proofErr w:type="gramStart"/>
       <w:r>
-        <w:t>Overlap(</w:t>
+        <w:t>During(</w:t>
       </w:r>
       <w:proofErr w:type="spellStart"/>
       <w:proofErr w:type="gramEnd"/>
@@ -1290,46 +1330,26 @@
       </w:r>
       <w:proofErr w:type="spellEnd"/>
       <w:r>
-        <w:t xml:space="preserve">, j), </w:t>
-      </w:r>
-      <w:proofErr w:type="gramStart"/>
-      <w:r>
-        <w:t>During(</w:t>
-      </w:r>
-      <w:proofErr w:type="spellStart"/>
-      <w:proofErr w:type="gramEnd"/>
+        <w:t>, J)</w:t>
+      </w:r>
+      <w:r>
+        <w:t>: Begin(j)&lt;Begin(</w:t>
+      </w:r>
+      <w:proofErr w:type="spellStart"/>
       <w:r>
         <w:t>i</w:t>
       </w:r>
       <w:proofErr w:type="spellEnd"/>
       <w:r>
-        <w:t xml:space="preserve">, j), </w:t>
-      </w:r>
-      <w:proofErr w:type="gramStart"/>
-      <w:r>
-        <w:t>Starts(</w:t>
-      </w:r>
-      <w:proofErr w:type="spellStart"/>
-      <w:proofErr w:type="gramEnd"/>
+        <w:t>)&lt;End(</w:t>
+      </w:r>
+      <w:proofErr w:type="spellStart"/>
       <w:r>
         <w:t>i</w:t>
       </w:r>
       <w:proofErr w:type="spellEnd"/>
       <w:r>
-        <w:t xml:space="preserve">, j), and </w:t>
-      </w:r>
-      <w:proofErr w:type="gramStart"/>
-      <w:r>
-        <w:t>Finishes(</w:t>
-      </w:r>
-      <w:proofErr w:type="spellStart"/>
-      <w:proofErr w:type="gramEnd"/>
-      <w:r>
-        <w:t>i</w:t>
-      </w:r>
-      <w:proofErr w:type="spellEnd"/>
-      <w:r>
-        <w:t>, j).</w:t>
+        <w:t xml:space="preserve">)&lt;End(j) </w:t>
       </w:r>
     </w:p>
     <w:p>
@@ -1339,18 +1359,57 @@
           <w:numId w:val="3"/>
         </w:numPr>
       </w:pPr>
-      <w:r>
-        <w:t>Start(</w:t>
-      </w:r>
-      <w:proofErr w:type="spellStart"/>
-      <w:proofErr w:type="gramStart"/>
-      <w:r>
-        <w:t>i,j</w:t>
-      </w:r>
-      <w:proofErr w:type="spellEnd"/>
-      <w:proofErr w:type="gramEnd"/>
+      <w:proofErr w:type="gramStart"/>
+      <w:r>
+        <w:t>Overlap(</w:t>
+      </w:r>
+      <w:proofErr w:type="spellStart"/>
+      <w:proofErr w:type="gramEnd"/>
+      <w:r>
+        <w:t>i</w:t>
+      </w:r>
+      <w:proofErr w:type="spellEnd"/>
+      <w:r>
+        <w:t>, j)</w:t>
+      </w:r>
+      <w:proofErr w:type="gramStart"/>
+      <w:r>
+        <w:t>:</w:t>
+      </w:r>
+      <w:r>
+        <w:t xml:space="preserve"> </w:t>
+      </w:r>
+      <w:r>
+        <w:t xml:space="preserve"> </w:t>
+      </w:r>
+      <w:r>
+        <w:t>Begin</w:t>
+      </w:r>
+      <w:proofErr w:type="gramEnd"/>
+      <w:r>
+        <w:t>(</w:t>
+      </w:r>
+      <w:proofErr w:type="spellStart"/>
+      <w:r>
+        <w:t>i</w:t>
+      </w:r>
+      <w:proofErr w:type="spellEnd"/>
+      <w:r>
+        <w:t>)&lt;Begin</w:t>
+      </w:r>
+      <w:r>
+        <w:t>(j)&lt;End(</w:t>
+      </w:r>
+      <w:proofErr w:type="spellStart"/>
+      <w:r>
+        <w:t>i</w:t>
+      </w:r>
+      <w:proofErr w:type="spellEnd"/>
       <w:r>
         <w:t>)</w:t>
+      </w:r>
+      <w:r>
+        <w:t>&lt;End(j)</w:t>
       </w:r>
     </w:p>
     <w:p>
@@ -1361,7 +1420,7 @@
         </w:numPr>
       </w:pPr>
       <w:r>
-        <w:t>Finish(</w:t>
+        <w:t>Start(</w:t>
       </w:r>
       <w:proofErr w:type="spellStart"/>
       <w:proofErr w:type="gramStart"/>
@@ -1372,6 +1431,25 @@
       <w:proofErr w:type="gramEnd"/>
       <w:r>
         <w:t>)</w:t>
+      </w:r>
+      <w:proofErr w:type="gramStart"/>
+      <w:r>
+        <w:t>:</w:t>
+      </w:r>
+      <w:r>
+        <w:t xml:space="preserve">  Begin</w:t>
+      </w:r>
+      <w:proofErr w:type="gramEnd"/>
+      <w:r>
+        <w:t>(</w:t>
+      </w:r>
+      <w:proofErr w:type="spellStart"/>
+      <w:r>
+        <w:t>i</w:t>
+      </w:r>
+      <w:proofErr w:type="spellEnd"/>
+      <w:r>
+        <w:t>) = Begin(j)</w:t>
       </w:r>
     </w:p>
     <w:p>
@@ -1382,6 +1460,49 @@
         </w:numPr>
       </w:pPr>
       <w:r>
+        <w:t>Finish(</w:t>
+      </w:r>
+      <w:proofErr w:type="spellStart"/>
+      <w:proofErr w:type="gramStart"/>
+      <w:r>
+        <w:t>i,j</w:t>
+      </w:r>
+      <w:proofErr w:type="spellEnd"/>
+      <w:proofErr w:type="gramEnd"/>
+      <w:r>
+        <w:t>)</w:t>
+      </w:r>
+      <w:proofErr w:type="gramStart"/>
+      <w:r>
+        <w:t>:</w:t>
+      </w:r>
+      <w:r>
+        <w:t xml:space="preserve">  Finish</w:t>
+      </w:r>
+      <w:proofErr w:type="gramEnd"/>
+      <w:r>
+        <w:t>(</w:t>
+      </w:r>
+      <w:proofErr w:type="spellStart"/>
+      <w:r>
+        <w:t>i</w:t>
+      </w:r>
+      <w:proofErr w:type="spellEnd"/>
+      <w:r>
+        <w:t>) = Finish(j</w:t>
+      </w:r>
+      <w:r>
+        <w:t>)</w:t>
+      </w:r>
+    </w:p>
+    <w:p>
+      <w:pPr>
+        <w:numPr>
+          <w:ilvl w:val="1"/>
+          <w:numId w:val="3"/>
+        </w:numPr>
+      </w:pPr>
+      <w:r>
         <w:t>Equals(</w:t>
       </w:r>
       <w:proofErr w:type="spellStart"/>
@@ -1391,6 +1512,53 @@
       </w:r>
       <w:proofErr w:type="spellEnd"/>
       <w:proofErr w:type="gramEnd"/>
+      <w:r>
+        <w:t>)</w:t>
+      </w:r>
+      <w:proofErr w:type="gramStart"/>
+      <w:r>
+        <w:t>:</w:t>
+      </w:r>
+      <w:r>
+        <w:t xml:space="preserve">  </w:t>
+      </w:r>
+      <w:r>
+        <w:t>Begin</w:t>
+      </w:r>
+      <w:proofErr w:type="gramEnd"/>
+      <w:r>
+        <w:t>(</w:t>
+      </w:r>
+      <w:proofErr w:type="spellStart"/>
+      <w:r>
+        <w:t>i</w:t>
+      </w:r>
+      <w:proofErr w:type="spellEnd"/>
+      <w:r>
+        <w:t>) = Begin(</w:t>
+      </w:r>
+      <w:proofErr w:type="gramStart"/>
+      <w:r>
+        <w:t>j)</w:t>
+      </w:r>
+      <w:r>
+        <w:t xml:space="preserve">  AND</w:t>
+      </w:r>
+      <w:proofErr w:type="gramEnd"/>
+      <w:r>
+        <w:t xml:space="preserve">   </w:t>
+      </w:r>
+      <w:r>
+        <w:t>Finish(</w:t>
+      </w:r>
+      <w:proofErr w:type="spellStart"/>
+      <w:r>
+        <w:t>i</w:t>
+      </w:r>
+      <w:proofErr w:type="spellEnd"/>
+      <w:r>
+        <w:t>) = Finish(j</w:t>
+      </w:r>
       <w:r>
         <w:t>)</w:t>
       </w:r>
@@ -2927,43 +3095,7 @@
           <w:sz w:val="32"/>
           <w:szCs w:val="32"/>
         </w:rPr>
-        <w:t>5</w:t>
-      </w:r>
-      <w:r>
-        <w:rPr>
-          <w:b/>
-          <w:bCs/>
-          <w:sz w:val="32"/>
-          <w:szCs w:val="32"/>
-        </w:rPr>
-        <w:t xml:space="preserve"> </w:t>
-      </w:r>
-      <w:r>
-        <w:rPr>
-          <w:b/>
-          <w:bCs/>
-          <w:sz w:val="32"/>
-          <w:szCs w:val="32"/>
-        </w:rPr>
-        <w:t>–</w:t>
-      </w:r>
-      <w:r>
-        <w:rPr>
-          <w:b/>
-          <w:bCs/>
-          <w:sz w:val="32"/>
-          <w:szCs w:val="32"/>
-        </w:rPr>
-        <w:t xml:space="preserve"> </w:t>
-      </w:r>
-      <w:r>
-        <w:rPr>
-          <w:b/>
-          <w:bCs/>
-          <w:sz w:val="32"/>
-          <w:szCs w:val="32"/>
-        </w:rPr>
-        <w:t>EC exercise</w:t>
+        <w:t>5 – EC exercise</w:t>
       </w:r>
     </w:p>
     <w:p>
@@ -3591,25 +3723,7 @@
           <w:sz w:val="32"/>
           <w:szCs w:val="32"/>
         </w:rPr>
-        <w:t>6</w:t>
-      </w:r>
-      <w:r>
-        <w:rPr>
-          <w:b/>
-          <w:bCs/>
-          <w:sz w:val="32"/>
-          <w:szCs w:val="32"/>
-        </w:rPr>
-        <w:t xml:space="preserve"> –</w:t>
-      </w:r>
-      <w:r>
-        <w:rPr>
-          <w:b/>
-          <w:bCs/>
-          <w:sz w:val="32"/>
-          <w:szCs w:val="32"/>
-        </w:rPr>
-        <w:t xml:space="preserve"> Rete Algorithm</w:t>
+        <w:t>6 – Rete Algorithm</w:t>
       </w:r>
     </w:p>
     <w:p>
@@ -3796,25 +3910,7 @@
           <w:sz w:val="32"/>
           <w:szCs w:val="32"/>
         </w:rPr>
-        <w:t>7</w:t>
-      </w:r>
-      <w:r>
-        <w:rPr>
-          <w:b/>
-          <w:bCs/>
-          <w:sz w:val="32"/>
-          <w:szCs w:val="32"/>
-        </w:rPr>
-        <w:t xml:space="preserve"> – </w:t>
-      </w:r>
-      <w:r>
-        <w:rPr>
-          <w:b/>
-          <w:bCs/>
-          <w:sz w:val="32"/>
-          <w:szCs w:val="32"/>
-        </w:rPr>
-        <w:t>LPAD exercise</w:t>
+        <w:t>7 – LPAD exercise</w:t>
       </w:r>
     </w:p>
     <w:p>
@@ -4784,6 +4880,17 @@
       </w:r>
     </w:p>
     <w:p/>
+    <w:p/>
+    <w:p/>
+    <w:p/>
+    <w:p/>
+    <w:p/>
+    <w:p/>
+    <w:p/>
+    <w:p/>
+    <w:p/>
+    <w:p/>
+    <w:p/>
     <w:p>
       <w:pPr>
         <w:rPr>
@@ -4802,7 +4909,8 @@
           <w:szCs w:val="32"/>
           <w:lang w:val="it-IT"/>
         </w:rPr>
-        <w:t xml:space="preserve">QUESTION </w:t>
+        <w:lastRenderedPageBreak/>
+        <w:t>QUESTION</w:t>
       </w:r>
       <w:r>
         <w:rPr>
@@ -4812,8 +4920,9 @@
           <w:szCs w:val="32"/>
           <w:lang w:val="it-IT"/>
         </w:rPr>
-        <w:t>8</w:t>
-      </w:r>
+        <w:t xml:space="preserve"> 8 – </w:t>
+      </w:r>
+      <w:proofErr w:type="spellStart"/>
       <w:r>
         <w:rPr>
           <w:b/>
@@ -4822,8 +4931,9 @@
           <w:szCs w:val="32"/>
           <w:lang w:val="it-IT"/>
         </w:rPr>
-        <w:t xml:space="preserve"> </w:t>
-      </w:r>
+        <w:t>Ontology</w:t>
+      </w:r>
+      <w:proofErr w:type="spellEnd"/>
       <w:r>
         <w:rPr>
           <w:b/>
@@ -4832,7 +4942,7 @@
           <w:szCs w:val="32"/>
           <w:lang w:val="it-IT"/>
         </w:rPr>
-        <w:t xml:space="preserve">– </w:t>
+        <w:t xml:space="preserve"> </w:t>
       </w:r>
       <w:proofErr w:type="spellStart"/>
       <w:r>
@@ -4843,10 +4953,675 @@
           <w:szCs w:val="32"/>
           <w:lang w:val="it-IT"/>
         </w:rPr>
-        <w:t>Modal</w:t>
-      </w:r>
-      <w:proofErr w:type="spellEnd"/>
-      <w:r>
+        <w:t>Operation</w:t>
+      </w:r>
+      <w:proofErr w:type="spellEnd"/>
+    </w:p>
+    <w:p>
+      <w:pPr>
+        <w:rPr>
+          <w:i/>
+          <w:iCs/>
+        </w:rPr>
+      </w:pPr>
+      <w:r>
+        <w:rPr>
+          <w:i/>
+          <w:iCs/>
+        </w:rPr>
+        <w:t>Within the terminological approach towards the representation of</w:t>
+      </w:r>
+      <w:r>
+        <w:rPr>
+          <w:i/>
+          <w:iCs/>
+        </w:rPr>
+        <w:t xml:space="preserve"> </w:t>
+      </w:r>
+      <w:r>
+        <w:rPr>
+          <w:i/>
+          <w:iCs/>
+        </w:rPr>
+        <w:t>concepts/categories and individuals/instances, the candidate is invited to</w:t>
+      </w:r>
+      <w:r>
+        <w:rPr>
+          <w:i/>
+          <w:iCs/>
+        </w:rPr>
+        <w:t xml:space="preserve"> </w:t>
+      </w:r>
+      <w:r>
+        <w:rPr>
+          <w:i/>
+          <w:iCs/>
+        </w:rPr>
+        <w:t>illustrate the notions of</w:t>
+      </w:r>
+    </w:p>
+    <w:p>
+      <w:pPr>
+        <w:rPr>
+          <w:i/>
+          <w:iCs/>
+        </w:rPr>
+      </w:pPr>
+      <w:r>
+        <w:rPr>
+          <w:i/>
+          <w:iCs/>
+        </w:rPr>
+        <w:t xml:space="preserve">• </w:t>
+      </w:r>
+      <w:proofErr w:type="spellStart"/>
+      <w:r>
+        <w:rPr>
+          <w:i/>
+          <w:iCs/>
+        </w:rPr>
+        <w:t>Disjointness</w:t>
+      </w:r>
+      <w:proofErr w:type="spellEnd"/>
+      <w:r>
+        <w:rPr>
+          <w:i/>
+          <w:iCs/>
+        </w:rPr>
+        <w:t xml:space="preserve"> over a set S of categories (S = {c1, c2, …, </w:t>
+      </w:r>
+      <w:proofErr w:type="spellStart"/>
+      <w:r>
+        <w:rPr>
+          <w:i/>
+          <w:iCs/>
+        </w:rPr>
+        <w:t>cn</w:t>
+      </w:r>
+      <w:proofErr w:type="spellEnd"/>
+      <w:r>
+        <w:rPr>
+          <w:i/>
+          <w:iCs/>
+        </w:rPr>
+        <w:t>}, where c1…</w:t>
+      </w:r>
+      <w:proofErr w:type="spellStart"/>
+      <w:r>
+        <w:rPr>
+          <w:i/>
+          <w:iCs/>
+        </w:rPr>
+        <w:t>cn</w:t>
+      </w:r>
+      <w:proofErr w:type="spellEnd"/>
+      <w:r>
+        <w:rPr>
+          <w:i/>
+          <w:iCs/>
+        </w:rPr>
+        <w:t xml:space="preserve"> are</w:t>
+      </w:r>
+    </w:p>
+    <w:p>
+      <w:pPr>
+        <w:rPr>
+          <w:i/>
+          <w:iCs/>
+        </w:rPr>
+      </w:pPr>
+      <w:r>
+        <w:rPr>
+          <w:i/>
+          <w:iCs/>
+        </w:rPr>
+        <w:t>categories)</w:t>
+      </w:r>
+    </w:p>
+    <w:p>
+      <w:pPr>
+        <w:rPr>
+          <w:i/>
+          <w:iCs/>
+        </w:rPr>
+      </w:pPr>
+      <w:r>
+        <w:rPr>
+          <w:i/>
+          <w:iCs/>
+        </w:rPr>
+        <w:t>• Exhaustive Decomposition of a category c into a set S of categories</w:t>
+      </w:r>
+    </w:p>
+    <w:p>
+      <w:pPr>
+        <w:rPr>
+          <w:i/>
+          <w:iCs/>
+        </w:rPr>
+      </w:pPr>
+      <w:r>
+        <w:rPr>
+          <w:i/>
+          <w:iCs/>
+        </w:rPr>
+        <w:t>• Partition of a category c into a set of categories S</w:t>
+      </w:r>
+    </w:p>
+    <w:p>
+      <w:pPr>
+        <w:rPr>
+          <w:i/>
+          <w:iCs/>
+        </w:rPr>
+      </w:pPr>
+      <w:r>
+        <w:rPr>
+          <w:i/>
+          <w:iCs/>
+        </w:rPr>
+        <w:t>The candidate is invited to illustrate these notions through a simple example</w:t>
+      </w:r>
+    </w:p>
+    <w:p>
+      <w:pPr>
+        <w:rPr>
+          <w:b/>
+          <w:bCs/>
+          <w:sz w:val="28"/>
+          <w:szCs w:val="28"/>
+        </w:rPr>
+      </w:pPr>
+      <w:proofErr w:type="spellStart"/>
+      <w:r>
+        <w:rPr>
+          <w:b/>
+          <w:bCs/>
+          <w:sz w:val="28"/>
+          <w:szCs w:val="28"/>
+        </w:rPr>
+        <w:t>Answare</w:t>
+      </w:r>
+      <w:proofErr w:type="spellEnd"/>
+    </w:p>
+    <w:p>
+      <w:r>
+        <w:t>In the terminological approach to representing knowledge, categories and their relationships are defined using specific logical notions to ensure clarity and consistency within an ontology.</w:t>
+      </w:r>
+    </w:p>
+    <w:p>
+      <w:r>
+        <w:t xml:space="preserve">Below are the illustrations of the requested notions based on the </w:t>
+      </w:r>
+      <w:proofErr w:type="gramStart"/>
+      <w:r>
+        <w:t>provided material</w:t>
+      </w:r>
+      <w:proofErr w:type="gramEnd"/>
+      <w:r>
+        <w:t>:</w:t>
+      </w:r>
+    </w:p>
+    <w:p>
+      <w:pPr>
+        <w:rPr>
+          <w:b/>
+          <w:bCs/>
+        </w:rPr>
+      </w:pPr>
+      <w:r>
+        <w:rPr>
+          <w:b/>
+          <w:bCs/>
+        </w:rPr>
+        <w:t xml:space="preserve">1. </w:t>
+      </w:r>
+      <w:proofErr w:type="spellStart"/>
+      <w:r>
+        <w:rPr>
+          <w:b/>
+          <w:bCs/>
+        </w:rPr>
+        <w:t>Disjointness</w:t>
+      </w:r>
+      <w:proofErr w:type="spellEnd"/>
+    </w:p>
+    <w:p>
+      <w:r>
+        <w:rPr>
+          <w:b/>
+          <w:bCs/>
+        </w:rPr>
+        <w:t>Definition</w:t>
+      </w:r>
+      <w:r>
+        <w:t xml:space="preserve">: A set of categories S = {c_1, c_2, </w:t>
+      </w:r>
+      <w:r>
+        <w:t>…</w:t>
+      </w:r>
+      <w:r>
+        <w:t xml:space="preserve">, </w:t>
+      </w:r>
+      <w:proofErr w:type="spellStart"/>
+      <w:r>
+        <w:t>c_n</w:t>
+      </w:r>
+      <w:proofErr w:type="spellEnd"/>
+      <w:r>
+        <w:t>} is considered disjoint if they share no common members. Formally, an individual that belongs to one category in a disjoint set cannot belong to any other category in that same set.</w:t>
+      </w:r>
+    </w:p>
+    <w:p>
+      <w:pPr>
+        <w:numPr>
+          <w:ilvl w:val="0"/>
+          <w:numId w:val="27"/>
+        </w:numPr>
+      </w:pPr>
+      <w:r>
+        <w:rPr>
+          <w:b/>
+          <w:bCs/>
+        </w:rPr>
+        <w:t>Example</w:t>
+      </w:r>
+      <w:r>
+        <w:t xml:space="preserve">: The categories </w:t>
+      </w:r>
+      <w:r>
+        <w:rPr>
+          <w:b/>
+          <w:bCs/>
+        </w:rPr>
+        <w:t>Animals</w:t>
+      </w:r>
+      <w:r>
+        <w:t xml:space="preserve"> and </w:t>
+      </w:r>
+      <w:r>
+        <w:rPr>
+          <w:b/>
+          <w:bCs/>
+        </w:rPr>
+        <w:t>Vegetables</w:t>
+      </w:r>
+      <w:r>
+        <w:t xml:space="preserve"> are </w:t>
+      </w:r>
+      <w:proofErr w:type="gramStart"/>
+      <w:r>
+        <w:t>disjoint</w:t>
+      </w:r>
+      <w:proofErr w:type="gramEnd"/>
+      <w:r>
+        <w:t>. While both are subcategories of "Living Things," an entity cannot be classified as both an animal and a vegetable simultaneously.</w:t>
+      </w:r>
+    </w:p>
+    <w:p>
+      <w:pPr>
+        <w:numPr>
+          <w:ilvl w:val="0"/>
+          <w:numId w:val="27"/>
+        </w:numPr>
+      </w:pPr>
+      <w:r>
+        <w:rPr>
+          <w:b/>
+          <w:bCs/>
+        </w:rPr>
+        <w:t>Formal notation</w:t>
+      </w:r>
+      <w:r>
+        <w:t xml:space="preserve">: </w:t>
+      </w:r>
+      <w:proofErr w:type="gramStart"/>
+      <w:r>
+        <w:t>Disjoint(</w:t>
+      </w:r>
+      <w:proofErr w:type="gramEnd"/>
+      <w:r>
+        <w:t xml:space="preserve">{Animals, </w:t>
+      </w:r>
+      <w:proofErr w:type="gramStart"/>
+      <w:r>
+        <w:t>Vegetables})</w:t>
+      </w:r>
+      <w:proofErr w:type="gramEnd"/>
+      <w:r>
+        <w:t>.</w:t>
+      </w:r>
+    </w:p>
+    <w:p>
+      <w:pPr>
+        <w:rPr>
+          <w:b/>
+          <w:bCs/>
+        </w:rPr>
+      </w:pPr>
+      <w:r>
+        <w:rPr>
+          <w:b/>
+          <w:bCs/>
+        </w:rPr>
+        <w:t>2. Exhaustive Decomposition</w:t>
+      </w:r>
+    </w:p>
+    <w:p>
+      <w:r>
+        <w:rPr>
+          <w:b/>
+          <w:bCs/>
+        </w:rPr>
+        <w:t>Definition</w:t>
+      </w:r>
+      <w:r>
+        <w:t>: A set of categories S provides an exhaustive decomposition of a parent category c if every instance of c must belong to at least one of the categories in S. Essentially, the subcategories "cover" the entire extent of the parent category.</w:t>
+      </w:r>
+    </w:p>
+    <w:p>
+      <w:pPr>
+        <w:numPr>
+          <w:ilvl w:val="0"/>
+          <w:numId w:val="28"/>
+        </w:numPr>
+      </w:pPr>
+      <w:r>
+        <w:rPr>
+          <w:b/>
+          <w:bCs/>
+        </w:rPr>
+        <w:t>Example</w:t>
+      </w:r>
+      <w:r>
+        <w:t xml:space="preserve">: If every person currently in a specific classroom is either a student or a professor, then the categories </w:t>
+      </w:r>
+      <w:r>
+        <w:rPr>
+          <w:b/>
+          <w:bCs/>
+        </w:rPr>
+        <w:t>Student</w:t>
+      </w:r>
+      <w:r>
+        <w:t xml:space="preserve"> and </w:t>
+      </w:r>
+      <w:r>
+        <w:rPr>
+          <w:b/>
+          <w:bCs/>
+        </w:rPr>
+        <w:t>Professor</w:t>
+      </w:r>
+      <w:r>
+        <w:t xml:space="preserve"> form an exhaustive decomposition of the category </w:t>
+      </w:r>
+      <w:proofErr w:type="spellStart"/>
+      <w:r>
+        <w:rPr>
+          <w:b/>
+          <w:bCs/>
+        </w:rPr>
+        <w:t>PeopleInThisRoom</w:t>
+      </w:r>
+      <w:proofErr w:type="spellEnd"/>
+      <w:r>
+        <w:t>. Note that in an exhaustive decomposition alone, an individual could potentially belong to both (e.g., a student who is also a teaching assistant/professor).</w:t>
+      </w:r>
+    </w:p>
+    <w:p>
+      <w:pPr>
+        <w:numPr>
+          <w:ilvl w:val="0"/>
+          <w:numId w:val="28"/>
+        </w:numPr>
+      </w:pPr>
+      <w:r>
+        <w:rPr>
+          <w:b/>
+          <w:bCs/>
+        </w:rPr>
+        <w:t>Formal notation</w:t>
+      </w:r>
+      <w:r>
+        <w:t xml:space="preserve">: </w:t>
+      </w:r>
+      <w:proofErr w:type="spellStart"/>
+      <w:proofErr w:type="gramStart"/>
+      <w:r>
+        <w:t>ExhaustiveDecomposition</w:t>
+      </w:r>
+      <w:proofErr w:type="spellEnd"/>
+      <w:r>
+        <w:t>(</w:t>
+      </w:r>
+      <w:proofErr w:type="gramEnd"/>
+      <w:r>
+        <w:t>{Student, Professor}, P</w:t>
+      </w:r>
+      <w:proofErr w:type="spellStart"/>
+      <w:r>
+        <w:t>eopleInThisRoom</w:t>
+      </w:r>
+      <w:proofErr w:type="spellEnd"/>
+      <w:r>
+        <w:t>).</w:t>
+      </w:r>
+    </w:p>
+    <w:p>
+      <w:pPr>
+        <w:rPr>
+          <w:b/>
+          <w:bCs/>
+        </w:rPr>
+      </w:pPr>
+      <w:r>
+        <w:rPr>
+          <w:b/>
+          <w:bCs/>
+        </w:rPr>
+        <w:lastRenderedPageBreak/>
+        <w:t>3. Partition</w:t>
+      </w:r>
+    </w:p>
+    <w:p>
+      <w:r>
+        <w:rPr>
+          <w:b/>
+          <w:bCs/>
+        </w:rPr>
+        <w:t>Definition</w:t>
+      </w:r>
+      <w:r>
+        <w:t xml:space="preserve">: A partition occurs when a set of categories S is both </w:t>
+      </w:r>
+      <w:proofErr w:type="gramStart"/>
+      <w:r>
+        <w:rPr>
+          <w:b/>
+          <w:bCs/>
+        </w:rPr>
+        <w:t>disjoint</w:t>
+      </w:r>
+      <w:proofErr w:type="gramEnd"/>
+      <w:r>
+        <w:t xml:space="preserve"> and forms an </w:t>
+      </w:r>
+      <w:r>
+        <w:rPr>
+          <w:b/>
+          <w:bCs/>
+        </w:rPr>
+        <w:t>exhaustive decomposition</w:t>
+      </w:r>
+      <w:r>
+        <w:t xml:space="preserve"> of a parent category c. This means every instance of the parent category belongs to exactly one subcategory in the set—no more and no less.</w:t>
+      </w:r>
+    </w:p>
+    <w:p>
+      <w:pPr>
+        <w:numPr>
+          <w:ilvl w:val="0"/>
+          <w:numId w:val="29"/>
+        </w:numPr>
+      </w:pPr>
+      <w:r>
+        <w:rPr>
+          <w:b/>
+          <w:bCs/>
+        </w:rPr>
+        <w:t>Example</w:t>
+      </w:r>
+      <w:r>
+        <w:t xml:space="preserve">: Consider the category </w:t>
+      </w:r>
+      <w:r>
+        <w:rPr>
+          <w:b/>
+          <w:bCs/>
+        </w:rPr>
+        <w:t>Living Things</w:t>
+      </w:r>
+      <w:r>
+        <w:t xml:space="preserve">. If we follow a classification where every living thing must be either </w:t>
+      </w:r>
+      <w:proofErr w:type="gramStart"/>
+      <w:r>
+        <w:t>an</w:t>
+      </w:r>
+      <w:proofErr w:type="gramEnd"/>
+      <w:r>
+        <w:rPr>
+          <w:b/>
+          <w:bCs/>
+        </w:rPr>
+        <w:t xml:space="preserve"> </w:t>
+      </w:r>
+      <w:r>
+        <w:rPr>
+          <w:b/>
+          <w:bCs/>
+        </w:rPr>
+        <w:t>Eukaryote</w:t>
+      </w:r>
+      <w:r>
+        <w:t xml:space="preserve"> or</w:t>
+      </w:r>
+      <w:r>
+        <w:t xml:space="preserve"> </w:t>
+      </w:r>
+      <w:r>
+        <w:rPr>
+          <w:i/>
+          <w:iCs/>
+        </w:rPr>
+        <w:t>Prokaryote</w:t>
+      </w:r>
+      <w:r>
+        <w:t xml:space="preserve">, and no living thing can be more than one of these, then </w:t>
+      </w:r>
+      <w:proofErr w:type="gramStart"/>
+      <w:r>
+        <w:t>{ </w:t>
+      </w:r>
+      <w:r>
+        <w:rPr>
+          <w:b/>
+          <w:bCs/>
+        </w:rPr>
+        <w:t>Eukaryote</w:t>
+      </w:r>
+      <w:proofErr w:type="gramEnd"/>
+      <w:r>
+        <w:t xml:space="preserve">, </w:t>
+      </w:r>
+      <w:proofErr w:type="gramStart"/>
+      <w:r>
+        <w:rPr>
+          <w:i/>
+          <w:iCs/>
+        </w:rPr>
+        <w:t>Prokaryote</w:t>
+      </w:r>
+      <w:r>
+        <w:t>},</w:t>
+      </w:r>
+      <w:proofErr w:type="gramEnd"/>
+      <w:r>
+        <w:t xml:space="preserve"> forms a partition of </w:t>
+      </w:r>
+      <w:proofErr w:type="spellStart"/>
+      <w:r>
+        <w:rPr>
+          <w:b/>
+          <w:bCs/>
+        </w:rPr>
+        <w:t>LivingThings</w:t>
+      </w:r>
+      <w:proofErr w:type="spellEnd"/>
+      <w:r>
+        <w:t>.</w:t>
+      </w:r>
+    </w:p>
+    <w:p>
+      <w:pPr>
+        <w:numPr>
+          <w:ilvl w:val="0"/>
+          <w:numId w:val="29"/>
+        </w:numPr>
+      </w:pPr>
+      <w:r>
+        <w:rPr>
+          <w:b/>
+          <w:bCs/>
+        </w:rPr>
+        <w:t>Formal notation</w:t>
+      </w:r>
+      <w:r>
+        <w:t xml:space="preserve">: </w:t>
+      </w:r>
+      <w:proofErr w:type="gramStart"/>
+      <w:r>
+        <w:t>Partition({ </w:t>
+      </w:r>
+      <w:r>
+        <w:rPr>
+          <w:b/>
+          <w:bCs/>
+        </w:rPr>
+        <w:t>Eukaryote</w:t>
+      </w:r>
+      <w:proofErr w:type="gramEnd"/>
+      <w:r>
+        <w:t xml:space="preserve">, </w:t>
+      </w:r>
+      <w:proofErr w:type="gramStart"/>
+      <w:r>
+        <w:rPr>
+          <w:i/>
+          <w:iCs/>
+        </w:rPr>
+        <w:t>Prokaryote</w:t>
+      </w:r>
+      <w:r>
+        <w:t xml:space="preserve"> }</w:t>
+      </w:r>
+      <w:proofErr w:type="gramEnd"/>
+      <w:r>
+        <w:t xml:space="preserve">, </w:t>
+      </w:r>
+      <w:proofErr w:type="spellStart"/>
+      <w:r>
+        <w:t>LivingThings</w:t>
+      </w:r>
+      <w:proofErr w:type="spellEnd"/>
+      <w:r>
+        <w:t>).</w:t>
+      </w:r>
+    </w:p>
+    <w:p/>
+    <w:p>
+      <w:pPr>
         <w:rPr>
           <w:b/>
           <w:bCs/>
@@ -4854,8 +5629,7 @@
           <w:szCs w:val="32"/>
           <w:lang w:val="it-IT"/>
         </w:rPr>
-        <w:t xml:space="preserve"> Logic (OP</w:t>
-      </w:r>
+      </w:pPr>
       <w:r>
         <w:rPr>
           <w:b/>
@@ -4864,54 +5638,471 @@
           <w:szCs w:val="32"/>
           <w:lang w:val="it-IT"/>
         </w:rPr>
-        <w:t>ZIONAL)</w:t>
-      </w:r>
-    </w:p>
-    <w:p>
-      <w:pPr>
-        <w:rPr>
+        <w:t xml:space="preserve">QUESTION </w:t>
+      </w:r>
+      <w:r>
+        <w:rPr>
+          <w:b/>
+          <w:bCs/>
+          <w:sz w:val="32"/>
+          <w:szCs w:val="32"/>
+          <w:lang w:val="it-IT"/>
+        </w:rPr>
+        <w:t>9</w:t>
+      </w:r>
+      <w:r>
+        <w:rPr>
+          <w:b/>
+          <w:bCs/>
+          <w:sz w:val="32"/>
+          <w:szCs w:val="32"/>
+          <w:lang w:val="it-IT"/>
+        </w:rPr>
+        <w:t xml:space="preserve"> – </w:t>
+      </w:r>
+      <w:r>
+        <w:rPr>
+          <w:b/>
+          <w:bCs/>
+          <w:sz w:val="32"/>
+          <w:szCs w:val="32"/>
+          <w:lang w:val="it-IT"/>
+        </w:rPr>
+        <w:t>Semantic web</w:t>
+      </w:r>
+    </w:p>
+    <w:p>
+      <w:pPr>
+        <w:rPr>
+          <w:i/>
+          <w:iCs/>
           <w:sz w:val="22"/>
           <w:szCs w:val="22"/>
         </w:rPr>
       </w:pPr>
       <w:r>
         <w:rPr>
+          <w:i/>
+          <w:iCs/>
           <w:sz w:val="22"/>
           <w:szCs w:val="22"/>
         </w:rPr>
-        <w:t xml:space="preserve">I </w:t>
-      </w:r>
-      <w:proofErr w:type="gramStart"/>
-      <w:r>
-        <w:rPr>
+        <w:t>The candidate is invited to briefly introduce the notion of Semantic Networks,</w:t>
+      </w:r>
+      <w:r>
+        <w:rPr>
+          <w:i/>
+          <w:iCs/>
           <w:sz w:val="22"/>
           <w:szCs w:val="22"/>
         </w:rPr>
-        <w:t>don’t</w:t>
-      </w:r>
-      <w:proofErr w:type="gramEnd"/>
-      <w:r>
-        <w:rPr>
+        <w:t xml:space="preserve"> </w:t>
+      </w:r>
+      <w:r>
+        <w:rPr>
+          <w:i/>
+          <w:iCs/>
           <w:sz w:val="22"/>
           <w:szCs w:val="22"/>
         </w:rPr>
+        <w:t>and to highlight some of the limits that were present in their original formulation.</w:t>
+      </w:r>
+    </w:p>
+    <w:p>
+      <w:pPr>
+        <w:rPr>
+          <w:b/>
+          <w:bCs/>
+          <w:sz w:val="28"/>
+          <w:szCs w:val="28"/>
+        </w:rPr>
+      </w:pPr>
+      <w:proofErr w:type="spellStart"/>
+      <w:r>
+        <w:rPr>
+          <w:b/>
+          <w:bCs/>
+          <w:sz w:val="28"/>
+          <w:szCs w:val="28"/>
+        </w:rPr>
+        <w:t>Answare</w:t>
+      </w:r>
+      <w:proofErr w:type="spellEnd"/>
+    </w:p>
+    <w:p>
+      <w:r>
+        <w:t>Semantic Networks (or semantic nets) are a form of knowledge representation where information is stored as a graph consisting of nodes, representing concepts or entities, and labeled arcs, which represent the relationships between those nodes. In modern contexts, such as Knowledge Graphs, these relationships are often expressed as "triplets" in the form of (subject, predicate, object) or (head, relation, tail).</w:t>
+      </w:r>
+    </w:p>
+    <w:p>
+      <w:r>
+        <w:t>While Semantic Networks provided a foundation for structured knowledge, their original formulations and early implementations (often associated with the early Web or "Web 1.0") faced several critical limitations:</w:t>
+      </w:r>
+    </w:p>
+    <w:p>
+      <w:pPr>
+        <w:numPr>
+          <w:ilvl w:val="0"/>
+          <w:numId w:val="30"/>
+        </w:numPr>
+      </w:pPr>
+      <w:r>
+        <w:rPr>
+          <w:b/>
+          <w:bCs/>
+        </w:rPr>
+        <w:t>Lack of Formal Semantics:</w:t>
+      </w:r>
+      <w:r>
+        <w:t xml:space="preserve"> Original formulations often lacked a rigorous logical foundation, making it difficult for machines to automatically reason about the data or perform complex inferences.</w:t>
+      </w:r>
+    </w:p>
+    <w:p>
+      <w:pPr>
+        <w:numPr>
+          <w:ilvl w:val="0"/>
+          <w:numId w:val="30"/>
+        </w:numPr>
+      </w:pPr>
+      <w:r>
+        <w:rPr>
+          <w:b/>
+          <w:bCs/>
+        </w:rPr>
+        <w:t>Ambiguity in Relationships:</w:t>
+      </w:r>
+      <w:r>
+        <w:t xml:space="preserve"> In early web structures, links existed between pages, but there was no explicit information regarding what the link itself represented (e.g., whether a link pointed to a friend, a colleague, or a related topic).</w:t>
+      </w:r>
+    </w:p>
+    <w:p>
+      <w:pPr>
+        <w:numPr>
+          <w:ilvl w:val="0"/>
+          <w:numId w:val="30"/>
+        </w:numPr>
+      </w:pPr>
+      <w:r>
+        <w:rPr>
+          <w:b/>
+          <w:bCs/>
+        </w:rPr>
+        <w:t>Non-Standardized Structure:</w:t>
+      </w:r>
+      <w:r>
+        <w:t xml:space="preserve"> Early tags (like &lt;title&gt; in HTML) provided only implicit, non-structured semantics, and their use was not standardized across different systems.</w:t>
+      </w:r>
+    </w:p>
+    <w:p>
+      <w:pPr>
+        <w:numPr>
+          <w:ilvl w:val="0"/>
+          <w:numId w:val="30"/>
+        </w:numPr>
+      </w:pPr>
+      <w:r>
+        <w:rPr>
+          <w:b/>
+          <w:bCs/>
+        </w:rPr>
+        <w:t>Information Distribution and Inconsistency:</w:t>
+      </w:r>
+      <w:r>
+        <w:t xml:space="preserve"> Because anyone could publish anything, information was often distributed, incomplete, or inconsistent across different sources, making it hard to integrate data into a single, reliable network.</w:t>
+      </w:r>
+    </w:p>
+    <w:p>
+      <w:pPr>
+        <w:numPr>
+          <w:ilvl w:val="0"/>
+          <w:numId w:val="30"/>
+        </w:numPr>
+      </w:pPr>
+      <w:r>
+        <w:rPr>
+          <w:b/>
+          <w:bCs/>
+        </w:rPr>
+        <w:lastRenderedPageBreak/>
+        <w:t>Computational Complexity:</w:t>
+      </w:r>
+      <w:r>
+        <w:t xml:space="preserve"> As networks grew to an industrial scale (like the "T-Box" in Description Logics), reasoning became computationally expensive and, in some cases, might not even terminate.</w:t>
+      </w:r>
+    </w:p>
+    <w:p>
+      <w:r>
+        <w:t xml:space="preserve">To overcome these limits, the </w:t>
+      </w:r>
+      <w:r>
+        <w:rPr>
+          <w:b/>
+          <w:bCs/>
+        </w:rPr>
+        <w:t>Semantic Web</w:t>
+      </w:r>
+      <w:r>
+        <w:t xml:space="preserve"> introduced standards like </w:t>
+      </w:r>
+      <w:r>
+        <w:rPr>
+          <w:b/>
+          <w:bCs/>
+        </w:rPr>
+        <w:t>URIs</w:t>
+      </w:r>
+      <w:r>
+        <w:t xml:space="preserve"> for unique </w:t>
+      </w:r>
+      <w:proofErr w:type="gramStart"/>
+      <w:r>
+        <w:t>identification ,</w:t>
+      </w:r>
+      <w:proofErr w:type="gramEnd"/>
+      <w:r>
         <w:t xml:space="preserve"> </w:t>
       </w:r>
-      <w:proofErr w:type="gramStart"/>
-      <w:r>
-        <w:rPr>
+      <w:r>
+        <w:rPr>
+          <w:b/>
+          <w:bCs/>
+        </w:rPr>
+        <w:t>RDF</w:t>
+      </w:r>
+      <w:r>
+        <w:t xml:space="preserve"> for structured data </w:t>
+      </w:r>
+      <w:proofErr w:type="gramStart"/>
+      <w:r>
+        <w:t>exchange ,</w:t>
+      </w:r>
+      <w:proofErr w:type="gramEnd"/>
+      <w:r>
+        <w:t xml:space="preserve"> and </w:t>
+      </w:r>
+      <w:r>
+        <w:rPr>
+          <w:b/>
+          <w:bCs/>
+        </w:rPr>
+        <w:t>OWL</w:t>
+      </w:r>
+      <w:r>
+        <w:t xml:space="preserve"> to provide the formal logic necessary for automated reasoning</w:t>
+      </w:r>
+    </w:p>
+    <w:p/>
+    <w:p>
+      <w:pPr>
+        <w:rPr>
+          <w:b/>
+          <w:bCs/>
+          <w:sz w:val="32"/>
+          <w:szCs w:val="32"/>
+          <w:lang w:val="it-IT"/>
+        </w:rPr>
+      </w:pPr>
+      <w:r>
+        <w:rPr>
+          <w:b/>
+          <w:bCs/>
+          <w:sz w:val="32"/>
+          <w:szCs w:val="32"/>
+          <w:lang w:val="it-IT"/>
+        </w:rPr>
+        <w:t xml:space="preserve">QUESTION </w:t>
+      </w:r>
+      <w:r>
+        <w:rPr>
+          <w:b/>
+          <w:bCs/>
+          <w:sz w:val="32"/>
+          <w:szCs w:val="32"/>
+          <w:lang w:val="it-IT"/>
+        </w:rPr>
+        <w:t>10</w:t>
+      </w:r>
+      <w:r>
+        <w:rPr>
+          <w:b/>
+          <w:bCs/>
+          <w:sz w:val="32"/>
+          <w:szCs w:val="32"/>
+          <w:lang w:val="it-IT"/>
+        </w:rPr>
+        <w:t xml:space="preserve"> – </w:t>
+      </w:r>
+      <w:proofErr w:type="spellStart"/>
+      <w:r>
+        <w:rPr>
+          <w:b/>
+          <w:bCs/>
+          <w:sz w:val="32"/>
+          <w:szCs w:val="32"/>
+          <w:lang w:val="it-IT"/>
+        </w:rPr>
+        <w:t>Description</w:t>
+      </w:r>
+      <w:proofErr w:type="spellEnd"/>
+      <w:r>
+        <w:rPr>
+          <w:b/>
+          <w:bCs/>
+          <w:sz w:val="32"/>
+          <w:szCs w:val="32"/>
+          <w:lang w:val="it-IT"/>
+        </w:rPr>
+        <w:t xml:space="preserve"> Logic</w:t>
+      </w:r>
+    </w:p>
+    <w:p>
+      <w:pPr>
+        <w:rPr>
+          <w:i/>
+          <w:iCs/>
           <w:sz w:val="22"/>
           <w:szCs w:val="22"/>
         </w:rPr>
-        <w:t>found</w:t>
-      </w:r>
-      <w:proofErr w:type="gramEnd"/>
-      <w:r>
-        <w:rPr>
+      </w:pPr>
+      <w:r>
+        <w:rPr>
+          <w:i/>
+          <w:iCs/>
           <w:sz w:val="22"/>
           <w:szCs w:val="22"/>
         </w:rPr>
-        <w:t xml:space="preserve"> any questions about modal logic but there is the possibility that it can be part of the exam</w:t>
+        <w:t>The candidate is invited to briefly introduce the ALC Description Logics,</w:t>
+      </w:r>
+      <w:r>
+        <w:rPr>
+          <w:i/>
+          <w:iCs/>
+          <w:sz w:val="22"/>
+          <w:szCs w:val="22"/>
+        </w:rPr>
+        <w:t xml:space="preserve"> </w:t>
+      </w:r>
+      <w:r>
+        <w:rPr>
+          <w:i/>
+          <w:iCs/>
+          <w:sz w:val="22"/>
+          <w:szCs w:val="22"/>
+        </w:rPr>
+        <w:t xml:space="preserve">mentioning the operators that are supported (negation, </w:t>
+      </w:r>
+      <w:proofErr w:type="gramStart"/>
+      <w:r>
+        <w:rPr>
+          <w:i/>
+          <w:iCs/>
+          <w:sz w:val="22"/>
+          <w:szCs w:val="22"/>
+        </w:rPr>
+        <w:t>AND,</w:t>
+      </w:r>
+      <w:proofErr w:type="gramEnd"/>
+      <w:r>
+        <w:rPr>
+          <w:i/>
+          <w:iCs/>
+          <w:sz w:val="22"/>
+          <w:szCs w:val="22"/>
+        </w:rPr>
+        <w:t xml:space="preserve"> ALL, EXISTS), and</w:t>
+      </w:r>
+      <w:r>
+        <w:rPr>
+          <w:i/>
+          <w:iCs/>
+          <w:sz w:val="22"/>
+          <w:szCs w:val="22"/>
+        </w:rPr>
+        <w:t xml:space="preserve"> </w:t>
+      </w:r>
+      <w:r>
+        <w:rPr>
+          <w:i/>
+          <w:iCs/>
+          <w:sz w:val="22"/>
+          <w:szCs w:val="22"/>
+        </w:rPr>
+        <w:t>their meaning (possibly with a short example for each operator).</w:t>
+      </w:r>
+    </w:p>
+    <w:p>
+      <w:pPr>
+        <w:rPr>
+          <w:i/>
+          <w:iCs/>
+          <w:sz w:val="22"/>
+          <w:szCs w:val="22"/>
+        </w:rPr>
+      </w:pPr>
+      <w:r>
+        <w:rPr>
+          <w:i/>
+          <w:iCs/>
+          <w:sz w:val="22"/>
+          <w:szCs w:val="22"/>
+        </w:rPr>
+        <w:t xml:space="preserve">The candidate is invited to briefly introduce </w:t>
+      </w:r>
+      <w:proofErr w:type="gramStart"/>
+      <w:r>
+        <w:rPr>
+          <w:i/>
+          <w:iCs/>
+          <w:sz w:val="22"/>
+          <w:szCs w:val="22"/>
+        </w:rPr>
+        <w:t>the Description</w:t>
+      </w:r>
+      <w:proofErr w:type="gramEnd"/>
+      <w:r>
+        <w:rPr>
+          <w:i/>
+          <w:iCs/>
+          <w:sz w:val="22"/>
+          <w:szCs w:val="22"/>
+        </w:rPr>
+        <w:t xml:space="preserve"> Logics, and in</w:t>
+      </w:r>
+      <w:r>
+        <w:rPr>
+          <w:i/>
+          <w:iCs/>
+          <w:sz w:val="22"/>
+          <w:szCs w:val="22"/>
+        </w:rPr>
+        <w:t xml:space="preserve"> </w:t>
+      </w:r>
+      <w:r>
+        <w:rPr>
+          <w:i/>
+          <w:iCs/>
+          <w:sz w:val="22"/>
+          <w:szCs w:val="22"/>
+        </w:rPr>
+        <w:t>particular the principal operators of the ALC fragment (AND operator; ALL</w:t>
+      </w:r>
+      <w:r>
+        <w:rPr>
+          <w:i/>
+          <w:iCs/>
+          <w:sz w:val="22"/>
+          <w:szCs w:val="22"/>
+        </w:rPr>
+        <w:t xml:space="preserve"> </w:t>
+      </w:r>
+      <w:r>
+        <w:rPr>
+          <w:i/>
+          <w:iCs/>
+          <w:sz w:val="22"/>
+          <w:szCs w:val="22"/>
+        </w:rPr>
+        <w:t>operator; [EXISTS 1 r] operator; concept complement (negation)).</w:t>
       </w:r>
     </w:p>
     <w:p>
@@ -4936,6 +6127,460 @@
       <w:proofErr w:type="spellEnd"/>
     </w:p>
     <w:p>
+      <w:r>
+        <w:t>Description Logics used to represent knowledge through concepts, which represent categories of individuals, and roles, which represent binary relations between individuals.</w:t>
+      </w:r>
+    </w:p>
+    <w:p>
+      <w:r>
+        <w:t>The ALC fragment supports the following concept-forming operators:</w:t>
+      </w:r>
+    </w:p>
+    <w:p>
+      <w:pPr>
+        <w:numPr>
+          <w:ilvl w:val="0"/>
+          <w:numId w:val="31"/>
+        </w:numPr>
+      </w:pPr>
+      <w:r>
+        <w:t xml:space="preserve">Negation (NOT): Denoted by the </w:t>
+      </w:r>
+      <w:proofErr w:type="gramStart"/>
+      <w:r>
+        <w:t>symbol ¬, it</w:t>
+      </w:r>
+      <w:proofErr w:type="gramEnd"/>
+      <w:r>
+        <w:t xml:space="preserve"> represents individuals that do not belong to a specific concept. For example, ¬Patricide refers to individuals who are not patricides.</w:t>
+      </w:r>
+    </w:p>
+    <w:p>
+      <w:pPr>
+        <w:numPr>
+          <w:ilvl w:val="0"/>
+          <w:numId w:val="31"/>
+        </w:numPr>
+      </w:pPr>
+      <w:r>
+        <w:t>Intersection</w:t>
+      </w:r>
+      <w:proofErr w:type="gramStart"/>
+      <w:r>
+        <w:t xml:space="preserve"> </w:t>
+      </w:r>
+      <w:r>
+        <w:t xml:space="preserve">  [</w:t>
+      </w:r>
+      <w:proofErr w:type="gramEnd"/>
+      <w:r>
+        <w:t>AND d1…</w:t>
+      </w:r>
+      <w:proofErr w:type="spellStart"/>
+      <w:r>
+        <w:t>dn</w:t>
+      </w:r>
+      <w:proofErr w:type="spellEnd"/>
+      <w:r>
+        <w:t>]</w:t>
+      </w:r>
+      <w:r>
+        <w:t>: it describes individuals that belong to multiple categories simultaneously. For example, [AND Student Graduated] describes an individual who is both a student and has graduated.</w:t>
+      </w:r>
+    </w:p>
+    <w:p>
+      <w:pPr>
+        <w:numPr>
+          <w:ilvl w:val="0"/>
+          <w:numId w:val="31"/>
+        </w:numPr>
+      </w:pPr>
+      <w:r>
+        <w:t xml:space="preserve">Universal Quantification </w:t>
+      </w:r>
+      <w:r>
+        <w:t>[</w:t>
+      </w:r>
+      <w:proofErr w:type="gramStart"/>
+      <w:r>
+        <w:t>ALL  r</w:t>
+      </w:r>
+      <w:proofErr w:type="gramEnd"/>
+      <w:r>
+        <w:t xml:space="preserve">  d]</w:t>
+      </w:r>
+      <w:r>
+        <w:t>:</w:t>
+      </w:r>
+      <w:r>
+        <w:t xml:space="preserve"> </w:t>
+      </w:r>
+      <w:r>
+        <w:t>it refers to individuals who are related via a specific role</w:t>
+      </w:r>
+      <w:r>
+        <w:t xml:space="preserve"> </w:t>
+      </w:r>
+      <w:proofErr w:type="gramStart"/>
+      <w:r>
+        <w:t>( r</w:t>
+      </w:r>
+      <w:proofErr w:type="gramEnd"/>
+      <w:r>
+        <w:t xml:space="preserve"> )</w:t>
+      </w:r>
+      <w:r>
+        <w:t xml:space="preserve"> only to individuals of a certain class</w:t>
+      </w:r>
+      <w:r>
+        <w:t xml:space="preserve"> </w:t>
+      </w:r>
+      <w:proofErr w:type="gramStart"/>
+      <w:r>
+        <w:t>( d</w:t>
+      </w:r>
+      <w:proofErr w:type="gramEnd"/>
+      <w:r>
+        <w:t xml:space="preserve"> )</w:t>
+      </w:r>
+      <w:r>
+        <w:t>. For example, [</w:t>
+      </w:r>
+      <w:proofErr w:type="gramStart"/>
+      <w:r>
+        <w:t>ALL :</w:t>
+      </w:r>
+      <w:proofErr w:type="spellStart"/>
+      <w:r>
+        <w:t>HasChild</w:t>
+      </w:r>
+      <w:proofErr w:type="spellEnd"/>
+      <w:proofErr w:type="gramEnd"/>
+      <w:r>
+        <w:t xml:space="preserve"> Male] describes individuals who either have no children or have children who are all male.</w:t>
+      </w:r>
+    </w:p>
+    <w:p>
+      <w:pPr>
+        <w:numPr>
+          <w:ilvl w:val="0"/>
+          <w:numId w:val="31"/>
+        </w:numPr>
+      </w:pPr>
+      <w:r>
+        <w:t xml:space="preserve">Existential Quantification </w:t>
+      </w:r>
+      <w:r>
+        <w:t>[</w:t>
+      </w:r>
+      <w:proofErr w:type="gramStart"/>
+      <w:r>
+        <w:t>EXISTS</w:t>
+      </w:r>
+      <w:r>
+        <w:t xml:space="preserve">  n</w:t>
+      </w:r>
+      <w:proofErr w:type="gramEnd"/>
+      <w:r>
+        <w:t xml:space="preserve">  r]</w:t>
+      </w:r>
+      <w:r>
+        <w:t xml:space="preserve">: it represents the class of individuals related by a specific role </w:t>
+      </w:r>
+      <w:proofErr w:type="gramStart"/>
+      <w:r>
+        <w:t>( r</w:t>
+      </w:r>
+      <w:proofErr w:type="gramEnd"/>
+      <w:r>
+        <w:t xml:space="preserve"> ) </w:t>
+      </w:r>
+      <w:r>
+        <w:t xml:space="preserve">to at </w:t>
+      </w:r>
+      <w:proofErr w:type="gramStart"/>
+      <w:r>
+        <w:t xml:space="preserve">least </w:t>
+      </w:r>
+      <w:r>
+        <w:t>n</w:t>
+      </w:r>
+      <w:proofErr w:type="gramEnd"/>
+      <w:r>
+        <w:t xml:space="preserve"> </w:t>
+      </w:r>
+      <w:proofErr w:type="gramStart"/>
+      <w:r>
+        <w:t>other</w:t>
+      </w:r>
+      <w:proofErr w:type="gramEnd"/>
+      <w:r>
+        <w:t xml:space="preserve"> individual. For example, [EXISTS </w:t>
+      </w:r>
+      <w:r>
+        <w:t xml:space="preserve"> </w:t>
+      </w:r>
+      <w:proofErr w:type="gramStart"/>
+      <w:r>
+        <w:t xml:space="preserve">1 </w:t>
+      </w:r>
+      <w:r>
+        <w:t>:</w:t>
+      </w:r>
+      <w:proofErr w:type="spellStart"/>
+      <w:r>
+        <w:t>HasChild</w:t>
+      </w:r>
+      <w:proofErr w:type="spellEnd"/>
+      <w:proofErr w:type="gramEnd"/>
+      <w:r>
+        <w:t>] describes individuals who have at least one child.</w:t>
+      </w:r>
+    </w:p>
+    <w:p>
+      <w:pPr>
+        <w:numPr>
+          <w:ilvl w:val="0"/>
+          <w:numId w:val="31"/>
+        </w:numPr>
+      </w:pPr>
+      <w:r>
+        <w:t>[</w:t>
+      </w:r>
+      <w:proofErr w:type="gramStart"/>
+      <w:r>
+        <w:t>FILLS  r</w:t>
+      </w:r>
+      <w:proofErr w:type="gramEnd"/>
+      <w:r>
+        <w:t xml:space="preserve"> </w:t>
+      </w:r>
+      <w:proofErr w:type="gramStart"/>
+      <w:r>
+        <w:t>c ]</w:t>
+      </w:r>
+      <w:r>
+        <w:t xml:space="preserve">: </w:t>
+      </w:r>
+      <w:r>
+        <w:t xml:space="preserve"> </w:t>
+      </w:r>
+      <w:r>
+        <w:t>it</w:t>
+      </w:r>
+      <w:proofErr w:type="gramEnd"/>
+      <w:r>
+        <w:t xml:space="preserve"> refers to individuals who are related via a specific role</w:t>
+      </w:r>
+      <w:r>
+        <w:t xml:space="preserve"> </w:t>
+      </w:r>
+      <w:proofErr w:type="gramStart"/>
+      <w:r>
+        <w:t>( r</w:t>
+      </w:r>
+      <w:proofErr w:type="gramEnd"/>
+      <w:r>
+        <w:t xml:space="preserve"> )</w:t>
+      </w:r>
+      <w:r>
+        <w:t xml:space="preserve"> only </w:t>
+      </w:r>
+      <w:r>
+        <w:t>to a specific individual (a constant</w:t>
+      </w:r>
+      <w:r>
+        <w:t>)</w:t>
+      </w:r>
+      <w:r>
+        <w:t>. For example, [</w:t>
+      </w:r>
+      <w:proofErr w:type="gramStart"/>
+      <w:r>
+        <w:t>FILLS :Child</w:t>
+      </w:r>
+      <w:proofErr w:type="gramEnd"/>
+      <w:r>
+        <w:t xml:space="preserve"> </w:t>
+      </w:r>
+      <w:proofErr w:type="spellStart"/>
+      <w:r>
+        <w:t>francescoChesani</w:t>
+      </w:r>
+      <w:proofErr w:type="spellEnd"/>
+      <w:r>
+        <w:t>] describes the set of individuals who have the specific person "</w:t>
+      </w:r>
+      <w:proofErr w:type="spellStart"/>
+      <w:r>
+        <w:t>francescoChesani</w:t>
+      </w:r>
+      <w:proofErr w:type="spellEnd"/>
+      <w:r>
+        <w:t>" as their child.</w:t>
+      </w:r>
+    </w:p>
+    <w:p>
+      <w:r>
+        <w:lastRenderedPageBreak/>
+        <w:t>(optional)</w:t>
+      </w:r>
+    </w:p>
+    <w:p>
+      <w:r>
+        <w:t xml:space="preserve">In ALC, a Knowledge Base consists of a </w:t>
+      </w:r>
+      <w:proofErr w:type="spellStart"/>
+      <w:r>
+        <w:t>TBox</w:t>
+      </w:r>
+      <w:proofErr w:type="spellEnd"/>
+      <w:r>
+        <w:t xml:space="preserve"> (terminological axioms defining the relationships between concepts) and an </w:t>
+      </w:r>
+      <w:proofErr w:type="spellStart"/>
+      <w:r>
+        <w:t>ABox</w:t>
+      </w:r>
+      <w:proofErr w:type="spellEnd"/>
+      <w:r>
+        <w:t xml:space="preserve"> (assertions about specific individuals). Reasoning in ALC typically focuses on subsumption, which determines if one concept is a subset of another, and satisfiability, which checks if a concept can </w:t>
+      </w:r>
+      <w:proofErr w:type="gramStart"/>
+      <w:r>
+        <w:t>actually have</w:t>
+      </w:r>
+      <w:proofErr w:type="gramEnd"/>
+      <w:r>
+        <w:t xml:space="preserve"> any individuals. Under the Open World Assumption, if a fact cannot be proven true, it is considered unknown rather than false.</w:t>
+      </w:r>
+    </w:p>
+    <w:p/>
+    <w:p>
+      <w:pPr>
+        <w:rPr>
+          <w:b/>
+          <w:bCs/>
+          <w:sz w:val="32"/>
+          <w:szCs w:val="32"/>
+          <w:lang w:val="it-IT"/>
+        </w:rPr>
+      </w:pPr>
+      <w:proofErr w:type="gramStart"/>
+      <w:r>
+        <w:rPr>
+          <w:b/>
+          <w:bCs/>
+          <w:sz w:val="32"/>
+          <w:szCs w:val="32"/>
+          <w:lang w:val="it-IT"/>
+        </w:rPr>
+        <w:t xml:space="preserve">QUESTION </w:t>
+      </w:r>
+      <w:r>
+        <w:rPr>
+          <w:b/>
+          <w:bCs/>
+          <w:sz w:val="32"/>
+          <w:szCs w:val="32"/>
+          <w:lang w:val="it-IT"/>
+        </w:rPr>
+        <w:t>?</w:t>
+      </w:r>
+      <w:proofErr w:type="gramEnd"/>
+      <w:r>
+        <w:rPr>
+          <w:b/>
+          <w:bCs/>
+          <w:sz w:val="32"/>
+          <w:szCs w:val="32"/>
+          <w:lang w:val="it-IT"/>
+        </w:rPr>
+        <w:t xml:space="preserve"> – </w:t>
+      </w:r>
+      <w:proofErr w:type="spellStart"/>
+      <w:r>
+        <w:rPr>
+          <w:b/>
+          <w:bCs/>
+          <w:sz w:val="32"/>
+          <w:szCs w:val="32"/>
+          <w:lang w:val="it-IT"/>
+        </w:rPr>
+        <w:t>Modal</w:t>
+      </w:r>
+      <w:proofErr w:type="spellEnd"/>
+      <w:r>
+        <w:rPr>
+          <w:b/>
+          <w:bCs/>
+          <w:sz w:val="32"/>
+          <w:szCs w:val="32"/>
+          <w:lang w:val="it-IT"/>
+        </w:rPr>
+        <w:t xml:space="preserve"> Logic</w:t>
+      </w:r>
+    </w:p>
+    <w:p>
+      <w:pPr>
+        <w:rPr>
+          <w:i/>
+          <w:iCs/>
+          <w:sz w:val="22"/>
+          <w:szCs w:val="22"/>
+        </w:rPr>
+      </w:pPr>
+      <w:r>
+        <w:rPr>
+          <w:i/>
+          <w:iCs/>
+          <w:sz w:val="22"/>
+          <w:szCs w:val="22"/>
+        </w:rPr>
+        <w:t xml:space="preserve">I </w:t>
+      </w:r>
+      <w:proofErr w:type="gramStart"/>
+      <w:r>
+        <w:rPr>
+          <w:i/>
+          <w:iCs/>
+          <w:sz w:val="22"/>
+          <w:szCs w:val="22"/>
+        </w:rPr>
+        <w:t>don’t</w:t>
+      </w:r>
+      <w:proofErr w:type="gramEnd"/>
+      <w:r>
+        <w:rPr>
+          <w:i/>
+          <w:iCs/>
+          <w:sz w:val="22"/>
+          <w:szCs w:val="22"/>
+        </w:rPr>
+        <w:t xml:space="preserve"> </w:t>
+      </w:r>
+      <w:proofErr w:type="gramStart"/>
+      <w:r>
+        <w:rPr>
+          <w:i/>
+          <w:iCs/>
+          <w:sz w:val="22"/>
+          <w:szCs w:val="22"/>
+        </w:rPr>
+        <w:t>found</w:t>
+      </w:r>
+      <w:proofErr w:type="gramEnd"/>
+      <w:r>
+        <w:rPr>
+          <w:i/>
+          <w:iCs/>
+          <w:sz w:val="22"/>
+          <w:szCs w:val="22"/>
+        </w:rPr>
+        <w:t xml:space="preserve"> any questions about modal logic but there is the possibility that it can be part of the exam</w:t>
+      </w:r>
+    </w:p>
+    <w:p>
       <w:pPr>
         <w:rPr>
           <w:b/>
@@ -4944,6 +6589,7 @@
           <w:szCs w:val="28"/>
         </w:rPr>
       </w:pPr>
+      <w:proofErr w:type="spellStart"/>
       <w:r>
         <w:rPr>
           <w:b/>
@@ -4951,162 +6597,682 @@
           <w:sz w:val="28"/>
           <w:szCs w:val="28"/>
         </w:rPr>
+        <w:t>Answare</w:t>
+      </w:r>
+      <w:proofErr w:type="spellEnd"/>
+    </w:p>
+    <w:p>
+      <w:pPr>
+        <w:rPr>
+          <w:sz w:val="22"/>
+          <w:szCs w:val="22"/>
+        </w:rPr>
+      </w:pPr>
+      <w:r>
+        <w:rPr>
+          <w:sz w:val="22"/>
+          <w:szCs w:val="22"/>
+        </w:rPr>
+        <w:t xml:space="preserve">Modal Logic is an extension of classical logic (such as propositional or first-order logic) designed to reason about concepts like necessity, possibility, knowledge, or time. While classical logic focuses on whether a statement is simply true or false, modal logic expresses propositional attitudes, or how an agent relates to a mental object (e.g., "Federico </w:t>
+      </w:r>
+      <w:r>
+        <w:rPr>
+          <w:i/>
+          <w:iCs/>
+          <w:sz w:val="22"/>
+          <w:szCs w:val="22"/>
+        </w:rPr>
+        <w:t>knows</w:t>
+      </w:r>
+      <w:r>
+        <w:rPr>
+          <w:sz w:val="22"/>
+          <w:szCs w:val="22"/>
+        </w:rPr>
+        <w:t xml:space="preserve"> that there is a pizza in the fridge").</w:t>
+      </w:r>
+    </w:p>
+    <w:p>
+      <w:pPr>
+        <w:rPr>
+          <w:sz w:val="22"/>
+          <w:szCs w:val="22"/>
+        </w:rPr>
+      </w:pPr>
+      <w:r>
+        <w:rPr>
+          <w:sz w:val="22"/>
+          <w:szCs w:val="22"/>
+        </w:rPr>
+        <w:t>1. Fundamental Elements</w:t>
+      </w:r>
+    </w:p>
+    <w:p>
+      <w:pPr>
+        <w:rPr>
+          <w:sz w:val="22"/>
+          <w:szCs w:val="22"/>
+        </w:rPr>
+      </w:pPr>
+      <w:r>
+        <w:rPr>
+          <w:sz w:val="22"/>
+          <w:szCs w:val="22"/>
+        </w:rPr>
+        <w:t>Modal logic is built upon several technical pillars:</w:t>
+      </w:r>
+    </w:p>
+    <w:p>
+      <w:pPr>
+        <w:numPr>
+          <w:ilvl w:val="0"/>
+          <w:numId w:val="32"/>
+        </w:numPr>
+        <w:rPr>
+          <w:sz w:val="22"/>
+          <w:szCs w:val="22"/>
+        </w:rPr>
+      </w:pPr>
+      <w:r>
+        <w:rPr>
+          <w:sz w:val="22"/>
+          <w:szCs w:val="22"/>
+        </w:rPr>
+        <w:t xml:space="preserve">Modal Operators: These are special operators that take entire sentences as input rather than regular terms. For example, the operator </w:t>
+      </w:r>
+      <w:proofErr w:type="spellStart"/>
+      <w:r>
+        <w:rPr>
+          <w:sz w:val="22"/>
+          <w:szCs w:val="22"/>
+        </w:rPr>
+        <w:t>K_a</w:t>
+      </w:r>
+      <w:proofErr w:type="spellEnd"/>
+      <w:r>
+        <w:rPr>
+          <w:sz w:val="22"/>
+          <w:szCs w:val="22"/>
+        </w:rPr>
+        <w:t xml:space="preserve"> P indicates that agent a knows P.</w:t>
+      </w:r>
+    </w:p>
+    <w:p>
+      <w:pPr>
+        <w:numPr>
+          <w:ilvl w:val="0"/>
+          <w:numId w:val="32"/>
+        </w:numPr>
+        <w:rPr>
+          <w:sz w:val="22"/>
+          <w:szCs w:val="22"/>
+        </w:rPr>
+      </w:pPr>
+      <w:r>
+        <w:rPr>
+          <w:sz w:val="22"/>
+          <w:szCs w:val="22"/>
+        </w:rPr>
+        <w:t>Possible Worlds Semantics: This starts from the premise that an agent is not omniscient and considers multiple scenarios as "possible worlds" based on their current state.</w:t>
+      </w:r>
+    </w:p>
+    <w:p>
+      <w:pPr>
+        <w:numPr>
+          <w:ilvl w:val="0"/>
+          <w:numId w:val="32"/>
+        </w:numPr>
+        <w:rPr>
+          <w:sz w:val="22"/>
+          <w:szCs w:val="22"/>
+        </w:rPr>
+      </w:pPr>
+      <w:r>
+        <w:rPr>
+          <w:sz w:val="22"/>
+          <w:szCs w:val="22"/>
+        </w:rPr>
+        <w:t>Kripke Structure (M): A formal model defined by:</w:t>
+      </w:r>
+    </w:p>
+    <w:p>
+      <w:pPr>
+        <w:numPr>
+          <w:ilvl w:val="1"/>
+          <w:numId w:val="32"/>
+        </w:numPr>
+        <w:rPr>
+          <w:sz w:val="22"/>
+          <w:szCs w:val="22"/>
+        </w:rPr>
+      </w:pPr>
+      <w:r>
+        <w:rPr>
+          <w:sz w:val="22"/>
+          <w:szCs w:val="22"/>
+        </w:rPr>
+        <w:t>S: A set of states or worlds.</w:t>
+      </w:r>
+    </w:p>
+    <w:p>
+      <w:pPr>
+        <w:numPr>
+          <w:ilvl w:val="1"/>
+          <w:numId w:val="32"/>
+        </w:numPr>
+        <w:rPr>
+          <w:sz w:val="22"/>
+          <w:szCs w:val="22"/>
+        </w:rPr>
+      </w:pPr>
+      <w:r>
+        <w:rPr>
+          <w:sz w:val="22"/>
+          <w:szCs w:val="22"/>
+        </w:rPr>
+        <w:t xml:space="preserve">pi: A function specifying which primitive propositions </w:t>
+      </w:r>
+      <w:proofErr w:type="gramStart"/>
+      <w:r>
+        <w:rPr>
+          <w:sz w:val="22"/>
+          <w:szCs w:val="22"/>
+        </w:rPr>
+        <w:t>hold</w:t>
+      </w:r>
+      <w:proofErr w:type="gramEnd"/>
+      <w:r>
+        <w:rPr>
+          <w:sz w:val="22"/>
+          <w:szCs w:val="22"/>
+        </w:rPr>
+        <w:t xml:space="preserve"> in each state.</w:t>
+      </w:r>
+    </w:p>
+    <w:p>
+      <w:pPr>
+        <w:numPr>
+          <w:ilvl w:val="1"/>
+          <w:numId w:val="32"/>
+        </w:numPr>
+        <w:rPr>
+          <w:sz w:val="22"/>
+          <w:szCs w:val="22"/>
+        </w:rPr>
+      </w:pPr>
+      <w:r>
+        <w:rPr>
+          <w:sz w:val="22"/>
+          <w:szCs w:val="22"/>
+        </w:rPr>
+        <w:t xml:space="preserve">K (Accessibility Relation): A binary relation where (s, t) in K means agent </w:t>
+      </w:r>
+      <w:proofErr w:type="spellStart"/>
+      <w:r>
+        <w:rPr>
+          <w:sz w:val="22"/>
+          <w:szCs w:val="22"/>
+        </w:rPr>
+        <w:t>i</w:t>
+      </w:r>
+      <w:proofErr w:type="spellEnd"/>
+      <w:r>
+        <w:rPr>
+          <w:sz w:val="22"/>
+          <w:szCs w:val="22"/>
+        </w:rPr>
+        <w:t xml:space="preserve"> considers world t possible from </w:t>
+      </w:r>
+      <w:proofErr w:type="spellStart"/>
+      <w:r>
+        <w:rPr>
+          <w:sz w:val="22"/>
+          <w:szCs w:val="22"/>
+        </w:rPr>
+        <w:t>world s</w:t>
+      </w:r>
+      <w:proofErr w:type="spellEnd"/>
+      <w:r>
+        <w:rPr>
+          <w:sz w:val="22"/>
+          <w:szCs w:val="22"/>
+        </w:rPr>
+        <w:t>.</w:t>
+      </w:r>
+    </w:p>
+    <w:p>
+      <w:pPr>
+        <w:numPr>
+          <w:ilvl w:val="0"/>
+          <w:numId w:val="32"/>
+        </w:numPr>
+        <w:rPr>
+          <w:sz w:val="22"/>
+          <w:szCs w:val="22"/>
+        </w:rPr>
+      </w:pPr>
+      <w:r>
+        <w:rPr>
+          <w:sz w:val="22"/>
+          <w:szCs w:val="22"/>
+        </w:rPr>
+        <w:t>Definition of Truth: An agent knows p if and only if p is true in every world accessible from the current one.</w:t>
+      </w:r>
+    </w:p>
+    <w:p>
+      <w:pPr>
+        <w:rPr>
+          <w:sz w:val="22"/>
+          <w:szCs w:val="22"/>
+        </w:rPr>
+      </w:pPr>
+      <w:r>
+        <w:rPr>
+          <w:sz w:val="22"/>
+          <w:szCs w:val="22"/>
+        </w:rPr>
+        <w:t>2. Axioms and Inference Rules</w:t>
+      </w:r>
+    </w:p>
+    <w:p>
+      <w:pPr>
+        <w:rPr>
+          <w:sz w:val="22"/>
+          <w:szCs w:val="22"/>
+        </w:rPr>
+      </w:pPr>
+      <w:r>
+        <w:rPr>
+          <w:sz w:val="22"/>
+          <w:szCs w:val="22"/>
+        </w:rPr>
+        <w:t xml:space="preserve">The specific behavior of </w:t>
+      </w:r>
+      <w:proofErr w:type="gramStart"/>
+      <w:r>
+        <w:rPr>
+          <w:sz w:val="22"/>
+          <w:szCs w:val="22"/>
+        </w:rPr>
+        <w:t>a modal</w:t>
+      </w:r>
+      <w:proofErr w:type="gramEnd"/>
+      <w:r>
+        <w:rPr>
+          <w:sz w:val="22"/>
+          <w:szCs w:val="22"/>
+        </w:rPr>
+        <w:t xml:space="preserve"> logic depends on the axioms and rules it adopts:</w:t>
+      </w:r>
+    </w:p>
+    <w:p>
+      <w:pPr>
+        <w:numPr>
+          <w:ilvl w:val="0"/>
+          <w:numId w:val="33"/>
+        </w:numPr>
+        <w:rPr>
+          <w:sz w:val="22"/>
+          <w:szCs w:val="22"/>
+        </w:rPr>
+      </w:pPr>
+      <w:r>
+        <w:rPr>
+          <w:sz w:val="22"/>
+          <w:szCs w:val="22"/>
+        </w:rPr>
+        <w:t>Axiom 0 (A0): All instances of propositional tautologies are valid.</w:t>
+      </w:r>
+    </w:p>
+    <w:p>
+      <w:pPr>
+        <w:numPr>
+          <w:ilvl w:val="0"/>
+          <w:numId w:val="33"/>
+        </w:numPr>
+        <w:rPr>
+          <w:sz w:val="22"/>
+          <w:szCs w:val="22"/>
+        </w:rPr>
+      </w:pPr>
+      <w:r>
+        <w:rPr>
+          <w:sz w:val="22"/>
+          <w:szCs w:val="22"/>
+        </w:rPr>
         <w:lastRenderedPageBreak/>
-        <w:drawing>
-          <wp:inline distT="0" distB="0" distL="0" distR="0" wp14:anchorId="7358C658" wp14:editId="5D729B17">
-            <wp:extent cx="6332220" cy="2900045"/>
-            <wp:effectExtent l="0" t="0" r="0" b="0"/>
-            <wp:docPr id="870462461" name="Picture 1"/>
-            <wp:cNvGraphicFramePr>
-              <a:graphicFrameLocks xmlns:a="http://schemas.openxmlformats.org/drawingml/2006/main" noChangeAspect="1"/>
-            </wp:cNvGraphicFramePr>
-            <a:graphic xmlns:a="http://schemas.openxmlformats.org/drawingml/2006/main">
-              <a:graphicData uri="http://schemas.openxmlformats.org/drawingml/2006/picture">
-                <pic:pic xmlns:pic="http://schemas.openxmlformats.org/drawingml/2006/picture">
-                  <pic:nvPicPr>
-                    <pic:cNvPr id="870462461" name=""/>
-                    <pic:cNvPicPr/>
-                  </pic:nvPicPr>
-                  <pic:blipFill>
-                    <a:blip r:embed="rId5"/>
-                    <a:stretch>
-                      <a:fillRect/>
-                    </a:stretch>
-                  </pic:blipFill>
-                  <pic:spPr>
-                    <a:xfrm>
-                      <a:off x="0" y="0"/>
-                      <a:ext cx="6332220" cy="2900045"/>
-                    </a:xfrm>
-                    <a:prstGeom prst="rect">
-                      <a:avLst/>
-                    </a:prstGeom>
-                  </pic:spPr>
-                </pic:pic>
-              </a:graphicData>
-            </a:graphic>
-          </wp:inline>
-        </w:drawing>
-      </w:r>
-    </w:p>
-    <w:p>
-      <w:r>
-        <w:drawing>
-          <wp:inline distT="0" distB="0" distL="0" distR="0" wp14:anchorId="56FB4531" wp14:editId="6273F15C">
-            <wp:extent cx="6332220" cy="2609850"/>
-            <wp:effectExtent l="0" t="0" r="0" b="0"/>
-            <wp:docPr id="1375519877" name="Picture 1"/>
-            <wp:cNvGraphicFramePr>
-              <a:graphicFrameLocks xmlns:a="http://schemas.openxmlformats.org/drawingml/2006/main" noChangeAspect="1"/>
-            </wp:cNvGraphicFramePr>
-            <a:graphic xmlns:a="http://schemas.openxmlformats.org/drawingml/2006/main">
-              <a:graphicData uri="http://schemas.openxmlformats.org/drawingml/2006/picture">
-                <pic:pic xmlns:pic="http://schemas.openxmlformats.org/drawingml/2006/picture">
-                  <pic:nvPicPr>
-                    <pic:cNvPr id="1375519877" name=""/>
-                    <pic:cNvPicPr/>
-                  </pic:nvPicPr>
-                  <pic:blipFill>
-                    <a:blip r:embed="rId6"/>
-                    <a:stretch>
-                      <a:fillRect/>
-                    </a:stretch>
-                  </pic:blipFill>
-                  <pic:spPr>
-                    <a:xfrm>
-                      <a:off x="0" y="0"/>
-                      <a:ext cx="6332220" cy="2609850"/>
-                    </a:xfrm>
-                    <a:prstGeom prst="rect">
-                      <a:avLst/>
-                    </a:prstGeom>
-                  </pic:spPr>
-                </pic:pic>
-              </a:graphicData>
-            </a:graphic>
-          </wp:inline>
-        </w:drawing>
-      </w:r>
-    </w:p>
-    <w:p>
-      <w:r>
-        <w:drawing>
-          <wp:inline distT="0" distB="0" distL="0" distR="0" wp14:anchorId="38E24F5F" wp14:editId="796DEDEA">
-            <wp:extent cx="6332220" cy="1979930"/>
-            <wp:effectExtent l="0" t="0" r="0" b="1270"/>
-            <wp:docPr id="1750256608" name="Picture 1"/>
-            <wp:cNvGraphicFramePr>
-              <a:graphicFrameLocks xmlns:a="http://schemas.openxmlformats.org/drawingml/2006/main" noChangeAspect="1"/>
-            </wp:cNvGraphicFramePr>
-            <a:graphic xmlns:a="http://schemas.openxmlformats.org/drawingml/2006/main">
-              <a:graphicData uri="http://schemas.openxmlformats.org/drawingml/2006/picture">
-                <pic:pic xmlns:pic="http://schemas.openxmlformats.org/drawingml/2006/picture">
-                  <pic:nvPicPr>
-                    <pic:cNvPr id="1750256608" name=""/>
-                    <pic:cNvPicPr/>
-                  </pic:nvPicPr>
-                  <pic:blipFill>
-                    <a:blip r:embed="rId7"/>
-                    <a:stretch>
-                      <a:fillRect/>
-                    </a:stretch>
-                  </pic:blipFill>
-                  <pic:spPr>
-                    <a:xfrm>
-                      <a:off x="0" y="0"/>
-                      <a:ext cx="6332220" cy="1979930"/>
-                    </a:xfrm>
-                    <a:prstGeom prst="rect">
-                      <a:avLst/>
-                    </a:prstGeom>
-                  </pic:spPr>
-                </pic:pic>
-              </a:graphicData>
-            </a:graphic>
-          </wp:inline>
-        </w:drawing>
-      </w:r>
-    </w:p>
-    <w:p>
-      <w:r>
-        <w:lastRenderedPageBreak/>
-        <w:drawing>
-          <wp:inline distT="0" distB="0" distL="0" distR="0" wp14:anchorId="2E565A82" wp14:editId="6368B1BE">
-            <wp:extent cx="6332220" cy="2644140"/>
-            <wp:effectExtent l="0" t="0" r="0" b="3810"/>
-            <wp:docPr id="154663315" name="Picture 1"/>
-            <wp:cNvGraphicFramePr>
-              <a:graphicFrameLocks xmlns:a="http://schemas.openxmlformats.org/drawingml/2006/main" noChangeAspect="1"/>
-            </wp:cNvGraphicFramePr>
-            <a:graphic xmlns:a="http://schemas.openxmlformats.org/drawingml/2006/main">
-              <a:graphicData uri="http://schemas.openxmlformats.org/drawingml/2006/picture">
-                <pic:pic xmlns:pic="http://schemas.openxmlformats.org/drawingml/2006/picture">
-                  <pic:nvPicPr>
-                    <pic:cNvPr id="154663315" name=""/>
-                    <pic:cNvPicPr/>
-                  </pic:nvPicPr>
-                  <pic:blipFill>
-                    <a:blip r:embed="rId8"/>
-                    <a:stretch>
-                      <a:fillRect/>
-                    </a:stretch>
-                  </pic:blipFill>
-                  <pic:spPr>
-                    <a:xfrm>
-                      <a:off x="0" y="0"/>
-                      <a:ext cx="6332220" cy="2644140"/>
-                    </a:xfrm>
-                    <a:prstGeom prst="rect">
-                      <a:avLst/>
-                    </a:prstGeom>
-                  </pic:spPr>
-                </pic:pic>
-              </a:graphicData>
-            </a:graphic>
-          </wp:inline>
-        </w:drawing>
-      </w:r>
-    </w:p>
+        <w:t xml:space="preserve">Modus Ponens (MP): An inference rule stating that if phi is valid and phi </w:t>
+      </w:r>
+      <w:r>
+        <w:rPr>
+          <w:sz w:val="22"/>
+          <w:szCs w:val="22"/>
+        </w:rPr>
+        <w:t xml:space="preserve">-&gt; </w:t>
+      </w:r>
+      <w:r>
+        <w:rPr>
+          <w:sz w:val="22"/>
+          <w:szCs w:val="22"/>
+        </w:rPr>
+        <w:t>psi is valid, then psi is also valid.</w:t>
+      </w:r>
+    </w:p>
+    <w:p>
+      <w:pPr>
+        <w:numPr>
+          <w:ilvl w:val="0"/>
+          <w:numId w:val="33"/>
+        </w:numPr>
+        <w:rPr>
+          <w:sz w:val="22"/>
+          <w:szCs w:val="22"/>
+        </w:rPr>
+      </w:pPr>
+      <w:r>
+        <w:rPr>
+          <w:sz w:val="22"/>
+          <w:szCs w:val="22"/>
+        </w:rPr>
+        <w:t xml:space="preserve">Knowledge Axiom (A2): </w:t>
+      </w:r>
+      <w:proofErr w:type="spellStart"/>
+      <w:r>
+        <w:rPr>
+          <w:sz w:val="22"/>
+          <w:szCs w:val="22"/>
+        </w:rPr>
+        <w:t>K_</w:t>
+      </w:r>
+      <w:proofErr w:type="gramStart"/>
+      <w:r>
+        <w:rPr>
+          <w:sz w:val="22"/>
+          <w:szCs w:val="22"/>
+        </w:rPr>
+        <w:t>i</w:t>
+      </w:r>
+      <w:proofErr w:type="spellEnd"/>
+      <w:r>
+        <w:rPr>
+          <w:sz w:val="22"/>
+          <w:szCs w:val="22"/>
+        </w:rPr>
+        <w:t xml:space="preserve"> </w:t>
+      </w:r>
+      <w:r>
+        <w:rPr>
+          <w:sz w:val="22"/>
+          <w:szCs w:val="22"/>
+        </w:rPr>
+        <w:t xml:space="preserve"> </w:t>
+      </w:r>
+      <w:r>
+        <w:rPr>
+          <w:sz w:val="22"/>
+          <w:szCs w:val="22"/>
+        </w:rPr>
+        <w:t>phi</w:t>
+      </w:r>
+      <w:proofErr w:type="gramEnd"/>
+      <w:r>
+        <w:rPr>
+          <w:sz w:val="22"/>
+          <w:szCs w:val="22"/>
+        </w:rPr>
+        <w:t xml:space="preserve"> </w:t>
+      </w:r>
+      <w:r>
+        <w:rPr>
+          <w:sz w:val="22"/>
+          <w:szCs w:val="22"/>
+        </w:rPr>
+        <w:t xml:space="preserve">-&gt; </w:t>
+      </w:r>
+      <w:r>
+        <w:rPr>
+          <w:sz w:val="22"/>
+          <w:szCs w:val="22"/>
+        </w:rPr>
+        <w:t>phi. This states that if an agent knows something, it must be true in the real world.</w:t>
+      </w:r>
+    </w:p>
+    <w:p>
+      <w:pPr>
+        <w:numPr>
+          <w:ilvl w:val="0"/>
+          <w:numId w:val="33"/>
+        </w:numPr>
+        <w:rPr>
+          <w:sz w:val="22"/>
+          <w:szCs w:val="22"/>
+        </w:rPr>
+      </w:pPr>
+      <w:r>
+        <w:rPr>
+          <w:sz w:val="22"/>
+          <w:szCs w:val="22"/>
+        </w:rPr>
+        <w:t xml:space="preserve">Positive Introspection (A3): </w:t>
+      </w:r>
+      <w:proofErr w:type="spellStart"/>
+      <w:r>
+        <w:rPr>
+          <w:sz w:val="22"/>
+          <w:szCs w:val="22"/>
+        </w:rPr>
+        <w:t>K_i</w:t>
+      </w:r>
+      <w:proofErr w:type="spellEnd"/>
+      <w:r>
+        <w:rPr>
+          <w:sz w:val="22"/>
+          <w:szCs w:val="22"/>
+        </w:rPr>
+        <w:t xml:space="preserve"> phi </w:t>
+      </w:r>
+      <w:r>
+        <w:rPr>
+          <w:sz w:val="22"/>
+          <w:szCs w:val="22"/>
+        </w:rPr>
+        <w:t>-&gt;</w:t>
+      </w:r>
+      <w:r>
+        <w:rPr>
+          <w:sz w:val="22"/>
+          <w:szCs w:val="22"/>
+        </w:rPr>
+        <w:t xml:space="preserve"> </w:t>
+      </w:r>
+      <w:proofErr w:type="spellStart"/>
+      <w:r>
+        <w:rPr>
+          <w:sz w:val="22"/>
+          <w:szCs w:val="22"/>
+        </w:rPr>
+        <w:t>K_i</w:t>
+      </w:r>
+      <w:proofErr w:type="spellEnd"/>
+      <w:r>
+        <w:rPr>
+          <w:sz w:val="22"/>
+          <w:szCs w:val="22"/>
+        </w:rPr>
+        <w:t xml:space="preserve"> </w:t>
+      </w:r>
+      <w:proofErr w:type="spellStart"/>
+      <w:r>
+        <w:rPr>
+          <w:sz w:val="22"/>
+          <w:szCs w:val="22"/>
+        </w:rPr>
+        <w:t>K_i</w:t>
+      </w:r>
+      <w:proofErr w:type="spellEnd"/>
+      <w:r>
+        <w:rPr>
+          <w:sz w:val="22"/>
+          <w:szCs w:val="22"/>
+        </w:rPr>
+        <w:t xml:space="preserve"> phi. The agent is aware of what they know.</w:t>
+      </w:r>
+    </w:p>
+    <w:p>
+      <w:pPr>
+        <w:numPr>
+          <w:ilvl w:val="0"/>
+          <w:numId w:val="33"/>
+        </w:numPr>
+        <w:rPr>
+          <w:sz w:val="22"/>
+          <w:szCs w:val="22"/>
+        </w:rPr>
+      </w:pPr>
+      <w:r>
+        <w:rPr>
+          <w:sz w:val="22"/>
+          <w:szCs w:val="22"/>
+        </w:rPr>
+        <w:t>Negative Introspection (A4): neg</w:t>
+      </w:r>
+      <w:r>
+        <w:rPr>
+          <w:sz w:val="22"/>
+          <w:szCs w:val="22"/>
+        </w:rPr>
+        <w:t>(</w:t>
+      </w:r>
+      <w:proofErr w:type="spellStart"/>
+      <w:r>
+        <w:rPr>
+          <w:sz w:val="22"/>
+          <w:szCs w:val="22"/>
+        </w:rPr>
+        <w:t>K_i</w:t>
+      </w:r>
+      <w:proofErr w:type="spellEnd"/>
+      <w:r>
+        <w:rPr>
+          <w:sz w:val="22"/>
+          <w:szCs w:val="22"/>
+        </w:rPr>
+        <w:t>)</w:t>
+      </w:r>
+      <w:r>
+        <w:rPr>
+          <w:sz w:val="22"/>
+          <w:szCs w:val="22"/>
+        </w:rPr>
+        <w:t xml:space="preserve"> phi </w:t>
+      </w:r>
+      <w:r>
+        <w:rPr>
+          <w:sz w:val="22"/>
+          <w:szCs w:val="22"/>
+        </w:rPr>
+        <w:t>-&gt;</w:t>
+      </w:r>
+      <w:r>
+        <w:rPr>
+          <w:sz w:val="22"/>
+          <w:szCs w:val="22"/>
+        </w:rPr>
+        <w:t xml:space="preserve"> </w:t>
+      </w:r>
+      <w:proofErr w:type="spellStart"/>
+      <w:r>
+        <w:rPr>
+          <w:sz w:val="22"/>
+          <w:szCs w:val="22"/>
+        </w:rPr>
+        <w:t>K_</w:t>
+      </w:r>
+      <w:proofErr w:type="gramStart"/>
+      <w:r>
+        <w:rPr>
+          <w:sz w:val="22"/>
+          <w:szCs w:val="22"/>
+        </w:rPr>
+        <w:t>i</w:t>
+      </w:r>
+      <w:proofErr w:type="spellEnd"/>
+      <w:r>
+        <w:rPr>
+          <w:sz w:val="22"/>
+          <w:szCs w:val="22"/>
+        </w:rPr>
+        <w:t xml:space="preserve"> </w:t>
+      </w:r>
+      <w:r>
+        <w:rPr>
+          <w:sz w:val="22"/>
+          <w:szCs w:val="22"/>
+        </w:rPr>
+        <w:t xml:space="preserve"> neg</w:t>
+      </w:r>
+      <w:proofErr w:type="gramEnd"/>
+      <w:r>
+        <w:rPr>
+          <w:sz w:val="22"/>
+          <w:szCs w:val="22"/>
+        </w:rPr>
+        <w:t>(</w:t>
+      </w:r>
+      <w:proofErr w:type="spellStart"/>
+      <w:r>
+        <w:rPr>
+          <w:sz w:val="22"/>
+          <w:szCs w:val="22"/>
+        </w:rPr>
+        <w:t>K_i</w:t>
+      </w:r>
+      <w:proofErr w:type="spellEnd"/>
+      <w:r>
+        <w:rPr>
+          <w:sz w:val="22"/>
+          <w:szCs w:val="22"/>
+        </w:rPr>
+        <w:t>)</w:t>
+      </w:r>
+      <w:r>
+        <w:rPr>
+          <w:sz w:val="22"/>
+          <w:szCs w:val="22"/>
+        </w:rPr>
+        <w:t xml:space="preserve"> phi. The agent is aware of what they do not know.</w:t>
+      </w:r>
+    </w:p>
+    <w:p>
+      <w:pPr>
+        <w:rPr>
+          <w:b/>
+          <w:bCs/>
+          <w:sz w:val="28"/>
+          <w:szCs w:val="28"/>
+        </w:rPr>
+      </w:pPr>
+      <w:r>
+        <w:rPr>
+          <w:sz w:val="22"/>
+          <w:szCs w:val="22"/>
+        </w:rPr>
+        <w:t>By combining these, different logics are formed, such as Logic K (using A0, A1, MP, and G) or Logic S5 (using all axioms A0–A4, MP, and G).</w:t>
+      </w:r>
+    </w:p>
+    <w:p>
+      <w:pPr>
+        <w:rPr>
+          <w:b/>
+          <w:bCs/>
+          <w:sz w:val="28"/>
+          <w:szCs w:val="28"/>
+        </w:rPr>
+      </w:pPr>
+    </w:p>
+    <w:p/>
+    <w:p/>
+    <w:p/>
     <w:p/>
     <w:p/>
     <w:sectPr>
@@ -5420,6 +7586,155 @@
     </w:lvl>
   </w:abstractNum>
   <w:abstractNum w:abstractNumId="2" w15:restartNumberingAfterBreak="0">
+    <w:nsid w:val="0C6F230F"/>
+    <w:multiLevelType w:val="multilevel"/>
+    <w:tmpl w:val="634CCE00"/>
+    <w:lvl w:ilvl="0">
+      <w:start w:val="1"/>
+      <w:numFmt w:val="bullet"/>
+      <w:lvlText w:val=""/>
+      <w:lvlJc w:val="left"/>
+      <w:pPr>
+        <w:tabs>
+          <w:tab w:val="num" w:pos="720"/>
+        </w:tabs>
+        <w:ind w:left="720" w:hanging="360"/>
+      </w:pPr>
+      <w:rPr>
+        <w:rFonts w:ascii="Symbol" w:hAnsi="Symbol" w:hint="default"/>
+        <w:sz w:val="20"/>
+      </w:rPr>
+    </w:lvl>
+    <w:lvl w:ilvl="1" w:tentative="1">
+      <w:start w:val="1"/>
+      <w:numFmt w:val="bullet"/>
+      <w:lvlText w:val="o"/>
+      <w:lvlJc w:val="left"/>
+      <w:pPr>
+        <w:tabs>
+          <w:tab w:val="num" w:pos="1440"/>
+        </w:tabs>
+        <w:ind w:left="1440" w:hanging="360"/>
+      </w:pPr>
+      <w:rPr>
+        <w:rFonts w:ascii="Courier New" w:hAnsi="Courier New" w:hint="default"/>
+        <w:sz w:val="20"/>
+      </w:rPr>
+    </w:lvl>
+    <w:lvl w:ilvl="2" w:tentative="1">
+      <w:start w:val="1"/>
+      <w:numFmt w:val="bullet"/>
+      <w:lvlText w:val=""/>
+      <w:lvlJc w:val="left"/>
+      <w:pPr>
+        <w:tabs>
+          <w:tab w:val="num" w:pos="2160"/>
+        </w:tabs>
+        <w:ind w:left="2160" w:hanging="360"/>
+      </w:pPr>
+      <w:rPr>
+        <w:rFonts w:ascii="Wingdings" w:hAnsi="Wingdings" w:hint="default"/>
+        <w:sz w:val="20"/>
+      </w:rPr>
+    </w:lvl>
+    <w:lvl w:ilvl="3" w:tentative="1">
+      <w:start w:val="1"/>
+      <w:numFmt w:val="bullet"/>
+      <w:lvlText w:val=""/>
+      <w:lvlJc w:val="left"/>
+      <w:pPr>
+        <w:tabs>
+          <w:tab w:val="num" w:pos="2880"/>
+        </w:tabs>
+        <w:ind w:left="2880" w:hanging="360"/>
+      </w:pPr>
+      <w:rPr>
+        <w:rFonts w:ascii="Wingdings" w:hAnsi="Wingdings" w:hint="default"/>
+        <w:sz w:val="20"/>
+      </w:rPr>
+    </w:lvl>
+    <w:lvl w:ilvl="4" w:tentative="1">
+      <w:start w:val="1"/>
+      <w:numFmt w:val="bullet"/>
+      <w:lvlText w:val=""/>
+      <w:lvlJc w:val="left"/>
+      <w:pPr>
+        <w:tabs>
+          <w:tab w:val="num" w:pos="3600"/>
+        </w:tabs>
+        <w:ind w:left="3600" w:hanging="360"/>
+      </w:pPr>
+      <w:rPr>
+        <w:rFonts w:ascii="Wingdings" w:hAnsi="Wingdings" w:hint="default"/>
+        <w:sz w:val="20"/>
+      </w:rPr>
+    </w:lvl>
+    <w:lvl w:ilvl="5" w:tentative="1">
+      <w:start w:val="1"/>
+      <w:numFmt w:val="bullet"/>
+      <w:lvlText w:val=""/>
+      <w:lvlJc w:val="left"/>
+      <w:pPr>
+        <w:tabs>
+          <w:tab w:val="num" w:pos="4320"/>
+        </w:tabs>
+        <w:ind w:left="4320" w:hanging="360"/>
+      </w:pPr>
+      <w:rPr>
+        <w:rFonts w:ascii="Wingdings" w:hAnsi="Wingdings" w:hint="default"/>
+        <w:sz w:val="20"/>
+      </w:rPr>
+    </w:lvl>
+    <w:lvl w:ilvl="6" w:tentative="1">
+      <w:start w:val="1"/>
+      <w:numFmt w:val="bullet"/>
+      <w:lvlText w:val=""/>
+      <w:lvlJc w:val="left"/>
+      <w:pPr>
+        <w:tabs>
+          <w:tab w:val="num" w:pos="5040"/>
+        </w:tabs>
+        <w:ind w:left="5040" w:hanging="360"/>
+      </w:pPr>
+      <w:rPr>
+        <w:rFonts w:ascii="Wingdings" w:hAnsi="Wingdings" w:hint="default"/>
+        <w:sz w:val="20"/>
+      </w:rPr>
+    </w:lvl>
+    <w:lvl w:ilvl="7" w:tentative="1">
+      <w:start w:val="1"/>
+      <w:numFmt w:val="bullet"/>
+      <w:lvlText w:val=""/>
+      <w:lvlJc w:val="left"/>
+      <w:pPr>
+        <w:tabs>
+          <w:tab w:val="num" w:pos="5760"/>
+        </w:tabs>
+        <w:ind w:left="5760" w:hanging="360"/>
+      </w:pPr>
+      <w:rPr>
+        <w:rFonts w:ascii="Wingdings" w:hAnsi="Wingdings" w:hint="default"/>
+        <w:sz w:val="20"/>
+      </w:rPr>
+    </w:lvl>
+    <w:lvl w:ilvl="8" w:tentative="1">
+      <w:start w:val="1"/>
+      <w:numFmt w:val="bullet"/>
+      <w:lvlText w:val=""/>
+      <w:lvlJc w:val="left"/>
+      <w:pPr>
+        <w:tabs>
+          <w:tab w:val="num" w:pos="6480"/>
+        </w:tabs>
+        <w:ind w:left="6480" w:hanging="360"/>
+      </w:pPr>
+      <w:rPr>
+        <w:rFonts w:ascii="Wingdings" w:hAnsi="Wingdings" w:hint="default"/>
+        <w:sz w:val="20"/>
+      </w:rPr>
+    </w:lvl>
+  </w:abstractNum>
+  <w:abstractNum w:abstractNumId="3" w15:restartNumberingAfterBreak="0">
     <w:nsid w:val="0EDA050D"/>
     <w:multiLevelType w:val="multilevel"/>
     <w:tmpl w:val="C51E8E86"/>
@@ -5568,7 +7883,7 @@
       </w:rPr>
     </w:lvl>
   </w:abstractNum>
-  <w:abstractNum w:abstractNumId="3" w15:restartNumberingAfterBreak="0">
+  <w:abstractNum w:abstractNumId="4" w15:restartNumberingAfterBreak="0">
     <w:nsid w:val="12480826"/>
     <w:multiLevelType w:val="multilevel"/>
     <w:tmpl w:val="A5A669F0"/>
@@ -5717,7 +8032,7 @@
       </w:rPr>
     </w:lvl>
   </w:abstractNum>
-  <w:abstractNum w:abstractNumId="4" w15:restartNumberingAfterBreak="0">
+  <w:abstractNum w:abstractNumId="5" w15:restartNumberingAfterBreak="0">
     <w:nsid w:val="14052610"/>
     <w:multiLevelType w:val="multilevel"/>
     <w:tmpl w:val="BBE84670"/>
@@ -5866,7 +8181,156 @@
       </w:rPr>
     </w:lvl>
   </w:abstractNum>
-  <w:abstractNum w:abstractNumId="5" w15:restartNumberingAfterBreak="0">
+  <w:abstractNum w:abstractNumId="6" w15:restartNumberingAfterBreak="0">
+    <w:nsid w:val="201754AD"/>
+    <w:multiLevelType w:val="multilevel"/>
+    <w:tmpl w:val="78FE2126"/>
+    <w:lvl w:ilvl="0">
+      <w:start w:val="1"/>
+      <w:numFmt w:val="bullet"/>
+      <w:lvlText w:val=""/>
+      <w:lvlJc w:val="left"/>
+      <w:pPr>
+        <w:tabs>
+          <w:tab w:val="num" w:pos="720"/>
+        </w:tabs>
+        <w:ind w:left="720" w:hanging="360"/>
+      </w:pPr>
+      <w:rPr>
+        <w:rFonts w:ascii="Symbol" w:hAnsi="Symbol" w:hint="default"/>
+        <w:sz w:val="20"/>
+      </w:rPr>
+    </w:lvl>
+    <w:lvl w:ilvl="1">
+      <w:start w:val="1"/>
+      <w:numFmt w:val="bullet"/>
+      <w:lvlText w:val="o"/>
+      <w:lvlJc w:val="left"/>
+      <w:pPr>
+        <w:tabs>
+          <w:tab w:val="num" w:pos="1440"/>
+        </w:tabs>
+        <w:ind w:left="1440" w:hanging="360"/>
+      </w:pPr>
+      <w:rPr>
+        <w:rFonts w:ascii="Courier New" w:hAnsi="Courier New" w:hint="default"/>
+        <w:sz w:val="20"/>
+      </w:rPr>
+    </w:lvl>
+    <w:lvl w:ilvl="2" w:tentative="1">
+      <w:start w:val="1"/>
+      <w:numFmt w:val="bullet"/>
+      <w:lvlText w:val=""/>
+      <w:lvlJc w:val="left"/>
+      <w:pPr>
+        <w:tabs>
+          <w:tab w:val="num" w:pos="2160"/>
+        </w:tabs>
+        <w:ind w:left="2160" w:hanging="360"/>
+      </w:pPr>
+      <w:rPr>
+        <w:rFonts w:ascii="Wingdings" w:hAnsi="Wingdings" w:hint="default"/>
+        <w:sz w:val="20"/>
+      </w:rPr>
+    </w:lvl>
+    <w:lvl w:ilvl="3" w:tentative="1">
+      <w:start w:val="1"/>
+      <w:numFmt w:val="bullet"/>
+      <w:lvlText w:val=""/>
+      <w:lvlJc w:val="left"/>
+      <w:pPr>
+        <w:tabs>
+          <w:tab w:val="num" w:pos="2880"/>
+        </w:tabs>
+        <w:ind w:left="2880" w:hanging="360"/>
+      </w:pPr>
+      <w:rPr>
+        <w:rFonts w:ascii="Wingdings" w:hAnsi="Wingdings" w:hint="default"/>
+        <w:sz w:val="20"/>
+      </w:rPr>
+    </w:lvl>
+    <w:lvl w:ilvl="4" w:tentative="1">
+      <w:start w:val="1"/>
+      <w:numFmt w:val="bullet"/>
+      <w:lvlText w:val=""/>
+      <w:lvlJc w:val="left"/>
+      <w:pPr>
+        <w:tabs>
+          <w:tab w:val="num" w:pos="3600"/>
+        </w:tabs>
+        <w:ind w:left="3600" w:hanging="360"/>
+      </w:pPr>
+      <w:rPr>
+        <w:rFonts w:ascii="Wingdings" w:hAnsi="Wingdings" w:hint="default"/>
+        <w:sz w:val="20"/>
+      </w:rPr>
+    </w:lvl>
+    <w:lvl w:ilvl="5" w:tentative="1">
+      <w:start w:val="1"/>
+      <w:numFmt w:val="bullet"/>
+      <w:lvlText w:val=""/>
+      <w:lvlJc w:val="left"/>
+      <w:pPr>
+        <w:tabs>
+          <w:tab w:val="num" w:pos="4320"/>
+        </w:tabs>
+        <w:ind w:left="4320" w:hanging="360"/>
+      </w:pPr>
+      <w:rPr>
+        <w:rFonts w:ascii="Wingdings" w:hAnsi="Wingdings" w:hint="default"/>
+        <w:sz w:val="20"/>
+      </w:rPr>
+    </w:lvl>
+    <w:lvl w:ilvl="6" w:tentative="1">
+      <w:start w:val="1"/>
+      <w:numFmt w:val="bullet"/>
+      <w:lvlText w:val=""/>
+      <w:lvlJc w:val="left"/>
+      <w:pPr>
+        <w:tabs>
+          <w:tab w:val="num" w:pos="5040"/>
+        </w:tabs>
+        <w:ind w:left="5040" w:hanging="360"/>
+      </w:pPr>
+      <w:rPr>
+        <w:rFonts w:ascii="Wingdings" w:hAnsi="Wingdings" w:hint="default"/>
+        <w:sz w:val="20"/>
+      </w:rPr>
+    </w:lvl>
+    <w:lvl w:ilvl="7" w:tentative="1">
+      <w:start w:val="1"/>
+      <w:numFmt w:val="bullet"/>
+      <w:lvlText w:val=""/>
+      <w:lvlJc w:val="left"/>
+      <w:pPr>
+        <w:tabs>
+          <w:tab w:val="num" w:pos="5760"/>
+        </w:tabs>
+        <w:ind w:left="5760" w:hanging="360"/>
+      </w:pPr>
+      <w:rPr>
+        <w:rFonts w:ascii="Wingdings" w:hAnsi="Wingdings" w:hint="default"/>
+        <w:sz w:val="20"/>
+      </w:rPr>
+    </w:lvl>
+    <w:lvl w:ilvl="8" w:tentative="1">
+      <w:start w:val="1"/>
+      <w:numFmt w:val="bullet"/>
+      <w:lvlText w:val=""/>
+      <w:lvlJc w:val="left"/>
+      <w:pPr>
+        <w:tabs>
+          <w:tab w:val="num" w:pos="6480"/>
+        </w:tabs>
+        <w:ind w:left="6480" w:hanging="360"/>
+      </w:pPr>
+      <w:rPr>
+        <w:rFonts w:ascii="Wingdings" w:hAnsi="Wingdings" w:hint="default"/>
+        <w:sz w:val="20"/>
+      </w:rPr>
+    </w:lvl>
+  </w:abstractNum>
+  <w:abstractNum w:abstractNumId="7" w15:restartNumberingAfterBreak="0">
     <w:nsid w:val="28CA19B6"/>
     <w:multiLevelType w:val="multilevel"/>
     <w:tmpl w:val="FF6C5ED6"/>
@@ -6015,7 +8479,7 @@
       </w:rPr>
     </w:lvl>
   </w:abstractNum>
-  <w:abstractNum w:abstractNumId="6" w15:restartNumberingAfterBreak="0">
+  <w:abstractNum w:abstractNumId="8" w15:restartNumberingAfterBreak="0">
     <w:nsid w:val="2C6027A7"/>
     <w:multiLevelType w:val="multilevel"/>
     <w:tmpl w:val="D6F04982"/>
@@ -6164,7 +8628,7 @@
       </w:rPr>
     </w:lvl>
   </w:abstractNum>
-  <w:abstractNum w:abstractNumId="7" w15:restartNumberingAfterBreak="0">
+  <w:abstractNum w:abstractNumId="9" w15:restartNumberingAfterBreak="0">
     <w:nsid w:val="2CB25C07"/>
     <w:multiLevelType w:val="multilevel"/>
     <w:tmpl w:val="9C62F218"/>
@@ -6313,7 +8777,7 @@
       </w:rPr>
     </w:lvl>
   </w:abstractNum>
-  <w:abstractNum w:abstractNumId="8" w15:restartNumberingAfterBreak="0">
+  <w:abstractNum w:abstractNumId="10" w15:restartNumberingAfterBreak="0">
     <w:nsid w:val="2F2134C5"/>
     <w:multiLevelType w:val="multilevel"/>
     <w:tmpl w:val="3730AD18"/>
@@ -6462,7 +8926,120 @@
       </w:rPr>
     </w:lvl>
   </w:abstractNum>
-  <w:abstractNum w:abstractNumId="9" w15:restartNumberingAfterBreak="0">
+  <w:abstractNum w:abstractNumId="11" w15:restartNumberingAfterBreak="0">
+    <w:nsid w:val="31B10A56"/>
+    <w:multiLevelType w:val="multilevel"/>
+    <w:tmpl w:val="66AAE25A"/>
+    <w:lvl w:ilvl="0">
+      <w:start w:val="1"/>
+      <w:numFmt w:val="decimal"/>
+      <w:lvlText w:val="%1."/>
+      <w:lvlJc w:val="left"/>
+      <w:pPr>
+        <w:tabs>
+          <w:tab w:val="num" w:pos="720"/>
+        </w:tabs>
+        <w:ind w:left="720" w:hanging="360"/>
+      </w:pPr>
+    </w:lvl>
+    <w:lvl w:ilvl="1" w:tentative="1">
+      <w:start w:val="1"/>
+      <w:numFmt w:val="decimal"/>
+      <w:lvlText w:val="%2."/>
+      <w:lvlJc w:val="left"/>
+      <w:pPr>
+        <w:tabs>
+          <w:tab w:val="num" w:pos="1440"/>
+        </w:tabs>
+        <w:ind w:left="1440" w:hanging="360"/>
+      </w:pPr>
+    </w:lvl>
+    <w:lvl w:ilvl="2" w:tentative="1">
+      <w:start w:val="1"/>
+      <w:numFmt w:val="decimal"/>
+      <w:lvlText w:val="%3."/>
+      <w:lvlJc w:val="left"/>
+      <w:pPr>
+        <w:tabs>
+          <w:tab w:val="num" w:pos="2160"/>
+        </w:tabs>
+        <w:ind w:left="2160" w:hanging="360"/>
+      </w:pPr>
+    </w:lvl>
+    <w:lvl w:ilvl="3" w:tentative="1">
+      <w:start w:val="1"/>
+      <w:numFmt w:val="decimal"/>
+      <w:lvlText w:val="%4."/>
+      <w:lvlJc w:val="left"/>
+      <w:pPr>
+        <w:tabs>
+          <w:tab w:val="num" w:pos="2880"/>
+        </w:tabs>
+        <w:ind w:left="2880" w:hanging="360"/>
+      </w:pPr>
+    </w:lvl>
+    <w:lvl w:ilvl="4" w:tentative="1">
+      <w:start w:val="1"/>
+      <w:numFmt w:val="decimal"/>
+      <w:lvlText w:val="%5."/>
+      <w:lvlJc w:val="left"/>
+      <w:pPr>
+        <w:tabs>
+          <w:tab w:val="num" w:pos="3600"/>
+        </w:tabs>
+        <w:ind w:left="3600" w:hanging="360"/>
+      </w:pPr>
+    </w:lvl>
+    <w:lvl w:ilvl="5" w:tentative="1">
+      <w:start w:val="1"/>
+      <w:numFmt w:val="decimal"/>
+      <w:lvlText w:val="%6."/>
+      <w:lvlJc w:val="left"/>
+      <w:pPr>
+        <w:tabs>
+          <w:tab w:val="num" w:pos="4320"/>
+        </w:tabs>
+        <w:ind w:left="4320" w:hanging="360"/>
+      </w:pPr>
+    </w:lvl>
+    <w:lvl w:ilvl="6" w:tentative="1">
+      <w:start w:val="1"/>
+      <w:numFmt w:val="decimal"/>
+      <w:lvlText w:val="%7."/>
+      <w:lvlJc w:val="left"/>
+      <w:pPr>
+        <w:tabs>
+          <w:tab w:val="num" w:pos="5040"/>
+        </w:tabs>
+        <w:ind w:left="5040" w:hanging="360"/>
+      </w:pPr>
+    </w:lvl>
+    <w:lvl w:ilvl="7" w:tentative="1">
+      <w:start w:val="1"/>
+      <w:numFmt w:val="decimal"/>
+      <w:lvlText w:val="%8."/>
+      <w:lvlJc w:val="left"/>
+      <w:pPr>
+        <w:tabs>
+          <w:tab w:val="num" w:pos="5760"/>
+        </w:tabs>
+        <w:ind w:left="5760" w:hanging="360"/>
+      </w:pPr>
+    </w:lvl>
+    <w:lvl w:ilvl="8" w:tentative="1">
+      <w:start w:val="1"/>
+      <w:numFmt w:val="decimal"/>
+      <w:lvlText w:val="%9."/>
+      <w:lvlJc w:val="left"/>
+      <w:pPr>
+        <w:tabs>
+          <w:tab w:val="num" w:pos="6480"/>
+        </w:tabs>
+        <w:ind w:left="6480" w:hanging="360"/>
+      </w:pPr>
+    </w:lvl>
+  </w:abstractNum>
+  <w:abstractNum w:abstractNumId="12" w15:restartNumberingAfterBreak="0">
     <w:nsid w:val="31EA1CF0"/>
     <w:multiLevelType w:val="multilevel"/>
     <w:tmpl w:val="97E6E0CA"/>
@@ -6611,7 +9188,7 @@
       </w:rPr>
     </w:lvl>
   </w:abstractNum>
-  <w:abstractNum w:abstractNumId="10" w15:restartNumberingAfterBreak="0">
+  <w:abstractNum w:abstractNumId="13" w15:restartNumberingAfterBreak="0">
     <w:nsid w:val="338B1462"/>
     <w:multiLevelType w:val="multilevel"/>
     <w:tmpl w:val="3C96B6A8"/>
@@ -6760,7 +9337,7 @@
       </w:rPr>
     </w:lvl>
   </w:abstractNum>
-  <w:abstractNum w:abstractNumId="11" w15:restartNumberingAfterBreak="0">
+  <w:abstractNum w:abstractNumId="14" w15:restartNumberingAfterBreak="0">
     <w:nsid w:val="378B1360"/>
     <w:multiLevelType w:val="multilevel"/>
     <w:tmpl w:val="E598989E"/>
@@ -6909,7 +9486,7 @@
       </w:rPr>
     </w:lvl>
   </w:abstractNum>
-  <w:abstractNum w:abstractNumId="12" w15:restartNumberingAfterBreak="0">
+  <w:abstractNum w:abstractNumId="15" w15:restartNumberingAfterBreak="0">
     <w:nsid w:val="3EB02807"/>
     <w:multiLevelType w:val="multilevel"/>
     <w:tmpl w:val="96BC24C2"/>
@@ -7022,7 +9599,156 @@
       </w:pPr>
     </w:lvl>
   </w:abstractNum>
-  <w:abstractNum w:abstractNumId="13" w15:restartNumberingAfterBreak="0">
+  <w:abstractNum w:abstractNumId="16" w15:restartNumberingAfterBreak="0">
+    <w:nsid w:val="41093A5D"/>
+    <w:multiLevelType w:val="multilevel"/>
+    <w:tmpl w:val="8C8C6A38"/>
+    <w:lvl w:ilvl="0">
+      <w:start w:val="1"/>
+      <w:numFmt w:val="bullet"/>
+      <w:lvlText w:val=""/>
+      <w:lvlJc w:val="left"/>
+      <w:pPr>
+        <w:tabs>
+          <w:tab w:val="num" w:pos="720"/>
+        </w:tabs>
+        <w:ind w:left="720" w:hanging="360"/>
+      </w:pPr>
+      <w:rPr>
+        <w:rFonts w:ascii="Symbol" w:hAnsi="Symbol" w:hint="default"/>
+        <w:sz w:val="20"/>
+      </w:rPr>
+    </w:lvl>
+    <w:lvl w:ilvl="1" w:tentative="1">
+      <w:start w:val="1"/>
+      <w:numFmt w:val="bullet"/>
+      <w:lvlText w:val="o"/>
+      <w:lvlJc w:val="left"/>
+      <w:pPr>
+        <w:tabs>
+          <w:tab w:val="num" w:pos="1440"/>
+        </w:tabs>
+        <w:ind w:left="1440" w:hanging="360"/>
+      </w:pPr>
+      <w:rPr>
+        <w:rFonts w:ascii="Courier New" w:hAnsi="Courier New" w:hint="default"/>
+        <w:sz w:val="20"/>
+      </w:rPr>
+    </w:lvl>
+    <w:lvl w:ilvl="2" w:tentative="1">
+      <w:start w:val="1"/>
+      <w:numFmt w:val="bullet"/>
+      <w:lvlText w:val=""/>
+      <w:lvlJc w:val="left"/>
+      <w:pPr>
+        <w:tabs>
+          <w:tab w:val="num" w:pos="2160"/>
+        </w:tabs>
+        <w:ind w:left="2160" w:hanging="360"/>
+      </w:pPr>
+      <w:rPr>
+        <w:rFonts w:ascii="Wingdings" w:hAnsi="Wingdings" w:hint="default"/>
+        <w:sz w:val="20"/>
+      </w:rPr>
+    </w:lvl>
+    <w:lvl w:ilvl="3" w:tentative="1">
+      <w:start w:val="1"/>
+      <w:numFmt w:val="bullet"/>
+      <w:lvlText w:val=""/>
+      <w:lvlJc w:val="left"/>
+      <w:pPr>
+        <w:tabs>
+          <w:tab w:val="num" w:pos="2880"/>
+        </w:tabs>
+        <w:ind w:left="2880" w:hanging="360"/>
+      </w:pPr>
+      <w:rPr>
+        <w:rFonts w:ascii="Wingdings" w:hAnsi="Wingdings" w:hint="default"/>
+        <w:sz w:val="20"/>
+      </w:rPr>
+    </w:lvl>
+    <w:lvl w:ilvl="4" w:tentative="1">
+      <w:start w:val="1"/>
+      <w:numFmt w:val="bullet"/>
+      <w:lvlText w:val=""/>
+      <w:lvlJc w:val="left"/>
+      <w:pPr>
+        <w:tabs>
+          <w:tab w:val="num" w:pos="3600"/>
+        </w:tabs>
+        <w:ind w:left="3600" w:hanging="360"/>
+      </w:pPr>
+      <w:rPr>
+        <w:rFonts w:ascii="Wingdings" w:hAnsi="Wingdings" w:hint="default"/>
+        <w:sz w:val="20"/>
+      </w:rPr>
+    </w:lvl>
+    <w:lvl w:ilvl="5" w:tentative="1">
+      <w:start w:val="1"/>
+      <w:numFmt w:val="bullet"/>
+      <w:lvlText w:val=""/>
+      <w:lvlJc w:val="left"/>
+      <w:pPr>
+        <w:tabs>
+          <w:tab w:val="num" w:pos="4320"/>
+        </w:tabs>
+        <w:ind w:left="4320" w:hanging="360"/>
+      </w:pPr>
+      <w:rPr>
+        <w:rFonts w:ascii="Wingdings" w:hAnsi="Wingdings" w:hint="default"/>
+        <w:sz w:val="20"/>
+      </w:rPr>
+    </w:lvl>
+    <w:lvl w:ilvl="6" w:tentative="1">
+      <w:start w:val="1"/>
+      <w:numFmt w:val="bullet"/>
+      <w:lvlText w:val=""/>
+      <w:lvlJc w:val="left"/>
+      <w:pPr>
+        <w:tabs>
+          <w:tab w:val="num" w:pos="5040"/>
+        </w:tabs>
+        <w:ind w:left="5040" w:hanging="360"/>
+      </w:pPr>
+      <w:rPr>
+        <w:rFonts w:ascii="Wingdings" w:hAnsi="Wingdings" w:hint="default"/>
+        <w:sz w:val="20"/>
+      </w:rPr>
+    </w:lvl>
+    <w:lvl w:ilvl="7" w:tentative="1">
+      <w:start w:val="1"/>
+      <w:numFmt w:val="bullet"/>
+      <w:lvlText w:val=""/>
+      <w:lvlJc w:val="left"/>
+      <w:pPr>
+        <w:tabs>
+          <w:tab w:val="num" w:pos="5760"/>
+        </w:tabs>
+        <w:ind w:left="5760" w:hanging="360"/>
+      </w:pPr>
+      <w:rPr>
+        <w:rFonts w:ascii="Wingdings" w:hAnsi="Wingdings" w:hint="default"/>
+        <w:sz w:val="20"/>
+      </w:rPr>
+    </w:lvl>
+    <w:lvl w:ilvl="8" w:tentative="1">
+      <w:start w:val="1"/>
+      <w:numFmt w:val="bullet"/>
+      <w:lvlText w:val=""/>
+      <w:lvlJc w:val="left"/>
+      <w:pPr>
+        <w:tabs>
+          <w:tab w:val="num" w:pos="6480"/>
+        </w:tabs>
+        <w:ind w:left="6480" w:hanging="360"/>
+      </w:pPr>
+      <w:rPr>
+        <w:rFonts w:ascii="Wingdings" w:hAnsi="Wingdings" w:hint="default"/>
+        <w:sz w:val="20"/>
+      </w:rPr>
+    </w:lvl>
+  </w:abstractNum>
+  <w:abstractNum w:abstractNumId="17" w15:restartNumberingAfterBreak="0">
     <w:nsid w:val="4B45663D"/>
     <w:multiLevelType w:val="multilevel"/>
     <w:tmpl w:val="022E0BEE"/>
@@ -7171,7 +9897,156 @@
       </w:rPr>
     </w:lvl>
   </w:abstractNum>
-  <w:abstractNum w:abstractNumId="14" w15:restartNumberingAfterBreak="0">
+  <w:abstractNum w:abstractNumId="18" w15:restartNumberingAfterBreak="0">
+    <w:nsid w:val="4D6558D7"/>
+    <w:multiLevelType w:val="multilevel"/>
+    <w:tmpl w:val="DBDC06B0"/>
+    <w:lvl w:ilvl="0">
+      <w:start w:val="1"/>
+      <w:numFmt w:val="bullet"/>
+      <w:lvlText w:val=""/>
+      <w:lvlJc w:val="left"/>
+      <w:pPr>
+        <w:tabs>
+          <w:tab w:val="num" w:pos="720"/>
+        </w:tabs>
+        <w:ind w:left="720" w:hanging="360"/>
+      </w:pPr>
+      <w:rPr>
+        <w:rFonts w:ascii="Symbol" w:hAnsi="Symbol" w:hint="default"/>
+        <w:sz w:val="20"/>
+      </w:rPr>
+    </w:lvl>
+    <w:lvl w:ilvl="1" w:tentative="1">
+      <w:start w:val="1"/>
+      <w:numFmt w:val="bullet"/>
+      <w:lvlText w:val="o"/>
+      <w:lvlJc w:val="left"/>
+      <w:pPr>
+        <w:tabs>
+          <w:tab w:val="num" w:pos="1440"/>
+        </w:tabs>
+        <w:ind w:left="1440" w:hanging="360"/>
+      </w:pPr>
+      <w:rPr>
+        <w:rFonts w:ascii="Courier New" w:hAnsi="Courier New" w:hint="default"/>
+        <w:sz w:val="20"/>
+      </w:rPr>
+    </w:lvl>
+    <w:lvl w:ilvl="2" w:tentative="1">
+      <w:start w:val="1"/>
+      <w:numFmt w:val="bullet"/>
+      <w:lvlText w:val=""/>
+      <w:lvlJc w:val="left"/>
+      <w:pPr>
+        <w:tabs>
+          <w:tab w:val="num" w:pos="2160"/>
+        </w:tabs>
+        <w:ind w:left="2160" w:hanging="360"/>
+      </w:pPr>
+      <w:rPr>
+        <w:rFonts w:ascii="Wingdings" w:hAnsi="Wingdings" w:hint="default"/>
+        <w:sz w:val="20"/>
+      </w:rPr>
+    </w:lvl>
+    <w:lvl w:ilvl="3" w:tentative="1">
+      <w:start w:val="1"/>
+      <w:numFmt w:val="bullet"/>
+      <w:lvlText w:val=""/>
+      <w:lvlJc w:val="left"/>
+      <w:pPr>
+        <w:tabs>
+          <w:tab w:val="num" w:pos="2880"/>
+        </w:tabs>
+        <w:ind w:left="2880" w:hanging="360"/>
+      </w:pPr>
+      <w:rPr>
+        <w:rFonts w:ascii="Wingdings" w:hAnsi="Wingdings" w:hint="default"/>
+        <w:sz w:val="20"/>
+      </w:rPr>
+    </w:lvl>
+    <w:lvl w:ilvl="4" w:tentative="1">
+      <w:start w:val="1"/>
+      <w:numFmt w:val="bullet"/>
+      <w:lvlText w:val=""/>
+      <w:lvlJc w:val="left"/>
+      <w:pPr>
+        <w:tabs>
+          <w:tab w:val="num" w:pos="3600"/>
+        </w:tabs>
+        <w:ind w:left="3600" w:hanging="360"/>
+      </w:pPr>
+      <w:rPr>
+        <w:rFonts w:ascii="Wingdings" w:hAnsi="Wingdings" w:hint="default"/>
+        <w:sz w:val="20"/>
+      </w:rPr>
+    </w:lvl>
+    <w:lvl w:ilvl="5" w:tentative="1">
+      <w:start w:val="1"/>
+      <w:numFmt w:val="bullet"/>
+      <w:lvlText w:val=""/>
+      <w:lvlJc w:val="left"/>
+      <w:pPr>
+        <w:tabs>
+          <w:tab w:val="num" w:pos="4320"/>
+        </w:tabs>
+        <w:ind w:left="4320" w:hanging="360"/>
+      </w:pPr>
+      <w:rPr>
+        <w:rFonts w:ascii="Wingdings" w:hAnsi="Wingdings" w:hint="default"/>
+        <w:sz w:val="20"/>
+      </w:rPr>
+    </w:lvl>
+    <w:lvl w:ilvl="6" w:tentative="1">
+      <w:start w:val="1"/>
+      <w:numFmt w:val="bullet"/>
+      <w:lvlText w:val=""/>
+      <w:lvlJc w:val="left"/>
+      <w:pPr>
+        <w:tabs>
+          <w:tab w:val="num" w:pos="5040"/>
+        </w:tabs>
+        <w:ind w:left="5040" w:hanging="360"/>
+      </w:pPr>
+      <w:rPr>
+        <w:rFonts w:ascii="Wingdings" w:hAnsi="Wingdings" w:hint="default"/>
+        <w:sz w:val="20"/>
+      </w:rPr>
+    </w:lvl>
+    <w:lvl w:ilvl="7" w:tentative="1">
+      <w:start w:val="1"/>
+      <w:numFmt w:val="bullet"/>
+      <w:lvlText w:val=""/>
+      <w:lvlJc w:val="left"/>
+      <w:pPr>
+        <w:tabs>
+          <w:tab w:val="num" w:pos="5760"/>
+        </w:tabs>
+        <w:ind w:left="5760" w:hanging="360"/>
+      </w:pPr>
+      <w:rPr>
+        <w:rFonts w:ascii="Wingdings" w:hAnsi="Wingdings" w:hint="default"/>
+        <w:sz w:val="20"/>
+      </w:rPr>
+    </w:lvl>
+    <w:lvl w:ilvl="8" w:tentative="1">
+      <w:start w:val="1"/>
+      <w:numFmt w:val="bullet"/>
+      <w:lvlText w:val=""/>
+      <w:lvlJc w:val="left"/>
+      <w:pPr>
+        <w:tabs>
+          <w:tab w:val="num" w:pos="6480"/>
+        </w:tabs>
+        <w:ind w:left="6480" w:hanging="360"/>
+      </w:pPr>
+      <w:rPr>
+        <w:rFonts w:ascii="Wingdings" w:hAnsi="Wingdings" w:hint="default"/>
+        <w:sz w:val="20"/>
+      </w:rPr>
+    </w:lvl>
+  </w:abstractNum>
+  <w:abstractNum w:abstractNumId="19" w15:restartNumberingAfterBreak="0">
     <w:nsid w:val="4E56791C"/>
     <w:multiLevelType w:val="multilevel"/>
     <w:tmpl w:val="F7949CD4"/>
@@ -7320,7 +10195,7 @@
       </w:rPr>
     </w:lvl>
   </w:abstractNum>
-  <w:abstractNum w:abstractNumId="15" w15:restartNumberingAfterBreak="0">
+  <w:abstractNum w:abstractNumId="20" w15:restartNumberingAfterBreak="0">
     <w:nsid w:val="502D259D"/>
     <w:multiLevelType w:val="multilevel"/>
     <w:tmpl w:val="533EF4CE"/>
@@ -7469,7 +10344,7 @@
       </w:rPr>
     </w:lvl>
   </w:abstractNum>
-  <w:abstractNum w:abstractNumId="16" w15:restartNumberingAfterBreak="0">
+  <w:abstractNum w:abstractNumId="21" w15:restartNumberingAfterBreak="0">
     <w:nsid w:val="549A50FF"/>
     <w:multiLevelType w:val="multilevel"/>
     <w:tmpl w:val="148ED636"/>
@@ -7586,7 +10461,156 @@
       </w:pPr>
     </w:lvl>
   </w:abstractNum>
-  <w:abstractNum w:abstractNumId="17" w15:restartNumberingAfterBreak="0">
+  <w:abstractNum w:abstractNumId="22" w15:restartNumberingAfterBreak="0">
+    <w:nsid w:val="5CE57A8E"/>
+    <w:multiLevelType w:val="multilevel"/>
+    <w:tmpl w:val="E7A2D19E"/>
+    <w:lvl w:ilvl="0">
+      <w:start w:val="1"/>
+      <w:numFmt w:val="bullet"/>
+      <w:lvlText w:val=""/>
+      <w:lvlJc w:val="left"/>
+      <w:pPr>
+        <w:tabs>
+          <w:tab w:val="num" w:pos="720"/>
+        </w:tabs>
+        <w:ind w:left="720" w:hanging="360"/>
+      </w:pPr>
+      <w:rPr>
+        <w:rFonts w:ascii="Symbol" w:hAnsi="Symbol" w:hint="default"/>
+        <w:sz w:val="20"/>
+      </w:rPr>
+    </w:lvl>
+    <w:lvl w:ilvl="1" w:tentative="1">
+      <w:start w:val="1"/>
+      <w:numFmt w:val="bullet"/>
+      <w:lvlText w:val="o"/>
+      <w:lvlJc w:val="left"/>
+      <w:pPr>
+        <w:tabs>
+          <w:tab w:val="num" w:pos="1440"/>
+        </w:tabs>
+        <w:ind w:left="1440" w:hanging="360"/>
+      </w:pPr>
+      <w:rPr>
+        <w:rFonts w:ascii="Courier New" w:hAnsi="Courier New" w:hint="default"/>
+        <w:sz w:val="20"/>
+      </w:rPr>
+    </w:lvl>
+    <w:lvl w:ilvl="2" w:tentative="1">
+      <w:start w:val="1"/>
+      <w:numFmt w:val="bullet"/>
+      <w:lvlText w:val=""/>
+      <w:lvlJc w:val="left"/>
+      <w:pPr>
+        <w:tabs>
+          <w:tab w:val="num" w:pos="2160"/>
+        </w:tabs>
+        <w:ind w:left="2160" w:hanging="360"/>
+      </w:pPr>
+      <w:rPr>
+        <w:rFonts w:ascii="Wingdings" w:hAnsi="Wingdings" w:hint="default"/>
+        <w:sz w:val="20"/>
+      </w:rPr>
+    </w:lvl>
+    <w:lvl w:ilvl="3" w:tentative="1">
+      <w:start w:val="1"/>
+      <w:numFmt w:val="bullet"/>
+      <w:lvlText w:val=""/>
+      <w:lvlJc w:val="left"/>
+      <w:pPr>
+        <w:tabs>
+          <w:tab w:val="num" w:pos="2880"/>
+        </w:tabs>
+        <w:ind w:left="2880" w:hanging="360"/>
+      </w:pPr>
+      <w:rPr>
+        <w:rFonts w:ascii="Wingdings" w:hAnsi="Wingdings" w:hint="default"/>
+        <w:sz w:val="20"/>
+      </w:rPr>
+    </w:lvl>
+    <w:lvl w:ilvl="4" w:tentative="1">
+      <w:start w:val="1"/>
+      <w:numFmt w:val="bullet"/>
+      <w:lvlText w:val=""/>
+      <w:lvlJc w:val="left"/>
+      <w:pPr>
+        <w:tabs>
+          <w:tab w:val="num" w:pos="3600"/>
+        </w:tabs>
+        <w:ind w:left="3600" w:hanging="360"/>
+      </w:pPr>
+      <w:rPr>
+        <w:rFonts w:ascii="Wingdings" w:hAnsi="Wingdings" w:hint="default"/>
+        <w:sz w:val="20"/>
+      </w:rPr>
+    </w:lvl>
+    <w:lvl w:ilvl="5" w:tentative="1">
+      <w:start w:val="1"/>
+      <w:numFmt w:val="bullet"/>
+      <w:lvlText w:val=""/>
+      <w:lvlJc w:val="left"/>
+      <w:pPr>
+        <w:tabs>
+          <w:tab w:val="num" w:pos="4320"/>
+        </w:tabs>
+        <w:ind w:left="4320" w:hanging="360"/>
+      </w:pPr>
+      <w:rPr>
+        <w:rFonts w:ascii="Wingdings" w:hAnsi="Wingdings" w:hint="default"/>
+        <w:sz w:val="20"/>
+      </w:rPr>
+    </w:lvl>
+    <w:lvl w:ilvl="6" w:tentative="1">
+      <w:start w:val="1"/>
+      <w:numFmt w:val="bullet"/>
+      <w:lvlText w:val=""/>
+      <w:lvlJc w:val="left"/>
+      <w:pPr>
+        <w:tabs>
+          <w:tab w:val="num" w:pos="5040"/>
+        </w:tabs>
+        <w:ind w:left="5040" w:hanging="360"/>
+      </w:pPr>
+      <w:rPr>
+        <w:rFonts w:ascii="Wingdings" w:hAnsi="Wingdings" w:hint="default"/>
+        <w:sz w:val="20"/>
+      </w:rPr>
+    </w:lvl>
+    <w:lvl w:ilvl="7" w:tentative="1">
+      <w:start w:val="1"/>
+      <w:numFmt w:val="bullet"/>
+      <w:lvlText w:val=""/>
+      <w:lvlJc w:val="left"/>
+      <w:pPr>
+        <w:tabs>
+          <w:tab w:val="num" w:pos="5760"/>
+        </w:tabs>
+        <w:ind w:left="5760" w:hanging="360"/>
+      </w:pPr>
+      <w:rPr>
+        <w:rFonts w:ascii="Wingdings" w:hAnsi="Wingdings" w:hint="default"/>
+        <w:sz w:val="20"/>
+      </w:rPr>
+    </w:lvl>
+    <w:lvl w:ilvl="8" w:tentative="1">
+      <w:start w:val="1"/>
+      <w:numFmt w:val="bullet"/>
+      <w:lvlText w:val=""/>
+      <w:lvlJc w:val="left"/>
+      <w:pPr>
+        <w:tabs>
+          <w:tab w:val="num" w:pos="6480"/>
+        </w:tabs>
+        <w:ind w:left="6480" w:hanging="360"/>
+      </w:pPr>
+      <w:rPr>
+        <w:rFonts w:ascii="Wingdings" w:hAnsi="Wingdings" w:hint="default"/>
+        <w:sz w:val="20"/>
+      </w:rPr>
+    </w:lvl>
+  </w:abstractNum>
+  <w:abstractNum w:abstractNumId="23" w15:restartNumberingAfterBreak="0">
     <w:nsid w:val="625523AE"/>
     <w:multiLevelType w:val="multilevel"/>
     <w:tmpl w:val="EFB20C18"/>
@@ -7735,7 +10759,7 @@
       </w:rPr>
     </w:lvl>
   </w:abstractNum>
-  <w:abstractNum w:abstractNumId="18" w15:restartNumberingAfterBreak="0">
+  <w:abstractNum w:abstractNumId="24" w15:restartNumberingAfterBreak="0">
     <w:nsid w:val="68695396"/>
     <w:multiLevelType w:val="multilevel"/>
     <w:tmpl w:val="B37065C2"/>
@@ -7884,7 +10908,7 @@
       </w:rPr>
     </w:lvl>
   </w:abstractNum>
-  <w:abstractNum w:abstractNumId="19" w15:restartNumberingAfterBreak="0">
+  <w:abstractNum w:abstractNumId="25" w15:restartNumberingAfterBreak="0">
     <w:nsid w:val="696A51DF"/>
     <w:multiLevelType w:val="multilevel"/>
     <w:tmpl w:val="5372ADD6"/>
@@ -8033,7 +11057,7 @@
       </w:rPr>
     </w:lvl>
   </w:abstractNum>
-  <w:abstractNum w:abstractNumId="20" w15:restartNumberingAfterBreak="0">
+  <w:abstractNum w:abstractNumId="26" w15:restartNumberingAfterBreak="0">
     <w:nsid w:val="6A9474FB"/>
     <w:multiLevelType w:val="multilevel"/>
     <w:tmpl w:val="302689EE"/>
@@ -8182,7 +11206,156 @@
       </w:rPr>
     </w:lvl>
   </w:abstractNum>
-  <w:abstractNum w:abstractNumId="21" w15:restartNumberingAfterBreak="0">
+  <w:abstractNum w:abstractNumId="27" w15:restartNumberingAfterBreak="0">
+    <w:nsid w:val="6D4F3F74"/>
+    <w:multiLevelType w:val="multilevel"/>
+    <w:tmpl w:val="26BC47F6"/>
+    <w:lvl w:ilvl="0">
+      <w:start w:val="1"/>
+      <w:numFmt w:val="bullet"/>
+      <w:lvlText w:val=""/>
+      <w:lvlJc w:val="left"/>
+      <w:pPr>
+        <w:tabs>
+          <w:tab w:val="num" w:pos="720"/>
+        </w:tabs>
+        <w:ind w:left="720" w:hanging="360"/>
+      </w:pPr>
+      <w:rPr>
+        <w:rFonts w:ascii="Symbol" w:hAnsi="Symbol" w:hint="default"/>
+        <w:sz w:val="20"/>
+      </w:rPr>
+    </w:lvl>
+    <w:lvl w:ilvl="1" w:tentative="1">
+      <w:start w:val="1"/>
+      <w:numFmt w:val="bullet"/>
+      <w:lvlText w:val="o"/>
+      <w:lvlJc w:val="left"/>
+      <w:pPr>
+        <w:tabs>
+          <w:tab w:val="num" w:pos="1440"/>
+        </w:tabs>
+        <w:ind w:left="1440" w:hanging="360"/>
+      </w:pPr>
+      <w:rPr>
+        <w:rFonts w:ascii="Courier New" w:hAnsi="Courier New" w:hint="default"/>
+        <w:sz w:val="20"/>
+      </w:rPr>
+    </w:lvl>
+    <w:lvl w:ilvl="2" w:tentative="1">
+      <w:start w:val="1"/>
+      <w:numFmt w:val="bullet"/>
+      <w:lvlText w:val=""/>
+      <w:lvlJc w:val="left"/>
+      <w:pPr>
+        <w:tabs>
+          <w:tab w:val="num" w:pos="2160"/>
+        </w:tabs>
+        <w:ind w:left="2160" w:hanging="360"/>
+      </w:pPr>
+      <w:rPr>
+        <w:rFonts w:ascii="Wingdings" w:hAnsi="Wingdings" w:hint="default"/>
+        <w:sz w:val="20"/>
+      </w:rPr>
+    </w:lvl>
+    <w:lvl w:ilvl="3" w:tentative="1">
+      <w:start w:val="1"/>
+      <w:numFmt w:val="bullet"/>
+      <w:lvlText w:val=""/>
+      <w:lvlJc w:val="left"/>
+      <w:pPr>
+        <w:tabs>
+          <w:tab w:val="num" w:pos="2880"/>
+        </w:tabs>
+        <w:ind w:left="2880" w:hanging="360"/>
+      </w:pPr>
+      <w:rPr>
+        <w:rFonts w:ascii="Wingdings" w:hAnsi="Wingdings" w:hint="default"/>
+        <w:sz w:val="20"/>
+      </w:rPr>
+    </w:lvl>
+    <w:lvl w:ilvl="4" w:tentative="1">
+      <w:start w:val="1"/>
+      <w:numFmt w:val="bullet"/>
+      <w:lvlText w:val=""/>
+      <w:lvlJc w:val="left"/>
+      <w:pPr>
+        <w:tabs>
+          <w:tab w:val="num" w:pos="3600"/>
+        </w:tabs>
+        <w:ind w:left="3600" w:hanging="360"/>
+      </w:pPr>
+      <w:rPr>
+        <w:rFonts w:ascii="Wingdings" w:hAnsi="Wingdings" w:hint="default"/>
+        <w:sz w:val="20"/>
+      </w:rPr>
+    </w:lvl>
+    <w:lvl w:ilvl="5" w:tentative="1">
+      <w:start w:val="1"/>
+      <w:numFmt w:val="bullet"/>
+      <w:lvlText w:val=""/>
+      <w:lvlJc w:val="left"/>
+      <w:pPr>
+        <w:tabs>
+          <w:tab w:val="num" w:pos="4320"/>
+        </w:tabs>
+        <w:ind w:left="4320" w:hanging="360"/>
+      </w:pPr>
+      <w:rPr>
+        <w:rFonts w:ascii="Wingdings" w:hAnsi="Wingdings" w:hint="default"/>
+        <w:sz w:val="20"/>
+      </w:rPr>
+    </w:lvl>
+    <w:lvl w:ilvl="6" w:tentative="1">
+      <w:start w:val="1"/>
+      <w:numFmt w:val="bullet"/>
+      <w:lvlText w:val=""/>
+      <w:lvlJc w:val="left"/>
+      <w:pPr>
+        <w:tabs>
+          <w:tab w:val="num" w:pos="5040"/>
+        </w:tabs>
+        <w:ind w:left="5040" w:hanging="360"/>
+      </w:pPr>
+      <w:rPr>
+        <w:rFonts w:ascii="Wingdings" w:hAnsi="Wingdings" w:hint="default"/>
+        <w:sz w:val="20"/>
+      </w:rPr>
+    </w:lvl>
+    <w:lvl w:ilvl="7" w:tentative="1">
+      <w:start w:val="1"/>
+      <w:numFmt w:val="bullet"/>
+      <w:lvlText w:val=""/>
+      <w:lvlJc w:val="left"/>
+      <w:pPr>
+        <w:tabs>
+          <w:tab w:val="num" w:pos="5760"/>
+        </w:tabs>
+        <w:ind w:left="5760" w:hanging="360"/>
+      </w:pPr>
+      <w:rPr>
+        <w:rFonts w:ascii="Wingdings" w:hAnsi="Wingdings" w:hint="default"/>
+        <w:sz w:val="20"/>
+      </w:rPr>
+    </w:lvl>
+    <w:lvl w:ilvl="8" w:tentative="1">
+      <w:start w:val="1"/>
+      <w:numFmt w:val="bullet"/>
+      <w:lvlText w:val=""/>
+      <w:lvlJc w:val="left"/>
+      <w:pPr>
+        <w:tabs>
+          <w:tab w:val="num" w:pos="6480"/>
+        </w:tabs>
+        <w:ind w:left="6480" w:hanging="360"/>
+      </w:pPr>
+      <w:rPr>
+        <w:rFonts w:ascii="Wingdings" w:hAnsi="Wingdings" w:hint="default"/>
+        <w:sz w:val="20"/>
+      </w:rPr>
+    </w:lvl>
+  </w:abstractNum>
+  <w:abstractNum w:abstractNumId="28" w15:restartNumberingAfterBreak="0">
     <w:nsid w:val="71C42DDA"/>
     <w:multiLevelType w:val="multilevel"/>
     <w:tmpl w:val="9312A7EA"/>
@@ -8295,7 +11468,7 @@
       </w:pPr>
     </w:lvl>
   </w:abstractNum>
-  <w:abstractNum w:abstractNumId="22" w15:restartNumberingAfterBreak="0">
+  <w:abstractNum w:abstractNumId="29" w15:restartNumberingAfterBreak="0">
     <w:nsid w:val="743F77E4"/>
     <w:multiLevelType w:val="multilevel"/>
     <w:tmpl w:val="8098C45E"/>
@@ -8444,7 +11617,7 @@
       </w:rPr>
     </w:lvl>
   </w:abstractNum>
-  <w:abstractNum w:abstractNumId="23" w15:restartNumberingAfterBreak="0">
+  <w:abstractNum w:abstractNumId="30" w15:restartNumberingAfterBreak="0">
     <w:nsid w:val="75673C43"/>
     <w:multiLevelType w:val="multilevel"/>
     <w:tmpl w:val="1B7A64D0"/>
@@ -8557,7 +11730,7 @@
       </w:pPr>
     </w:lvl>
   </w:abstractNum>
-  <w:abstractNum w:abstractNumId="24" w15:restartNumberingAfterBreak="0">
+  <w:abstractNum w:abstractNumId="31" w15:restartNumberingAfterBreak="0">
     <w:nsid w:val="759408EC"/>
     <w:multiLevelType w:val="multilevel"/>
     <w:tmpl w:val="D250F2B2"/>
@@ -8706,7 +11879,7 @@
       </w:rPr>
     </w:lvl>
   </w:abstractNum>
-  <w:abstractNum w:abstractNumId="25" w15:restartNumberingAfterBreak="0">
+  <w:abstractNum w:abstractNumId="32" w15:restartNumberingAfterBreak="0">
     <w:nsid w:val="79493B62"/>
     <w:multiLevelType w:val="multilevel"/>
     <w:tmpl w:val="B2C233CE"/>
@@ -8856,82 +12029,103 @@
     </w:lvl>
   </w:abstractNum>
   <w:num w:numId="1" w16cid:durableId="617760649">
-    <w:abstractNumId w:val="2"/>
+    <w:abstractNumId w:val="3"/>
   </w:num>
   <w:num w:numId="2" w16cid:durableId="465394313">
-    <w:abstractNumId w:val="9"/>
+    <w:abstractNumId w:val="12"/>
   </w:num>
   <w:num w:numId="3" w16cid:durableId="711225932">
     <w:abstractNumId w:val="1"/>
   </w:num>
   <w:num w:numId="4" w16cid:durableId="831028572">
-    <w:abstractNumId w:val="6"/>
+    <w:abstractNumId w:val="8"/>
   </w:num>
   <w:num w:numId="5" w16cid:durableId="1756627266">
-    <w:abstractNumId w:val="10"/>
+    <w:abstractNumId w:val="13"/>
   </w:num>
   <w:num w:numId="6" w16cid:durableId="278877000">
+    <w:abstractNumId w:val="20"/>
+  </w:num>
+  <w:num w:numId="7" w16cid:durableId="1117522788">
+    <w:abstractNumId w:val="21"/>
+  </w:num>
+  <w:num w:numId="8" w16cid:durableId="1097290829">
     <w:abstractNumId w:val="15"/>
   </w:num>
-  <w:num w:numId="7" w16cid:durableId="1117522788">
-    <w:abstractNumId w:val="16"/>
-  </w:num>
-  <w:num w:numId="8" w16cid:durableId="1097290829">
-    <w:abstractNumId w:val="12"/>
-  </w:num>
   <w:num w:numId="9" w16cid:durableId="23603542">
-    <w:abstractNumId w:val="20"/>
+    <w:abstractNumId w:val="26"/>
   </w:num>
   <w:num w:numId="10" w16cid:durableId="1515612413">
-    <w:abstractNumId w:val="4"/>
+    <w:abstractNumId w:val="5"/>
   </w:num>
   <w:num w:numId="11" w16cid:durableId="478159563">
+    <w:abstractNumId w:val="31"/>
+  </w:num>
+  <w:num w:numId="12" w16cid:durableId="1540776771">
+    <w:abstractNumId w:val="32"/>
+  </w:num>
+  <w:num w:numId="13" w16cid:durableId="2068914517">
+    <w:abstractNumId w:val="19"/>
+  </w:num>
+  <w:num w:numId="14" w16cid:durableId="446195633">
+    <w:abstractNumId w:val="23"/>
+  </w:num>
+  <w:num w:numId="15" w16cid:durableId="554006361">
+    <w:abstractNumId w:val="9"/>
+  </w:num>
+  <w:num w:numId="16" w16cid:durableId="345130617">
     <w:abstractNumId w:val="24"/>
   </w:num>
-  <w:num w:numId="12" w16cid:durableId="1540776771">
-    <w:abstractNumId w:val="25"/>
+  <w:num w:numId="17" w16cid:durableId="2071072039">
+    <w:abstractNumId w:val="17"/>
   </w:num>
-  <w:num w:numId="13" w16cid:durableId="2068914517">
+  <w:num w:numId="18" w16cid:durableId="1091270523">
     <w:abstractNumId w:val="14"/>
   </w:num>
-  <w:num w:numId="14" w16cid:durableId="446195633">
-    <w:abstractNumId w:val="17"/>
+  <w:num w:numId="19" w16cid:durableId="849878334">
+    <w:abstractNumId w:val="28"/>
   </w:num>
-  <w:num w:numId="15" w16cid:durableId="554006361">
+  <w:num w:numId="20" w16cid:durableId="1282037007">
     <w:abstractNumId w:val="7"/>
   </w:num>
-  <w:num w:numId="16" w16cid:durableId="345130617">
-    <w:abstractNumId w:val="18"/>
-  </w:num>
-  <w:num w:numId="17" w16cid:durableId="2071072039">
-    <w:abstractNumId w:val="13"/>
-  </w:num>
-  <w:num w:numId="18" w16cid:durableId="1091270523">
-    <w:abstractNumId w:val="11"/>
-  </w:num>
-  <w:num w:numId="19" w16cid:durableId="849878334">
-    <w:abstractNumId w:val="21"/>
-  </w:num>
-  <w:num w:numId="20" w16cid:durableId="1282037007">
-    <w:abstractNumId w:val="5"/>
-  </w:num>
   <w:num w:numId="21" w16cid:durableId="44836770">
-    <w:abstractNumId w:val="23"/>
+    <w:abstractNumId w:val="30"/>
   </w:num>
   <w:num w:numId="22" w16cid:durableId="229584346">
-    <w:abstractNumId w:val="8"/>
+    <w:abstractNumId w:val="10"/>
   </w:num>
   <w:num w:numId="23" w16cid:durableId="1880896878">
     <w:abstractNumId w:val="0"/>
   </w:num>
   <w:num w:numId="24" w16cid:durableId="1193111615">
-    <w:abstractNumId w:val="19"/>
+    <w:abstractNumId w:val="25"/>
   </w:num>
   <w:num w:numId="25" w16cid:durableId="1707027805">
+    <w:abstractNumId w:val="29"/>
+  </w:num>
+  <w:num w:numId="26" w16cid:durableId="1131249254">
+    <w:abstractNumId w:val="4"/>
+  </w:num>
+  <w:num w:numId="27" w16cid:durableId="1063337656">
+    <w:abstractNumId w:val="16"/>
+  </w:num>
+  <w:num w:numId="28" w16cid:durableId="478423269">
     <w:abstractNumId w:val="22"/>
   </w:num>
-  <w:num w:numId="26" w16cid:durableId="1131249254">
-    <w:abstractNumId w:val="3"/>
+  <w:num w:numId="29" w16cid:durableId="1255092404">
+    <w:abstractNumId w:val="2"/>
+  </w:num>
+  <w:num w:numId="30" w16cid:durableId="245262090">
+    <w:abstractNumId w:val="27"/>
+  </w:num>
+  <w:num w:numId="31" w16cid:durableId="642394796">
+    <w:abstractNumId w:val="11"/>
+  </w:num>
+  <w:num w:numId="32" w16cid:durableId="418211698">
+    <w:abstractNumId w:val="6"/>
+  </w:num>
+  <w:num w:numId="33" w16cid:durableId="1898932393">
+    <w:abstractNumId w:val="18"/>
   </w:num>
 </w:numbering>
 </file>

</xml_diff>

<commit_message>
add new exam and update teoretical question
</commit_message>
<xml_diff>
--- a/teorical_question.docx
+++ b/teorical_question.docx
@@ -9,6 +9,7 @@
           <w:bCs/>
           <w:sz w:val="32"/>
           <w:szCs w:val="32"/>
+          <w:lang w:val="it-IT"/>
         </w:rPr>
       </w:pPr>
       <w:r>
@@ -17,676 +18,482 @@
           <w:bCs/>
           <w:sz w:val="32"/>
           <w:szCs w:val="32"/>
-        </w:rPr>
-        <w:t xml:space="preserve">QUESTION 1 </w:t>
-      </w:r>
+          <w:lang w:val="it-IT"/>
+        </w:rPr>
+        <w:t>QUESTION 1 – Vanilla meta-</w:t>
+      </w:r>
+      <w:proofErr w:type="spellStart"/>
       <w:r>
         <w:rPr>
           <w:b/>
           <w:bCs/>
           <w:sz w:val="32"/>
           <w:szCs w:val="32"/>
-        </w:rPr>
-        <w:t>– Vanilla meta-</w:t>
-      </w:r>
-      <w:proofErr w:type="spellStart"/>
-      <w:r>
+          <w:lang w:val="it-IT"/>
+        </w:rPr>
+        <w:t>interpreter</w:t>
+      </w:r>
+      <w:proofErr w:type="spellEnd"/>
+    </w:p>
+    <w:p>
+      <w:pPr>
+        <w:rPr>
+          <w:i/>
+          <w:iCs/>
+        </w:rPr>
+      </w:pPr>
+      <w:r>
+        <w:rPr>
+          <w:i/>
+          <w:iCs/>
+        </w:rPr>
+        <w:t>The candidate is invited to introduce the "vanilla" meta-interpreter, to explain the meaning of</w:t>
+      </w:r>
+      <w:r>
+        <w:rPr>
+          <w:i/>
+          <w:iCs/>
+        </w:rPr>
+        <w:t xml:space="preserve"> </w:t>
+      </w:r>
+      <w:r>
+        <w:rPr>
+          <w:i/>
+          <w:iCs/>
+        </w:rPr>
+        <w:t>each clause, and to show how it can be modified to support a right-most selection rule of the</w:t>
+      </w:r>
+      <w:r>
+        <w:rPr>
+          <w:i/>
+          <w:iCs/>
+        </w:rPr>
+        <w:t xml:space="preserve"> </w:t>
+      </w:r>
+      <w:r>
+        <w:rPr>
+          <w:i/>
+          <w:iCs/>
+        </w:rPr>
+        <w:t>next subgoal from the resolvent. </w:t>
+      </w:r>
+    </w:p>
+    <w:p>
+      <w:pPr>
         <w:rPr>
           <w:b/>
           <w:bCs/>
           <w:sz w:val="32"/>
           <w:szCs w:val="32"/>
         </w:rPr>
-        <w:t>intepreter</w:t>
-      </w:r>
-      <w:proofErr w:type="spellEnd"/>
-    </w:p>
-    <w:p>
-      <w:pPr>
-        <w:rPr>
-          <w:i/>
-          <w:iCs/>
-        </w:rPr>
-      </w:pPr>
-      <w:r>
-        <w:rPr>
-          <w:i/>
-          <w:iCs/>
-        </w:rPr>
-        <w:t>The candidate is invited to introduce the "vanilla" meta-interpreter, to explain the meaning of</w:t>
-      </w:r>
-      <w:r>
-        <w:rPr>
-          <w:i/>
-          <w:iCs/>
-        </w:rPr>
-        <w:t xml:space="preserve"> </w:t>
-      </w:r>
-      <w:r>
-        <w:rPr>
-          <w:i/>
-          <w:iCs/>
-        </w:rPr>
-        <w:t>each clause, and to show how it can be modified to support a right-most selection rule of the</w:t>
-      </w:r>
-      <w:r>
-        <w:rPr>
-          <w:i/>
-          <w:iCs/>
-        </w:rPr>
-        <w:t xml:space="preserve"> </w:t>
-      </w:r>
-      <w:r>
-        <w:rPr>
-          <w:i/>
-          <w:iCs/>
-        </w:rPr>
-        <w:t>next subgoal from the resolvent. </w:t>
-      </w:r>
-    </w:p>
-    <w:p>
-      <w:pPr>
-        <w:rPr>
-          <w:b/>
-          <w:bCs/>
-          <w:sz w:val="28"/>
-          <w:szCs w:val="28"/>
-          <w:lang w:val="it-IT"/>
-        </w:rPr>
-      </w:pPr>
-      <w:proofErr w:type="spellStart"/>
-      <w:r>
-        <w:rPr>
-          <w:b/>
-          <w:bCs/>
-          <w:sz w:val="28"/>
-          <w:szCs w:val="28"/>
-          <w:lang w:val="it-IT"/>
-        </w:rPr>
-        <w:t>Answare</w:t>
-      </w:r>
-      <w:proofErr w:type="spellEnd"/>
-    </w:p>
-    <w:p>
-      <w:pPr>
-        <w:rPr>
-          <w:lang w:val="it-IT"/>
-        </w:rPr>
-      </w:pPr>
-      <w:r>
-        <w:rPr>
-          <w:lang w:val="it-IT"/>
-        </w:rPr>
-        <w:t xml:space="preserve">Il </w:t>
-      </w:r>
-      <w:proofErr w:type="spellStart"/>
-      <w:r>
-        <w:rPr>
-          <w:lang w:val="it-IT"/>
-        </w:rPr>
-        <w:t>vanilla</w:t>
-      </w:r>
-      <w:proofErr w:type="spellEnd"/>
-      <w:r>
-        <w:rPr>
-          <w:lang w:val="it-IT"/>
-        </w:rPr>
-        <w:t xml:space="preserve"> è un </w:t>
-      </w:r>
-      <w:proofErr w:type="spellStart"/>
-      <w:r>
-        <w:rPr>
-          <w:lang w:val="it-IT"/>
-        </w:rPr>
-        <w:t>interpre</w:t>
-      </w:r>
-      <w:proofErr w:type="spellEnd"/>
-      <w:r>
-        <w:rPr>
-          <w:lang w:val="it-IT"/>
-        </w:rPr>
-        <w:t xml:space="preserve"> d</w:t>
-      </w:r>
-      <w:r>
-        <w:rPr>
-          <w:lang w:val="it-IT"/>
-        </w:rPr>
-        <w:t xml:space="preserve">el codice </w:t>
-      </w:r>
-      <w:proofErr w:type="spellStart"/>
-      <w:r>
-        <w:rPr>
-          <w:lang w:val="it-IT"/>
-        </w:rPr>
-        <w:t>Prolog</w:t>
-      </w:r>
-      <w:proofErr w:type="spellEnd"/>
-      <w:r>
-        <w:rPr>
-          <w:lang w:val="it-IT"/>
-        </w:rPr>
-        <w:t xml:space="preserve"> scritto con codice </w:t>
-      </w:r>
-      <w:proofErr w:type="spellStart"/>
-      <w:r>
-        <w:rPr>
-          <w:lang w:val="it-IT"/>
-        </w:rPr>
-        <w:t>prolog</w:t>
-      </w:r>
-      <w:proofErr w:type="spellEnd"/>
-      <w:r>
-        <w:rPr>
-          <w:lang w:val="it-IT"/>
-        </w:rPr>
-        <w:t xml:space="preserve"> per quello è chiamato meta interprete.</w:t>
-      </w:r>
-    </w:p>
-    <w:p>
-      <w:pPr>
-        <w:rPr>
-          <w:lang w:val="it-IT"/>
-        </w:rPr>
-      </w:pPr>
-    </w:p>
-    <w:p>
-      <w:pPr>
-        <w:rPr>
-          <w:lang w:val="it-IT"/>
-        </w:rPr>
-      </w:pPr>
-      <w:r>
-        <w:rPr>
-          <w:lang w:val="it-IT"/>
-        </w:rPr>
-        <w:t>% 1. Successo: un obiettivo vuoto (</w:t>
-      </w:r>
-      <w:proofErr w:type="spellStart"/>
-      <w:r>
-        <w:rPr>
-          <w:lang w:val="it-IT"/>
-        </w:rPr>
-        <w:t>true</w:t>
-      </w:r>
-      <w:proofErr w:type="spellEnd"/>
-      <w:r>
-        <w:rPr>
-          <w:lang w:val="it-IT"/>
-        </w:rPr>
-        <w:t>) è risolto.</w:t>
-      </w:r>
-    </w:p>
-    <w:p>
-      <w:pPr>
-        <w:rPr>
-          <w:lang w:val="it-IT"/>
-        </w:rPr>
-      </w:pPr>
-      <w:r>
-        <w:rPr>
-          <w:lang w:val="it-IT"/>
+      </w:pPr>
+      <w:r>
+        <w:rPr>
+          <w:b/>
+          <w:bCs/>
+          <w:sz w:val="32"/>
+          <w:szCs w:val="32"/>
+        </w:rPr>
+        <w:t>ANSWER</w:t>
+      </w:r>
+    </w:p>
+    <w:p>
+      <w:pPr>
+        <w:rPr>
+          <w:sz w:val="22"/>
+          <w:szCs w:val="22"/>
+        </w:rPr>
+      </w:pPr>
+      <w:r>
+        <w:rPr>
+          <w:sz w:val="22"/>
+          <w:szCs w:val="22"/>
+        </w:rPr>
+        <w:t>The "vanilla" meta-interpreter is an interpreter for Prolog code written in Prolog code itself; for this reason, it is called a meta-interpreter.</w:t>
+      </w:r>
+    </w:p>
+    <w:p>
+      <w:pPr>
+        <w:rPr>
+          <w:sz w:val="22"/>
+          <w:szCs w:val="22"/>
+        </w:rPr>
+      </w:pPr>
+      <w:r>
+        <w:rPr>
+          <w:sz w:val="22"/>
+          <w:szCs w:val="22"/>
+        </w:rPr>
+        <w:t>% 1. Success: an empty goal (true) is solved.</w:t>
+      </w:r>
+    </w:p>
+    <w:p>
+      <w:pPr>
+        <w:rPr>
+          <w:sz w:val="22"/>
+          <w:szCs w:val="22"/>
+        </w:rPr>
+      </w:pPr>
+      <w:r>
+        <w:rPr>
+          <w:sz w:val="22"/>
+          <w:szCs w:val="22"/>
+        </w:rPr>
+        <w:t>solve(true</w:t>
+      </w:r>
+      <w:proofErr w:type="gramStart"/>
+      <w:r>
+        <w:rPr>
+          <w:sz w:val="22"/>
+          <w:szCs w:val="22"/>
+        </w:rPr>
+        <w:t>) :</w:t>
+      </w:r>
+      <w:proofErr w:type="gramEnd"/>
+      <w:r>
+        <w:rPr>
+          <w:sz w:val="22"/>
+          <w:szCs w:val="22"/>
+        </w:rPr>
+        <w:t>- !.</w:t>
+      </w:r>
+    </w:p>
+    <w:p>
+      <w:pPr>
+        <w:rPr>
+          <w:sz w:val="22"/>
+          <w:szCs w:val="22"/>
+        </w:rPr>
+      </w:pPr>
+      <w:r>
+        <w:rPr>
+          <w:sz w:val="22"/>
+          <w:szCs w:val="22"/>
+        </w:rPr>
+        <w:t>% 2. Conjunction: to solve (A and B), solve A first and then B.</w:t>
+      </w:r>
+    </w:p>
+    <w:p>
+      <w:pPr>
+        <w:rPr>
+          <w:sz w:val="22"/>
+          <w:szCs w:val="22"/>
+        </w:rPr>
+      </w:pPr>
+      <w:proofErr w:type="gramStart"/>
+      <w:r>
+        <w:rPr>
+          <w:sz w:val="22"/>
+          <w:szCs w:val="22"/>
         </w:rPr>
         <w:t>solve(</w:t>
       </w:r>
-      <w:proofErr w:type="spellStart"/>
-      <w:r>
-        <w:rPr>
-          <w:lang w:val="it-IT"/>
-        </w:rPr>
-        <w:t>true</w:t>
-      </w:r>
-      <w:proofErr w:type="spellEnd"/>
-      <w:proofErr w:type="gramStart"/>
-      <w:r>
-        <w:rPr>
-          <w:lang w:val="it-IT"/>
+      <w:proofErr w:type="gramEnd"/>
+      <w:r>
+        <w:rPr>
+          <w:sz w:val="22"/>
+          <w:szCs w:val="22"/>
+        </w:rPr>
+        <w:t>(A, B)</w:t>
+      </w:r>
+      <w:proofErr w:type="gramStart"/>
+      <w:r>
+        <w:rPr>
+          <w:sz w:val="22"/>
+          <w:szCs w:val="22"/>
         </w:rPr>
         <w:t>) :</w:t>
       </w:r>
       <w:proofErr w:type="gramEnd"/>
       <w:r>
         <w:rPr>
-          <w:lang w:val="it-IT"/>
-        </w:rPr>
-        <w:t>- !.</w:t>
-      </w:r>
-    </w:p>
-    <w:p>
-      <w:pPr>
-        <w:rPr>
-          <w:lang w:val="it-IT"/>
-        </w:rPr>
-      </w:pPr>
-      <w:r>
-        <w:rPr>
-          <w:lang w:val="it-IT"/>
-        </w:rPr>
-        <w:t>% 2. Congiunzione: per risolvere (A e B), risolvi prima A e poi B.</w:t>
-      </w:r>
-    </w:p>
-    <w:p>
-      <w:proofErr w:type="gramStart"/>
-      <w:r>
-        <w:t>solve(</w:t>
-      </w:r>
-      <w:proofErr w:type="gramEnd"/>
-      <w:r>
-        <w:t>(A, B)</w:t>
-      </w:r>
-      <w:proofErr w:type="gramStart"/>
-      <w:r>
+          <w:sz w:val="22"/>
+          <w:szCs w:val="22"/>
+        </w:rPr>
+        <w:t>- !, solve(A), solve(B).</w:t>
+      </w:r>
+    </w:p>
+    <w:p>
+      <w:pPr>
+        <w:rPr>
+          <w:sz w:val="22"/>
+          <w:szCs w:val="22"/>
+        </w:rPr>
+      </w:pPr>
+      <w:r>
+        <w:rPr>
+          <w:sz w:val="22"/>
+          <w:szCs w:val="22"/>
+        </w:rPr>
+        <w:t>% 3. Reduction: to solve A, find a clause (</w:t>
+      </w:r>
+      <w:proofErr w:type="gramStart"/>
+      <w:r>
+        <w:rPr>
+          <w:sz w:val="22"/>
+          <w:szCs w:val="22"/>
+        </w:rPr>
+        <w:t>A :</w:t>
+      </w:r>
+      <w:proofErr w:type="gramEnd"/>
+      <w:r>
+        <w:rPr>
+          <w:sz w:val="22"/>
+          <w:szCs w:val="22"/>
+        </w:rPr>
+        <w:t>- B) and solve body B.</w:t>
+      </w:r>
+    </w:p>
+    <w:p>
+      <w:pPr>
+        <w:rPr>
+          <w:sz w:val="22"/>
+          <w:szCs w:val="22"/>
+        </w:rPr>
+      </w:pPr>
+      <w:r>
+        <w:rPr>
+          <w:sz w:val="22"/>
+          <w:szCs w:val="22"/>
+        </w:rPr>
+        <w:t>solve(A</w:t>
+      </w:r>
+      <w:proofErr w:type="gramStart"/>
+      <w:r>
+        <w:rPr>
+          <w:sz w:val="22"/>
+          <w:szCs w:val="22"/>
+        </w:rPr>
         <w:t>) :</w:t>
       </w:r>
       <w:proofErr w:type="gramEnd"/>
       <w:r>
-        <w:t>- !, solve(A), solve(B).</w:t>
-      </w:r>
-    </w:p>
-    <w:p>
-      <w:pPr>
-        <w:rPr>
-          <w:lang w:val="it-IT"/>
-        </w:rPr>
-      </w:pPr>
-      <w:r>
-        <w:rPr>
-          <w:lang w:val="it-IT"/>
-        </w:rPr>
-        <w:t>% 3. Riduzione: per risolvere A, trova una clausola (</w:t>
-      </w:r>
-      <w:proofErr w:type="gramStart"/>
-      <w:r>
-        <w:rPr>
-          <w:lang w:val="it-IT"/>
-        </w:rPr>
-        <w:t>A :</w:t>
-      </w:r>
-      <w:proofErr w:type="gramEnd"/>
-      <w:r>
-        <w:rPr>
-          <w:lang w:val="it-IT"/>
-        </w:rPr>
-        <w:t>- B) e risolvi il corpo B.</w:t>
-      </w:r>
-    </w:p>
-    <w:p>
-      <w:r>
-        <w:t>solve(A</w:t>
-      </w:r>
-      <w:proofErr w:type="gramStart"/>
-      <w:r>
-        <w:t>) :</w:t>
-      </w:r>
-      <w:proofErr w:type="gramEnd"/>
-      <w:r>
+        <w:rPr>
+          <w:sz w:val="22"/>
+          <w:szCs w:val="22"/>
+        </w:rPr>
         <w:t xml:space="preserve">- </w:t>
       </w:r>
       <w:proofErr w:type="gramStart"/>
       <w:r>
+        <w:rPr>
+          <w:sz w:val="22"/>
+          <w:szCs w:val="22"/>
+        </w:rPr>
         <w:t>clause(</w:t>
       </w:r>
       <w:proofErr w:type="gramEnd"/>
       <w:r>
+        <w:rPr>
+          <w:sz w:val="22"/>
+          <w:szCs w:val="22"/>
+        </w:rPr>
         <w:t>A, B), solve(B).</w:t>
       </w:r>
     </w:p>
-    <w:p/>
-    <w:p>
-      <w:pPr>
-        <w:rPr>
-          <w:b/>
-          <w:bCs/>
-        </w:rPr>
-      </w:pPr>
-      <w:proofErr w:type="spellStart"/>
-      <w:r>
-        <w:rPr>
-          <w:b/>
-          <w:bCs/>
-        </w:rPr>
-        <w:t>Spiegazione</w:t>
-      </w:r>
-      <w:proofErr w:type="spellEnd"/>
-      <w:r>
-        <w:rPr>
-          <w:b/>
-          <w:bCs/>
-        </w:rPr>
-        <w:t xml:space="preserve"> delle </w:t>
-      </w:r>
-      <w:proofErr w:type="spellStart"/>
-      <w:r>
-        <w:rPr>
-          <w:b/>
-          <w:bCs/>
-        </w:rPr>
-        <w:t>clausole</w:t>
-      </w:r>
-      <w:proofErr w:type="spellEnd"/>
-      <w:r>
-        <w:rPr>
-          <w:b/>
-          <w:bCs/>
-        </w:rPr>
-        <w:t>:</w:t>
+    <w:p>
+      <w:pPr>
+        <w:rPr>
+          <w:sz w:val="22"/>
+          <w:szCs w:val="22"/>
+        </w:rPr>
+      </w:pPr>
+      <w:r>
+        <w:rPr>
+          <w:sz w:val="22"/>
+          <w:szCs w:val="22"/>
+        </w:rPr>
+        <w:t>Explanation of the Clauses:</w:t>
       </w:r>
     </w:p>
     <w:p>
       <w:pPr>
         <w:numPr>
           <w:ilvl w:val="0"/>
-          <w:numId w:val="1"/>
+          <w:numId w:val="34"/>
         </w:numPr>
         <w:rPr>
-          <w:lang w:val="it-IT"/>
-        </w:rPr>
-      </w:pPr>
-      <w:r>
-        <w:rPr>
-          <w:b/>
-          <w:bCs/>
-          <w:lang w:val="it-IT"/>
-        </w:rPr>
-        <w:t>Clausola 1 (Fatto unitario):</w:t>
-      </w:r>
-      <w:r>
-        <w:rPr>
-          <w:lang w:val="it-IT"/>
-        </w:rPr>
-        <w:t xml:space="preserve"> Rappresenta il successo della derivazione. </w:t>
-      </w:r>
-      <w:r>
-        <w:rPr>
-          <w:lang w:val="it-IT"/>
-        </w:rPr>
-        <w:t xml:space="preserve">Se l'obiettivo è </w:t>
-      </w:r>
-      <w:proofErr w:type="spellStart"/>
-      <w:r>
-        <w:rPr>
-          <w:lang w:val="it-IT"/>
-        </w:rPr>
-        <w:t>true</w:t>
-      </w:r>
-      <w:proofErr w:type="spellEnd"/>
-      <w:r>
-        <w:rPr>
-          <w:lang w:val="it-IT"/>
-        </w:rPr>
-        <w:t>, il processo termina felicemente.</w:t>
-      </w:r>
-      <w:r>
-        <w:rPr>
-          <w:lang w:val="it-IT"/>
-        </w:rPr>
-        <w:t xml:space="preserve"> Il “</w:t>
-      </w:r>
-      <w:proofErr w:type="spellStart"/>
-      <w:r>
-        <w:rPr>
-          <w:lang w:val="it-IT"/>
-        </w:rPr>
-        <w:t>c</w:t>
-      </w:r>
-      <w:r>
-        <w:rPr>
-          <w:lang w:val="it-IT"/>
-        </w:rPr>
-        <w:t>ut</w:t>
-      </w:r>
-      <w:proofErr w:type="spellEnd"/>
-      <w:r>
-        <w:rPr>
-          <w:lang w:val="it-IT"/>
-        </w:rPr>
-        <w:t>” (!) evita che venga invocata la terza clausola quando si è nel caso A=</w:t>
-      </w:r>
-      <w:proofErr w:type="spellStart"/>
-      <w:r>
-        <w:rPr>
-          <w:lang w:val="it-IT"/>
-        </w:rPr>
-        <w:t>true</w:t>
-      </w:r>
-      <w:proofErr w:type="spellEnd"/>
+          <w:sz w:val="22"/>
+          <w:szCs w:val="22"/>
+        </w:rPr>
+      </w:pPr>
+      <w:r>
+        <w:rPr>
+          <w:sz w:val="22"/>
+          <w:szCs w:val="22"/>
+        </w:rPr>
+        <w:t>Clause 1 (Unit Fact): Represents the success of the derivation. If the goal is true, the process terminates successfully. The "cut" (!) prevents the third clause from being invoked when the goal is specifically true.</w:t>
+      </w:r>
     </w:p>
     <w:p>
       <w:pPr>
         <w:numPr>
           <w:ilvl w:val="0"/>
-          <w:numId w:val="1"/>
+          <w:numId w:val="34"/>
         </w:numPr>
         <w:rPr>
-          <w:lang w:val="it-IT"/>
-        </w:rPr>
-      </w:pPr>
-      <w:r>
-        <w:rPr>
-          <w:b/>
-          <w:bCs/>
-          <w:lang w:val="it-IT"/>
-        </w:rPr>
-        <w:t>Clausola 2 (Decomposizione):</w:t>
-      </w:r>
-      <w:r>
-        <w:rPr>
-          <w:lang w:val="it-IT"/>
-        </w:rPr>
-        <w:t xml:space="preserve"> Gestisce la virgola (AND logico). Mantiene l'ordine </w:t>
-      </w:r>
-      <w:proofErr w:type="spellStart"/>
-      <w:r>
-        <w:rPr>
-          <w:b/>
-          <w:bCs/>
-          <w:lang w:val="it-IT"/>
-        </w:rPr>
-        <w:t>left</w:t>
-      </w:r>
-      <w:proofErr w:type="spellEnd"/>
-      <w:r>
-        <w:rPr>
-          <w:b/>
-          <w:bCs/>
-          <w:lang w:val="it-IT"/>
-        </w:rPr>
-        <w:t>-to-</w:t>
-      </w:r>
-      <w:proofErr w:type="spellStart"/>
-      <w:r>
-        <w:rPr>
-          <w:b/>
-          <w:bCs/>
-          <w:lang w:val="it-IT"/>
-        </w:rPr>
-        <w:t>right</w:t>
-      </w:r>
-      <w:proofErr w:type="spellEnd"/>
-      <w:r>
-        <w:rPr>
-          <w:lang w:val="it-IT"/>
-        </w:rPr>
-        <w:t xml:space="preserve"> risolvendo A prima di passare a B. Il "</w:t>
-      </w:r>
-      <w:proofErr w:type="spellStart"/>
-      <w:r>
-        <w:rPr>
-          <w:lang w:val="it-IT"/>
-        </w:rPr>
-        <w:t>cut</w:t>
-      </w:r>
-      <w:proofErr w:type="spellEnd"/>
-      <w:r>
-        <w:rPr>
-          <w:lang w:val="it-IT"/>
-        </w:rPr>
-        <w:t>" (!) evita che una congiunzione venga erroneamente trattata come un atomo semplice dalla terza clausola.</w:t>
+          <w:sz w:val="22"/>
+          <w:szCs w:val="22"/>
+        </w:rPr>
+      </w:pPr>
+      <w:r>
+        <w:rPr>
+          <w:sz w:val="22"/>
+          <w:szCs w:val="22"/>
+        </w:rPr>
+        <w:t>Clause 2 (Decomposition): Handles the comma (logical AND). It maintains the left-to-right order by solving A before moving on to B. The "cut" (!) ensures that a conjunction is not erroneously treated as a simple atom by the third clause.</w:t>
       </w:r>
     </w:p>
     <w:p>
       <w:pPr>
         <w:numPr>
           <w:ilvl w:val="0"/>
-          <w:numId w:val="1"/>
+          <w:numId w:val="34"/>
         </w:numPr>
         <w:rPr>
-          <w:lang w:val="it-IT"/>
-        </w:rPr>
-      </w:pPr>
-      <w:r>
-        <w:rPr>
-          <w:b/>
-          <w:bCs/>
-          <w:lang w:val="it-IT"/>
-        </w:rPr>
-        <w:t>Clausola 3 (Risoluzione):</w:t>
-      </w:r>
-      <w:r>
-        <w:rPr>
-          <w:lang w:val="it-IT"/>
-        </w:rPr>
-        <w:t xml:space="preserve"> È il cuore del motore di inferenza. Il predicato </w:t>
-      </w:r>
-      <w:proofErr w:type="spellStart"/>
-      <w:r>
-        <w:rPr>
-          <w:lang w:val="it-IT"/>
-        </w:rPr>
-        <w:t>built</w:t>
-      </w:r>
-      <w:proofErr w:type="spellEnd"/>
-      <w:r>
-        <w:rPr>
-          <w:lang w:val="it-IT"/>
-        </w:rPr>
-        <w:t xml:space="preserve">-in </w:t>
-      </w:r>
-      <w:proofErr w:type="spellStart"/>
-      <w:proofErr w:type="gramStart"/>
-      <w:r>
-        <w:rPr>
-          <w:lang w:val="it-IT"/>
-        </w:rPr>
-        <w:t>clause</w:t>
-      </w:r>
-      <w:proofErr w:type="spellEnd"/>
-      <w:r>
-        <w:rPr>
-          <w:lang w:val="it-IT"/>
-        </w:rPr>
-        <w:t>(</w:t>
-      </w:r>
-      <w:proofErr w:type="gramEnd"/>
-      <w:r>
-        <w:rPr>
-          <w:lang w:val="it-IT"/>
-        </w:rPr>
-        <w:t xml:space="preserve">A, B) cerca nel database una regola la cui testa unifica con l'obiettivo A e restituisce il corpo B. Se A è un fatto, B sarà semplicemente </w:t>
-      </w:r>
-      <w:proofErr w:type="spellStart"/>
-      <w:r>
-        <w:rPr>
-          <w:lang w:val="it-IT"/>
-        </w:rPr>
-        <w:t>true</w:t>
-      </w:r>
-      <w:proofErr w:type="spellEnd"/>
-      <w:r>
-        <w:rPr>
-          <w:lang w:val="it-IT"/>
-        </w:rPr>
-        <w:t>.</w:t>
-      </w:r>
-    </w:p>
-    <w:p>
-      <w:pPr>
-        <w:ind w:left="360"/>
-        <w:rPr>
-          <w:lang w:val="it-IT"/>
-        </w:rPr>
-      </w:pPr>
-    </w:p>
-    <w:p>
-      <w:r>
-        <w:t xml:space="preserve">2. </w:t>
-      </w:r>
-      <w:proofErr w:type="spellStart"/>
-      <w:r>
-        <w:t>Modifica</w:t>
-      </w:r>
-      <w:proofErr w:type="spellEnd"/>
-      <w:r>
-        <w:t xml:space="preserve"> per la "Right-most Selection Rule"</w:t>
-      </w:r>
-    </w:p>
-    <w:p>
-      <w:pPr>
-        <w:rPr>
-          <w:lang w:val="it-IT"/>
-        </w:rPr>
-      </w:pPr>
-      <w:r>
-        <w:rPr>
-          <w:lang w:val="it-IT"/>
-        </w:rPr>
-        <w:t xml:space="preserve">% 2. Congiunzione: per risolvere (A e B), risolvi prima </w:t>
-      </w:r>
-      <w:r>
-        <w:rPr>
-          <w:lang w:val="it-IT"/>
-        </w:rPr>
-        <w:t>B</w:t>
-      </w:r>
-      <w:r>
-        <w:rPr>
-          <w:lang w:val="it-IT"/>
-        </w:rPr>
-        <w:t xml:space="preserve"> e poi </w:t>
-      </w:r>
-      <w:r>
-        <w:rPr>
-          <w:lang w:val="it-IT"/>
-        </w:rPr>
-        <w:t>A</w:t>
-      </w:r>
-      <w:r>
-        <w:rPr>
-          <w:lang w:val="it-IT"/>
-        </w:rPr>
-        <w:t>.</w:t>
-      </w:r>
-    </w:p>
-    <w:p>
-      <w:proofErr w:type="gramStart"/>
-      <w:r>
+          <w:sz w:val="22"/>
+          <w:szCs w:val="22"/>
+        </w:rPr>
+      </w:pPr>
+      <w:r>
+        <w:rPr>
+          <w:sz w:val="22"/>
+          <w:szCs w:val="22"/>
+        </w:rPr>
+        <w:t xml:space="preserve">Clause 3 (Resolution): This is the core of the inference engine. The built-in predicate </w:t>
+      </w:r>
+      <w:proofErr w:type="gramStart"/>
+      <w:r>
+        <w:rPr>
+          <w:sz w:val="22"/>
+          <w:szCs w:val="22"/>
+        </w:rPr>
+        <w:t>clause(</w:t>
+      </w:r>
+      <w:proofErr w:type="gramEnd"/>
+      <w:r>
+        <w:rPr>
+          <w:sz w:val="22"/>
+          <w:szCs w:val="22"/>
+        </w:rPr>
+        <w:t>A, B) searches the database for a rule whose head unifies with goal A and returns the body B. If A is a fact, B will simply be true.</w:t>
+      </w:r>
+    </w:p>
+    <w:p>
+      <w:pPr>
+        <w:rPr>
+          <w:sz w:val="22"/>
+          <w:szCs w:val="22"/>
+        </w:rPr>
+      </w:pPr>
+      <w:r>
+        <w:rPr>
+          <w:sz w:val="22"/>
+          <w:szCs w:val="22"/>
+        </w:rPr>
+        <w:t>2. Modification for the "Right-most Selection Rule"</w:t>
+      </w:r>
+    </w:p>
+    <w:p>
+      <w:pPr>
+        <w:rPr>
+          <w:sz w:val="22"/>
+          <w:szCs w:val="22"/>
+        </w:rPr>
+      </w:pPr>
+      <w:r>
+        <w:rPr>
+          <w:sz w:val="22"/>
+          <w:szCs w:val="22"/>
+        </w:rPr>
+        <w:t>To change the selection rule so the interpreter picks the right-most subgoal first, we swap the order of execution in the conjunction clause:</w:t>
+      </w:r>
+    </w:p>
+    <w:p>
+      <w:pPr>
+        <w:rPr>
+          <w:sz w:val="22"/>
+          <w:szCs w:val="22"/>
+        </w:rPr>
+      </w:pPr>
+      <w:r>
+        <w:rPr>
+          <w:sz w:val="22"/>
+          <w:szCs w:val="22"/>
+        </w:rPr>
+        <w:t>Prolog</w:t>
+      </w:r>
+    </w:p>
+    <w:p>
+      <w:pPr>
+        <w:rPr>
+          <w:sz w:val="22"/>
+          <w:szCs w:val="22"/>
+        </w:rPr>
+      </w:pPr>
+      <w:r>
+        <w:rPr>
+          <w:sz w:val="22"/>
+          <w:szCs w:val="22"/>
+        </w:rPr>
+        <w:t>% 2. Conjunction: to solve (A and B), solve B first and then A.</w:t>
+      </w:r>
+    </w:p>
+    <w:p>
+      <w:pPr>
+        <w:rPr>
+          <w:sz w:val="22"/>
+          <w:szCs w:val="22"/>
+        </w:rPr>
+      </w:pPr>
+      <w:proofErr w:type="gramStart"/>
+      <w:r>
+        <w:rPr>
+          <w:sz w:val="22"/>
+          <w:szCs w:val="22"/>
+        </w:rPr>
         <w:t>solve(</w:t>
       </w:r>
       <w:proofErr w:type="gramEnd"/>
       <w:r>
+        <w:rPr>
+          <w:sz w:val="22"/>
+          <w:szCs w:val="22"/>
+        </w:rPr>
         <w:t>(A, B)</w:t>
       </w:r>
       <w:proofErr w:type="gramStart"/>
       <w:r>
+        <w:rPr>
+          <w:sz w:val="22"/>
+          <w:szCs w:val="22"/>
+        </w:rPr>
         <w:t>) :</w:t>
       </w:r>
       <w:proofErr w:type="gramEnd"/>
       <w:r>
-        <w:t>- !, solve(</w:t>
-      </w:r>
-      <w:r>
-        <w:t>B</w:t>
-      </w:r>
-      <w:r>
-        <w:t>), solve(</w:t>
-      </w:r>
-      <w:r>
-        <w:t>A</w:t>
-      </w:r>
-      <w:r>
-        <w:t>).</w:t>
-      </w:r>
-    </w:p>
-    <w:p/>
+        <w:rPr>
+          <w:sz w:val="22"/>
+          <w:szCs w:val="22"/>
+        </w:rPr>
+        <w:t>- !, solve(B), solve(A).</w:t>
+      </w:r>
+    </w:p>
+    <w:p>
+      <w:pPr>
+        <w:rPr>
+          <w:sz w:val="22"/>
+          <w:szCs w:val="22"/>
+        </w:rPr>
+      </w:pPr>
+      <w:r>
+        <w:rPr>
+          <w:sz w:val="22"/>
+          <w:szCs w:val="22"/>
+        </w:rPr>
+        <w:t>Note: By switching the order to solve(B), solve(A), the interpreter will traverse the goal tree from right to left, effectively prioritizing the last subgoal in a conjunction.</w:t>
+      </w:r>
+    </w:p>
     <w:p>
       <w:pPr>
         <w:rPr>
@@ -703,6 +510,7 @@
           <w:sz w:val="32"/>
           <w:szCs w:val="32"/>
         </w:rPr>
+        <w:lastRenderedPageBreak/>
         <w:t>QUESTION 2</w:t>
       </w:r>
       <w:r>
@@ -1520,10 +1328,7 @@
         <w:t>:</w:t>
       </w:r>
       <w:r>
-        <w:t xml:space="preserve">  </w:t>
-      </w:r>
-      <w:r>
-        <w:t>Begin</w:t>
+        <w:t xml:space="preserve">  Begin</w:t>
       </w:r>
       <w:proofErr w:type="gramEnd"/>
       <w:r>
@@ -1539,10 +1344,7 @@
       </w:r>
       <w:proofErr w:type="gramStart"/>
       <w:r>
-        <w:t>j)</w:t>
-      </w:r>
-      <w:r>
-        <w:t xml:space="preserve">  AND</w:t>
+        <w:t>j)  AND</w:t>
       </w:r>
       <w:proofErr w:type="gramEnd"/>
       <w:r>
@@ -1728,55 +1530,15 @@
       </w:r>
     </w:p>
     <w:p>
-      <w:pPr>
-        <w:rPr>
-          <w:b/>
-          <w:bCs/>
-        </w:rPr>
-      </w:pPr>
-    </w:p>
-    <w:p>
-      <w:pPr>
-        <w:rPr>
-          <w:b/>
-          <w:bCs/>
-        </w:rPr>
-      </w:pPr>
-    </w:p>
-    <w:p>
-      <w:pPr>
-        <w:rPr>
-          <w:b/>
-          <w:bCs/>
-        </w:rPr>
-      </w:pPr>
-    </w:p>
-    <w:p>
-      <w:pPr>
+      <w:r>
         <w:rPr>
           <w:b/>
           <w:bCs/>
           <w:sz w:val="32"/>
           <w:szCs w:val="32"/>
         </w:rPr>
-      </w:pPr>
-      <w:r>
-        <w:rPr>
-          <w:b/>
-          <w:bCs/>
-          <w:sz w:val="32"/>
-          <w:szCs w:val="32"/>
-        </w:rPr>
-        <w:t xml:space="preserve">QUESTION </w:t>
-      </w:r>
-      <w:r>
-        <w:rPr>
-          <w:b/>
-          <w:bCs/>
-          <w:sz w:val="32"/>
-          <w:szCs w:val="32"/>
-        </w:rPr>
-        <w:t>3</w:t>
+        <w:lastRenderedPageBreak/>
+        <w:t>QUESTION 3</w:t>
       </w:r>
       <w:r>
         <w:rPr>
@@ -2024,37 +1786,37 @@
         </w:numPr>
       </w:pPr>
       <w:r>
+        <w:t>The Result: * If Prolog fails to find any proof for q (it finds "nothing in the KB that solves q"), it considers q to be false.</w:t>
+      </w:r>
+      <w:r>
+        <w:t xml:space="preserve"> </w:t>
+      </w:r>
+      <w:r>
+        <w:t>Consequently, the negation \+ q succeeds, and p is evaluated as true.</w:t>
+      </w:r>
+    </w:p>
+    <w:p>
+      <w:pPr>
+        <w:ind w:left="720"/>
+        <w:rPr>
+          <w:b/>
+          <w:bCs/>
+        </w:rPr>
+      </w:pPr>
+    </w:p>
+    <w:p>
+      <w:pPr>
+        <w:rPr>
+          <w:b/>
+          <w:bCs/>
+        </w:rPr>
+      </w:pPr>
+      <w:r>
+        <w:rPr>
+          <w:b/>
+          <w:bCs/>
+        </w:rPr>
         <w:lastRenderedPageBreak/>
-        <w:t>The Result: * If Prolog fails to find any proof for q (it finds "nothing in the KB that solves q"), it considers q to be false.</w:t>
-      </w:r>
-      <w:r>
-        <w:t xml:space="preserve"> </w:t>
-      </w:r>
-      <w:r>
-        <w:t>Consequently, the negation \+ q succeeds, and p is evaluated as true.</w:t>
-      </w:r>
-    </w:p>
-    <w:p>
-      <w:pPr>
-        <w:ind w:left="720"/>
-        <w:rPr>
-          <w:b/>
-          <w:bCs/>
-        </w:rPr>
-      </w:pPr>
-    </w:p>
-    <w:p>
-      <w:pPr>
-        <w:rPr>
-          <w:b/>
-          <w:bCs/>
-        </w:rPr>
-      </w:pPr>
-      <w:r>
-        <w:rPr>
-          <w:b/>
-          <w:bCs/>
-        </w:rPr>
         <w:t>3. Use in Description Logic (OWA)</w:t>
       </w:r>
     </w:p>
@@ -2532,7 +2294,6 @@
     </w:p>
     <w:p>
       <w:r>
-        <w:lastRenderedPageBreak/>
         <w:t xml:space="preserve">If we assume </w:t>
       </w:r>
       <w:proofErr w:type="spellStart"/>
@@ -2591,6 +2352,7 @@
         </w:numPr>
       </w:pPr>
       <w:r>
+        <w:lastRenderedPageBreak/>
         <w:t>Oedipus has a child (</w:t>
       </w:r>
       <w:proofErr w:type="spellStart"/>
@@ -2681,7 +2443,6 @@
       </w:r>
     </w:p>
     <w:p/>
-    <w:p/>
     <w:p>
       <w:pPr>
         <w:rPr>
@@ -2873,7 +2634,6 @@
         </w:numPr>
       </w:pPr>
       <w:r>
-        <w:lastRenderedPageBreak/>
         <w:t>sneezing(X):0.</w:t>
       </w:r>
       <w:proofErr w:type="gramStart"/>
@@ -2948,6 +2708,7 @@
       </w:pPr>
       <w:proofErr w:type="spellStart"/>
       <w:r>
+        <w:lastRenderedPageBreak/>
         <w:t>hay_fever</w:t>
       </w:r>
       <w:proofErr w:type="spellEnd"/>
@@ -3319,7 +3080,6 @@
         </w:numPr>
       </w:pPr>
       <w:r>
-        <w:lastRenderedPageBreak/>
         <w:t>blinking: The headlight is in blinking mode.</w:t>
       </w:r>
     </w:p>
@@ -3347,6 +3107,7 @@
     </w:p>
     <w:p>
       <w:r>
+        <w:lastRenderedPageBreak/>
         <w:t>2. Initial State</w:t>
       </w:r>
     </w:p>
@@ -3792,28 +3553,25 @@
       </w:r>
       <w:proofErr w:type="gramEnd"/>
       <w:r>
-        <w:t xml:space="preserve"> is a highly efficient pattern-matching algorithm designed for Production Rule Systems. It specifically optimizes the Match step of the reasoning process, which involves </w:t>
-      </w:r>
+        <w:t xml:space="preserve"> is a highly efficient pattern-matching algorithm designed for Production Rule Systems. It specifically optimizes the Match step of the reasoning process, which involves determining which rules' </w:t>
+      </w:r>
+      <w:proofErr w:type="gramStart"/>
+      <w:r>
+        <w:t>Left Hand</w:t>
+      </w:r>
+      <w:proofErr w:type="gramEnd"/>
+      <w:r>
+        <w:t xml:space="preserve"> Sides (LHS) are satisfied by the current facts in the working memory.</w:t>
+      </w:r>
+    </w:p>
+    <w:p>
+      <w:r>
+        <w:t>Core Concepts and Efficiency</w:t>
+      </w:r>
+    </w:p>
+    <w:p>
       <w:r>
         <w:lastRenderedPageBreak/>
-        <w:t xml:space="preserve">determining which rules' </w:t>
-      </w:r>
-      <w:proofErr w:type="gramStart"/>
-      <w:r>
-        <w:t>Left Hand</w:t>
-      </w:r>
-      <w:proofErr w:type="gramEnd"/>
-      <w:r>
-        <w:t xml:space="preserve"> Sides (LHS) are satisfied by the current facts in the working memory.</w:t>
-      </w:r>
-    </w:p>
-    <w:p>
-      <w:r>
-        <w:t>Core Concepts and Efficiency</w:t>
-      </w:r>
-    </w:p>
-    <w:p>
-      <w:r>
         <w:t>The primary goal of RETE is to solve the "many patterns vs. many objects" matching problem. It achieves efficiency by avoiding repetitive iterations in two ways:</w:t>
       </w:r>
     </w:p>
@@ -4014,7 +3772,6 @@
     </w:p>
     <w:p>
       <w:r>
-        <w:lastRenderedPageBreak/>
         <w:t xml:space="preserve">In an LPAD, the head of a clause is a disjunction where each disjunct is annotated with </w:t>
       </w:r>
       <w:proofErr w:type="gramStart"/>
@@ -4106,6 +3863,7 @@
           <w:b/>
           <w:bCs/>
         </w:rPr>
+        <w:lastRenderedPageBreak/>
         <w:t>Student X passes if they watch recordings (70% probability):</w:t>
       </w:r>
     </w:p>
@@ -4609,7 +4367,6 @@
         </w:numPr>
       </w:pPr>
       <w:r>
-        <w:lastRenderedPageBreak/>
         <w:t xml:space="preserve">Choice from Rule 2: </w:t>
       </w:r>
       <w:proofErr w:type="spellStart"/>
@@ -4684,6 +4441,7 @@
           <w:b/>
           <w:bCs/>
         </w:rPr>
+        <w:lastRenderedPageBreak/>
         <w:t>Result:</w:t>
       </w:r>
       <w:r>
@@ -4877,6 +4635,660 @@
       </w:r>
       <w:r>
         <w:t xml:space="preserve"> (or 63%).</w:t>
+      </w:r>
+    </w:p>
+    <w:p/>
+    <w:p>
+      <w:pPr>
+        <w:rPr>
+          <w:b/>
+          <w:bCs/>
+          <w:sz w:val="32"/>
+          <w:szCs w:val="32"/>
+        </w:rPr>
+      </w:pPr>
+      <w:r>
+        <w:rPr>
+          <w:b/>
+          <w:bCs/>
+          <w:sz w:val="32"/>
+          <w:szCs w:val="32"/>
+        </w:rPr>
+        <w:t>QUESTION 8 – Ontology Operation</w:t>
+      </w:r>
+    </w:p>
+    <w:p>
+      <w:pPr>
+        <w:rPr>
+          <w:i/>
+          <w:iCs/>
+        </w:rPr>
+      </w:pPr>
+      <w:r>
+        <w:rPr>
+          <w:i/>
+          <w:iCs/>
+        </w:rPr>
+        <w:t>Within the terminological approach towards the representation of concepts/categories and individuals/instances, the candidate is invited to illustrate the notions of</w:t>
+      </w:r>
+    </w:p>
+    <w:p>
+      <w:pPr>
+        <w:rPr>
+          <w:i/>
+          <w:iCs/>
+        </w:rPr>
+      </w:pPr>
+      <w:r>
+        <w:rPr>
+          <w:i/>
+          <w:iCs/>
+        </w:rPr>
+        <w:t xml:space="preserve">• </w:t>
+      </w:r>
+      <w:proofErr w:type="spellStart"/>
+      <w:r>
+        <w:rPr>
+          <w:i/>
+          <w:iCs/>
+        </w:rPr>
+        <w:t>Disjointness</w:t>
+      </w:r>
+      <w:proofErr w:type="spellEnd"/>
+      <w:r>
+        <w:rPr>
+          <w:i/>
+          <w:iCs/>
+        </w:rPr>
+        <w:t xml:space="preserve"> over a set S of categories (S = {c1, c2, …, </w:t>
+      </w:r>
+      <w:proofErr w:type="spellStart"/>
+      <w:r>
+        <w:rPr>
+          <w:i/>
+          <w:iCs/>
+        </w:rPr>
+        <w:t>cn</w:t>
+      </w:r>
+      <w:proofErr w:type="spellEnd"/>
+      <w:r>
+        <w:rPr>
+          <w:i/>
+          <w:iCs/>
+        </w:rPr>
+        <w:t>}, where c1…</w:t>
+      </w:r>
+      <w:proofErr w:type="spellStart"/>
+      <w:r>
+        <w:rPr>
+          <w:i/>
+          <w:iCs/>
+        </w:rPr>
+        <w:t>cn</w:t>
+      </w:r>
+      <w:proofErr w:type="spellEnd"/>
+      <w:r>
+        <w:rPr>
+          <w:i/>
+          <w:iCs/>
+        </w:rPr>
+        <w:t xml:space="preserve"> are</w:t>
+      </w:r>
+    </w:p>
+    <w:p>
+      <w:pPr>
+        <w:rPr>
+          <w:i/>
+          <w:iCs/>
+        </w:rPr>
+      </w:pPr>
+      <w:r>
+        <w:rPr>
+          <w:i/>
+          <w:iCs/>
+        </w:rPr>
+        <w:t>categories)</w:t>
+      </w:r>
+    </w:p>
+    <w:p>
+      <w:pPr>
+        <w:rPr>
+          <w:i/>
+          <w:iCs/>
+        </w:rPr>
+      </w:pPr>
+      <w:r>
+        <w:rPr>
+          <w:i/>
+          <w:iCs/>
+        </w:rPr>
+        <w:t>• Exhaustive Decomposition of a category c into a set S of categories</w:t>
+      </w:r>
+    </w:p>
+    <w:p>
+      <w:pPr>
+        <w:rPr>
+          <w:i/>
+          <w:iCs/>
+        </w:rPr>
+      </w:pPr>
+      <w:r>
+        <w:rPr>
+          <w:i/>
+          <w:iCs/>
+        </w:rPr>
+        <w:t>• Partition of a category c into a set of categories S</w:t>
+      </w:r>
+    </w:p>
+    <w:p>
+      <w:pPr>
+        <w:rPr>
+          <w:i/>
+          <w:iCs/>
+        </w:rPr>
+      </w:pPr>
+      <w:r>
+        <w:rPr>
+          <w:i/>
+          <w:iCs/>
+        </w:rPr>
+        <w:t>The candidate is invited to illustrate these notions through a simple example</w:t>
+      </w:r>
+    </w:p>
+    <w:p>
+      <w:pPr>
+        <w:rPr>
+          <w:b/>
+          <w:bCs/>
+          <w:sz w:val="28"/>
+          <w:szCs w:val="28"/>
+        </w:rPr>
+      </w:pPr>
+      <w:proofErr w:type="spellStart"/>
+      <w:r>
+        <w:rPr>
+          <w:b/>
+          <w:bCs/>
+          <w:sz w:val="28"/>
+          <w:szCs w:val="28"/>
+        </w:rPr>
+        <w:t>Answare</w:t>
+      </w:r>
+      <w:proofErr w:type="spellEnd"/>
+    </w:p>
+    <w:p>
+      <w:r>
+        <w:t>In the terminological approach to representing knowledge, categories and their relationships are defined using specific logical notions to ensure clarity and consistency within an ontology.</w:t>
+      </w:r>
+    </w:p>
+    <w:p>
+      <w:r>
+        <w:t xml:space="preserve">Below are the illustrations of the requested notions based on the </w:t>
+      </w:r>
+      <w:proofErr w:type="gramStart"/>
+      <w:r>
+        <w:t>provided material</w:t>
+      </w:r>
+      <w:proofErr w:type="gramEnd"/>
+      <w:r>
+        <w:t>:</w:t>
+      </w:r>
+    </w:p>
+    <w:p>
+      <w:pPr>
+        <w:rPr>
+          <w:b/>
+          <w:bCs/>
+        </w:rPr>
+      </w:pPr>
+      <w:r>
+        <w:rPr>
+          <w:b/>
+          <w:bCs/>
+        </w:rPr>
+        <w:t xml:space="preserve">1. </w:t>
+      </w:r>
+      <w:proofErr w:type="spellStart"/>
+      <w:r>
+        <w:rPr>
+          <w:b/>
+          <w:bCs/>
+        </w:rPr>
+        <w:t>Disjointness</w:t>
+      </w:r>
+      <w:proofErr w:type="spellEnd"/>
+    </w:p>
+    <w:p>
+      <w:r>
+        <w:rPr>
+          <w:b/>
+          <w:bCs/>
+        </w:rPr>
+        <w:lastRenderedPageBreak/>
+        <w:t>Definition</w:t>
+      </w:r>
+      <w:r>
+        <w:t xml:space="preserve">: A set of categories S = {c_1, c_2, </w:t>
+      </w:r>
+      <w:r>
+        <w:t>…</w:t>
+      </w:r>
+      <w:r>
+        <w:t xml:space="preserve">, </w:t>
+      </w:r>
+      <w:proofErr w:type="spellStart"/>
+      <w:r>
+        <w:t>c_n</w:t>
+      </w:r>
+      <w:proofErr w:type="spellEnd"/>
+      <w:r>
+        <w:t>} is considered disjoint if they share no common members. Formally, an individual that belongs to one category in a disjoint set cannot belong to any other category in that same set.</w:t>
+      </w:r>
+    </w:p>
+    <w:p>
+      <w:pPr>
+        <w:numPr>
+          <w:ilvl w:val="0"/>
+          <w:numId w:val="27"/>
+        </w:numPr>
+      </w:pPr>
+      <w:r>
+        <w:rPr>
+          <w:b/>
+          <w:bCs/>
+        </w:rPr>
+        <w:t>Example</w:t>
+      </w:r>
+      <w:r>
+        <w:t xml:space="preserve">: The categories </w:t>
+      </w:r>
+      <w:r>
+        <w:rPr>
+          <w:b/>
+          <w:bCs/>
+        </w:rPr>
+        <w:t>Animals</w:t>
+      </w:r>
+      <w:r>
+        <w:t xml:space="preserve"> and </w:t>
+      </w:r>
+      <w:r>
+        <w:rPr>
+          <w:b/>
+          <w:bCs/>
+        </w:rPr>
+        <w:t>Vegetables</w:t>
+      </w:r>
+      <w:r>
+        <w:t xml:space="preserve"> are </w:t>
+      </w:r>
+      <w:proofErr w:type="gramStart"/>
+      <w:r>
+        <w:t>disjoint</w:t>
+      </w:r>
+      <w:proofErr w:type="gramEnd"/>
+      <w:r>
+        <w:t>. While both are subcategories of "Living Things," an entity cannot be classified as both an animal and a vegetable simultaneously.</w:t>
+      </w:r>
+    </w:p>
+    <w:p>
+      <w:pPr>
+        <w:numPr>
+          <w:ilvl w:val="0"/>
+          <w:numId w:val="27"/>
+        </w:numPr>
+      </w:pPr>
+      <w:r>
+        <w:rPr>
+          <w:b/>
+          <w:bCs/>
+        </w:rPr>
+        <w:t>Formal notation</w:t>
+      </w:r>
+      <w:r>
+        <w:t xml:space="preserve">: </w:t>
+      </w:r>
+      <w:proofErr w:type="gramStart"/>
+      <w:r>
+        <w:t>Disjoint(</w:t>
+      </w:r>
+      <w:proofErr w:type="gramEnd"/>
+      <w:r>
+        <w:t xml:space="preserve">{Animals, </w:t>
+      </w:r>
+      <w:proofErr w:type="gramStart"/>
+      <w:r>
+        <w:t>Vegetables})</w:t>
+      </w:r>
+      <w:proofErr w:type="gramEnd"/>
+      <w:r>
+        <w:t>.</w:t>
+      </w:r>
+    </w:p>
+    <w:p>
+      <w:pPr>
+        <w:rPr>
+          <w:b/>
+          <w:bCs/>
+        </w:rPr>
+      </w:pPr>
+      <w:r>
+        <w:rPr>
+          <w:b/>
+          <w:bCs/>
+        </w:rPr>
+        <w:t>2. Exhaustive Decomposition</w:t>
+      </w:r>
+    </w:p>
+    <w:p>
+      <w:r>
+        <w:rPr>
+          <w:b/>
+          <w:bCs/>
+        </w:rPr>
+        <w:t>Definition</w:t>
+      </w:r>
+      <w:r>
+        <w:t>: A set of categories S provides an exhaustive decomposition of a parent category c if every instance of c must belong to at least one of the categories in S. Essentially, the subcategories "cover" the entire extent of the parent category.</w:t>
+      </w:r>
+    </w:p>
+    <w:p>
+      <w:pPr>
+        <w:numPr>
+          <w:ilvl w:val="0"/>
+          <w:numId w:val="28"/>
+        </w:numPr>
+      </w:pPr>
+      <w:r>
+        <w:rPr>
+          <w:b/>
+          <w:bCs/>
+        </w:rPr>
+        <w:t>Example</w:t>
+      </w:r>
+      <w:r>
+        <w:t xml:space="preserve">: If every person currently in a specific classroom is either a student or a professor, then the categories </w:t>
+      </w:r>
+      <w:r>
+        <w:rPr>
+          <w:b/>
+          <w:bCs/>
+        </w:rPr>
+        <w:t>Student</w:t>
+      </w:r>
+      <w:r>
+        <w:t xml:space="preserve"> and </w:t>
+      </w:r>
+      <w:r>
+        <w:rPr>
+          <w:b/>
+          <w:bCs/>
+        </w:rPr>
+        <w:t>Professor</w:t>
+      </w:r>
+      <w:r>
+        <w:t xml:space="preserve"> form an exhaustive decomposition of the category </w:t>
+      </w:r>
+      <w:proofErr w:type="spellStart"/>
+      <w:r>
+        <w:rPr>
+          <w:b/>
+          <w:bCs/>
+        </w:rPr>
+        <w:t>PeopleInThisRoom</w:t>
+      </w:r>
+      <w:proofErr w:type="spellEnd"/>
+      <w:r>
+        <w:t>. Note that in an exhaustive decomposition alone, an individual could potentially belong to both (e.g., a student who is also a teaching assistant/professor).</w:t>
+      </w:r>
+    </w:p>
+    <w:p>
+      <w:pPr>
+        <w:numPr>
+          <w:ilvl w:val="0"/>
+          <w:numId w:val="28"/>
+        </w:numPr>
+      </w:pPr>
+      <w:r>
+        <w:rPr>
+          <w:b/>
+          <w:bCs/>
+        </w:rPr>
+        <w:t>Formal notation</w:t>
+      </w:r>
+      <w:r>
+        <w:t xml:space="preserve">: </w:t>
+      </w:r>
+      <w:proofErr w:type="spellStart"/>
+      <w:proofErr w:type="gramStart"/>
+      <w:r>
+        <w:t>ExhaustiveDecomposition</w:t>
+      </w:r>
+      <w:proofErr w:type="spellEnd"/>
+      <w:r>
+        <w:t>(</w:t>
+      </w:r>
+      <w:proofErr w:type="gramEnd"/>
+      <w:r>
+        <w:t xml:space="preserve">{Student, Professor}, </w:t>
+      </w:r>
+      <w:proofErr w:type="spellStart"/>
+      <w:r>
+        <w:t>PeopleInThisRoom</w:t>
+      </w:r>
+      <w:proofErr w:type="spellEnd"/>
+      <w:r>
+        <w:t>).</w:t>
+      </w:r>
+    </w:p>
+    <w:p>
+      <w:pPr>
+        <w:rPr>
+          <w:b/>
+          <w:bCs/>
+        </w:rPr>
+      </w:pPr>
+      <w:r>
+        <w:rPr>
+          <w:b/>
+          <w:bCs/>
+        </w:rPr>
+        <w:t>3. Partition</w:t>
+      </w:r>
+    </w:p>
+    <w:p>
+      <w:r>
+        <w:rPr>
+          <w:b/>
+          <w:bCs/>
+        </w:rPr>
+        <w:t>Definition</w:t>
+      </w:r>
+      <w:r>
+        <w:t xml:space="preserve">: A partition occurs when a set of categories S is both </w:t>
+      </w:r>
+      <w:proofErr w:type="gramStart"/>
+      <w:r>
+        <w:rPr>
+          <w:b/>
+          <w:bCs/>
+        </w:rPr>
+        <w:t>disjoint</w:t>
+      </w:r>
+      <w:proofErr w:type="gramEnd"/>
+      <w:r>
+        <w:t xml:space="preserve"> and forms an </w:t>
+      </w:r>
+      <w:r>
+        <w:rPr>
+          <w:b/>
+          <w:bCs/>
+        </w:rPr>
+        <w:t>exhaustive decomposition</w:t>
+      </w:r>
+      <w:r>
+        <w:t xml:space="preserve"> of a parent category c. This means every instance of the parent category belongs to exactly one subcategory in the set—no more and no less.</w:t>
+      </w:r>
+    </w:p>
+    <w:p>
+      <w:pPr>
+        <w:numPr>
+          <w:ilvl w:val="0"/>
+          <w:numId w:val="29"/>
+        </w:numPr>
+      </w:pPr>
+      <w:r>
+        <w:rPr>
+          <w:b/>
+          <w:bCs/>
+        </w:rPr>
+        <w:t>Example</w:t>
+      </w:r>
+      <w:r>
+        <w:t xml:space="preserve">: Consider the category </w:t>
+      </w:r>
+      <w:r>
+        <w:rPr>
+          <w:b/>
+          <w:bCs/>
+        </w:rPr>
+        <w:t>Living Things</w:t>
+      </w:r>
+      <w:r>
+        <w:t xml:space="preserve">. If we follow a classification where every living thing must be either </w:t>
+      </w:r>
+      <w:proofErr w:type="gramStart"/>
+      <w:r>
+        <w:t>an</w:t>
+      </w:r>
+      <w:proofErr w:type="gramEnd"/>
+      <w:r>
+        <w:rPr>
+          <w:b/>
+          <w:bCs/>
+        </w:rPr>
+        <w:t xml:space="preserve"> </w:t>
+      </w:r>
+      <w:r>
+        <w:rPr>
+          <w:b/>
+          <w:bCs/>
+        </w:rPr>
+        <w:t>Eukaryote</w:t>
+      </w:r>
+      <w:r>
+        <w:t xml:space="preserve"> or</w:t>
+      </w:r>
+      <w:r>
+        <w:t xml:space="preserve"> </w:t>
+      </w:r>
+      <w:r>
+        <w:rPr>
+          <w:i/>
+          <w:iCs/>
+        </w:rPr>
+        <w:t>Prokaryote</w:t>
+      </w:r>
+      <w:r>
+        <w:t xml:space="preserve">, and no living thing can be more than one of these, then </w:t>
+      </w:r>
+      <w:proofErr w:type="gramStart"/>
+      <w:r>
+        <w:t>{ </w:t>
+      </w:r>
+      <w:r>
+        <w:rPr>
+          <w:b/>
+          <w:bCs/>
+        </w:rPr>
+        <w:t>Eukaryote</w:t>
+      </w:r>
+      <w:proofErr w:type="gramEnd"/>
+      <w:r>
+        <w:t xml:space="preserve">, </w:t>
+      </w:r>
+      <w:proofErr w:type="gramStart"/>
+      <w:r>
+        <w:rPr>
+          <w:i/>
+          <w:iCs/>
+        </w:rPr>
+        <w:t>Prokaryote</w:t>
+      </w:r>
+      <w:r>
+        <w:t>},</w:t>
+      </w:r>
+      <w:proofErr w:type="gramEnd"/>
+      <w:r>
+        <w:t xml:space="preserve"> forms a partition of </w:t>
+      </w:r>
+      <w:proofErr w:type="spellStart"/>
+      <w:r>
+        <w:rPr>
+          <w:b/>
+          <w:bCs/>
+        </w:rPr>
+        <w:t>LivingThings</w:t>
+      </w:r>
+      <w:proofErr w:type="spellEnd"/>
+      <w:r>
+        <w:t>.</w:t>
+      </w:r>
+    </w:p>
+    <w:p>
+      <w:pPr>
+        <w:numPr>
+          <w:ilvl w:val="0"/>
+          <w:numId w:val="29"/>
+        </w:numPr>
+      </w:pPr>
+      <w:r>
+        <w:rPr>
+          <w:b/>
+          <w:bCs/>
+        </w:rPr>
+        <w:t>Formal notation</w:t>
+      </w:r>
+      <w:r>
+        <w:t xml:space="preserve">: </w:t>
+      </w:r>
+      <w:proofErr w:type="gramStart"/>
+      <w:r>
+        <w:t>Partition({ </w:t>
+      </w:r>
+      <w:r>
+        <w:rPr>
+          <w:b/>
+          <w:bCs/>
+        </w:rPr>
+        <w:t>Eukaryote</w:t>
+      </w:r>
+      <w:proofErr w:type="gramEnd"/>
+      <w:r>
+        <w:t xml:space="preserve">, </w:t>
+      </w:r>
+      <w:proofErr w:type="gramStart"/>
+      <w:r>
+        <w:rPr>
+          <w:i/>
+          <w:iCs/>
+        </w:rPr>
+        <w:t>Prokaryote</w:t>
+      </w:r>
+      <w:r>
+        <w:t xml:space="preserve"> }</w:t>
+      </w:r>
+      <w:proofErr w:type="gramEnd"/>
+      <w:r>
+        <w:t xml:space="preserve">, </w:t>
+      </w:r>
+      <w:proofErr w:type="spellStart"/>
+      <w:r>
+        <w:t>LivingThings</w:t>
+      </w:r>
+      <w:proofErr w:type="spellEnd"/>
+      <w:r>
+        <w:t>).</w:t>
       </w:r>
     </w:p>
     <w:p/>
@@ -4885,12 +5297,6 @@
     <w:p/>
     <w:p/>
     <w:p/>
-    <w:p/>
-    <w:p/>
-    <w:p/>
-    <w:p/>
-    <w:p/>
-    <w:p/>
     <w:p>
       <w:pPr>
         <w:rPr>
@@ -4898,7 +5304,6 @@
           <w:bCs/>
           <w:sz w:val="32"/>
           <w:szCs w:val="32"/>
-          <w:lang w:val="it-IT"/>
         </w:rPr>
       </w:pPr>
       <w:r>
@@ -4907,805 +5312,28 @@
           <w:bCs/>
           <w:sz w:val="32"/>
           <w:szCs w:val="32"/>
-          <w:lang w:val="it-IT"/>
         </w:rPr>
         <w:lastRenderedPageBreak/>
-        <w:t>QUESTION</w:t>
-      </w:r>
-      <w:r>
-        <w:rPr>
-          <w:b/>
-          <w:bCs/>
-          <w:sz w:val="32"/>
-          <w:szCs w:val="32"/>
-          <w:lang w:val="it-IT"/>
-        </w:rPr>
-        <w:t xml:space="preserve"> 8 – </w:t>
-      </w:r>
-      <w:proofErr w:type="spellStart"/>
-      <w:r>
-        <w:rPr>
-          <w:b/>
-          <w:bCs/>
-          <w:sz w:val="32"/>
-          <w:szCs w:val="32"/>
-          <w:lang w:val="it-IT"/>
-        </w:rPr>
-        <w:t>Ontology</w:t>
-      </w:r>
-      <w:proofErr w:type="spellEnd"/>
-      <w:r>
-        <w:rPr>
-          <w:b/>
-          <w:bCs/>
-          <w:sz w:val="32"/>
-          <w:szCs w:val="32"/>
-          <w:lang w:val="it-IT"/>
-        </w:rPr>
-        <w:t xml:space="preserve"> </w:t>
-      </w:r>
-      <w:proofErr w:type="spellStart"/>
-      <w:r>
-        <w:rPr>
-          <w:b/>
-          <w:bCs/>
-          <w:sz w:val="32"/>
-          <w:szCs w:val="32"/>
-          <w:lang w:val="it-IT"/>
-        </w:rPr>
-        <w:t>Operation</w:t>
-      </w:r>
-      <w:proofErr w:type="spellEnd"/>
+        <w:t>QUESTION 9 – Semantic web</w:t>
+      </w:r>
     </w:p>
     <w:p>
       <w:pPr>
         <w:rPr>
           <w:i/>
           <w:iCs/>
+          <w:sz w:val="22"/>
+          <w:szCs w:val="22"/>
         </w:rPr>
       </w:pPr>
       <w:r>
         <w:rPr>
           <w:i/>
           <w:iCs/>
-        </w:rPr>
-        <w:t>Within the terminological approach towards the representation of</w:t>
-      </w:r>
-      <w:r>
-        <w:rPr>
-          <w:i/>
-          <w:iCs/>
-        </w:rPr>
-        <w:t xml:space="preserve"> </w:t>
-      </w:r>
-      <w:r>
-        <w:rPr>
-          <w:i/>
-          <w:iCs/>
-        </w:rPr>
-        <w:t>concepts/categories and individuals/instances, the candidate is invited to</w:t>
-      </w:r>
-      <w:r>
-        <w:rPr>
-          <w:i/>
-          <w:iCs/>
-        </w:rPr>
-        <w:t xml:space="preserve"> </w:t>
-      </w:r>
-      <w:r>
-        <w:rPr>
-          <w:i/>
-          <w:iCs/>
-        </w:rPr>
-        <w:t>illustrate the notions of</w:t>
-      </w:r>
-    </w:p>
-    <w:p>
-      <w:pPr>
-        <w:rPr>
-          <w:i/>
-          <w:iCs/>
-        </w:rPr>
-      </w:pPr>
-      <w:r>
-        <w:rPr>
-          <w:i/>
-          <w:iCs/>
-        </w:rPr>
-        <w:t xml:space="preserve">• </w:t>
-      </w:r>
-      <w:proofErr w:type="spellStart"/>
-      <w:r>
-        <w:rPr>
-          <w:i/>
-          <w:iCs/>
-        </w:rPr>
-        <w:t>Disjointness</w:t>
-      </w:r>
-      <w:proofErr w:type="spellEnd"/>
-      <w:r>
-        <w:rPr>
-          <w:i/>
-          <w:iCs/>
-        </w:rPr>
-        <w:t xml:space="preserve"> over a set S of categories (S = {c1, c2, …, </w:t>
-      </w:r>
-      <w:proofErr w:type="spellStart"/>
-      <w:r>
-        <w:rPr>
-          <w:i/>
-          <w:iCs/>
-        </w:rPr>
-        <w:t>cn</w:t>
-      </w:r>
-      <w:proofErr w:type="spellEnd"/>
-      <w:r>
-        <w:rPr>
-          <w:i/>
-          <w:iCs/>
-        </w:rPr>
-        <w:t>}, where c1…</w:t>
-      </w:r>
-      <w:proofErr w:type="spellStart"/>
-      <w:r>
-        <w:rPr>
-          <w:i/>
-          <w:iCs/>
-        </w:rPr>
-        <w:t>cn</w:t>
-      </w:r>
-      <w:proofErr w:type="spellEnd"/>
-      <w:r>
-        <w:rPr>
-          <w:i/>
-          <w:iCs/>
-        </w:rPr>
-        <w:t xml:space="preserve"> are</w:t>
-      </w:r>
-    </w:p>
-    <w:p>
-      <w:pPr>
-        <w:rPr>
-          <w:i/>
-          <w:iCs/>
-        </w:rPr>
-      </w:pPr>
-      <w:r>
-        <w:rPr>
-          <w:i/>
-          <w:iCs/>
-        </w:rPr>
-        <w:t>categories)</w:t>
-      </w:r>
-    </w:p>
-    <w:p>
-      <w:pPr>
-        <w:rPr>
-          <w:i/>
-          <w:iCs/>
-        </w:rPr>
-      </w:pPr>
-      <w:r>
-        <w:rPr>
-          <w:i/>
-          <w:iCs/>
-        </w:rPr>
-        <w:t>• Exhaustive Decomposition of a category c into a set S of categories</w:t>
-      </w:r>
-    </w:p>
-    <w:p>
-      <w:pPr>
-        <w:rPr>
-          <w:i/>
-          <w:iCs/>
-        </w:rPr>
-      </w:pPr>
-      <w:r>
-        <w:rPr>
-          <w:i/>
-          <w:iCs/>
-        </w:rPr>
-        <w:t>• Partition of a category c into a set of categories S</w:t>
-      </w:r>
-    </w:p>
-    <w:p>
-      <w:pPr>
-        <w:rPr>
-          <w:i/>
-          <w:iCs/>
-        </w:rPr>
-      </w:pPr>
-      <w:r>
-        <w:rPr>
-          <w:i/>
-          <w:iCs/>
-        </w:rPr>
-        <w:t>The candidate is invited to illustrate these notions through a simple example</w:t>
-      </w:r>
-    </w:p>
-    <w:p>
-      <w:pPr>
-        <w:rPr>
-          <w:b/>
-          <w:bCs/>
-          <w:sz w:val="28"/>
-          <w:szCs w:val="28"/>
-        </w:rPr>
-      </w:pPr>
-      <w:proofErr w:type="spellStart"/>
-      <w:r>
-        <w:rPr>
-          <w:b/>
-          <w:bCs/>
-          <w:sz w:val="28"/>
-          <w:szCs w:val="28"/>
-        </w:rPr>
-        <w:t>Answare</w:t>
-      </w:r>
-      <w:proofErr w:type="spellEnd"/>
-    </w:p>
-    <w:p>
-      <w:r>
-        <w:t>In the terminological approach to representing knowledge, categories and their relationships are defined using specific logical notions to ensure clarity and consistency within an ontology.</w:t>
-      </w:r>
-    </w:p>
-    <w:p>
-      <w:r>
-        <w:t xml:space="preserve">Below are the illustrations of the requested notions based on the </w:t>
-      </w:r>
-      <w:proofErr w:type="gramStart"/>
-      <w:r>
-        <w:t>provided material</w:t>
-      </w:r>
-      <w:proofErr w:type="gramEnd"/>
-      <w:r>
-        <w:t>:</w:t>
-      </w:r>
-    </w:p>
-    <w:p>
-      <w:pPr>
-        <w:rPr>
-          <w:b/>
-          <w:bCs/>
-        </w:rPr>
-      </w:pPr>
-      <w:r>
-        <w:rPr>
-          <w:b/>
-          <w:bCs/>
-        </w:rPr>
-        <w:t xml:space="preserve">1. </w:t>
-      </w:r>
-      <w:proofErr w:type="spellStart"/>
-      <w:r>
-        <w:rPr>
-          <w:b/>
-          <w:bCs/>
-        </w:rPr>
-        <w:t>Disjointness</w:t>
-      </w:r>
-      <w:proofErr w:type="spellEnd"/>
-    </w:p>
-    <w:p>
-      <w:r>
-        <w:rPr>
-          <w:b/>
-          <w:bCs/>
-        </w:rPr>
-        <w:t>Definition</w:t>
-      </w:r>
-      <w:r>
-        <w:t xml:space="preserve">: A set of categories S = {c_1, c_2, </w:t>
-      </w:r>
-      <w:r>
-        <w:t>…</w:t>
-      </w:r>
-      <w:r>
-        <w:t xml:space="preserve">, </w:t>
-      </w:r>
-      <w:proofErr w:type="spellStart"/>
-      <w:r>
-        <w:t>c_n</w:t>
-      </w:r>
-      <w:proofErr w:type="spellEnd"/>
-      <w:r>
-        <w:t>} is considered disjoint if they share no common members. Formally, an individual that belongs to one category in a disjoint set cannot belong to any other category in that same set.</w:t>
-      </w:r>
-    </w:p>
-    <w:p>
-      <w:pPr>
-        <w:numPr>
-          <w:ilvl w:val="0"/>
-          <w:numId w:val="27"/>
-        </w:numPr>
-      </w:pPr>
-      <w:r>
-        <w:rPr>
-          <w:b/>
-          <w:bCs/>
-        </w:rPr>
-        <w:t>Example</w:t>
-      </w:r>
-      <w:r>
-        <w:t xml:space="preserve">: The categories </w:t>
-      </w:r>
-      <w:r>
-        <w:rPr>
-          <w:b/>
-          <w:bCs/>
-        </w:rPr>
-        <w:t>Animals</w:t>
-      </w:r>
-      <w:r>
-        <w:t xml:space="preserve"> and </w:t>
-      </w:r>
-      <w:r>
-        <w:rPr>
-          <w:b/>
-          <w:bCs/>
-        </w:rPr>
-        <w:t>Vegetables</w:t>
-      </w:r>
-      <w:r>
-        <w:t xml:space="preserve"> are </w:t>
-      </w:r>
-      <w:proofErr w:type="gramStart"/>
-      <w:r>
-        <w:t>disjoint</w:t>
-      </w:r>
-      <w:proofErr w:type="gramEnd"/>
-      <w:r>
-        <w:t>. While both are subcategories of "Living Things," an entity cannot be classified as both an animal and a vegetable simultaneously.</w:t>
-      </w:r>
-    </w:p>
-    <w:p>
-      <w:pPr>
-        <w:numPr>
-          <w:ilvl w:val="0"/>
-          <w:numId w:val="27"/>
-        </w:numPr>
-      </w:pPr>
-      <w:r>
-        <w:rPr>
-          <w:b/>
-          <w:bCs/>
-        </w:rPr>
-        <w:t>Formal notation</w:t>
-      </w:r>
-      <w:r>
-        <w:t xml:space="preserve">: </w:t>
-      </w:r>
-      <w:proofErr w:type="gramStart"/>
-      <w:r>
-        <w:t>Disjoint(</w:t>
-      </w:r>
-      <w:proofErr w:type="gramEnd"/>
-      <w:r>
-        <w:t xml:space="preserve">{Animals, </w:t>
-      </w:r>
-      <w:proofErr w:type="gramStart"/>
-      <w:r>
-        <w:t>Vegetables})</w:t>
-      </w:r>
-      <w:proofErr w:type="gramEnd"/>
-      <w:r>
-        <w:t>.</w:t>
-      </w:r>
-    </w:p>
-    <w:p>
-      <w:pPr>
-        <w:rPr>
-          <w:b/>
-          <w:bCs/>
-        </w:rPr>
-      </w:pPr>
-      <w:r>
-        <w:rPr>
-          <w:b/>
-          <w:bCs/>
-        </w:rPr>
-        <w:t>2. Exhaustive Decomposition</w:t>
-      </w:r>
-    </w:p>
-    <w:p>
-      <w:r>
-        <w:rPr>
-          <w:b/>
-          <w:bCs/>
-        </w:rPr>
-        <w:t>Definition</w:t>
-      </w:r>
-      <w:r>
-        <w:t>: A set of categories S provides an exhaustive decomposition of a parent category c if every instance of c must belong to at least one of the categories in S. Essentially, the subcategories "cover" the entire extent of the parent category.</w:t>
-      </w:r>
-    </w:p>
-    <w:p>
-      <w:pPr>
-        <w:numPr>
-          <w:ilvl w:val="0"/>
-          <w:numId w:val="28"/>
-        </w:numPr>
-      </w:pPr>
-      <w:r>
-        <w:rPr>
-          <w:b/>
-          <w:bCs/>
-        </w:rPr>
-        <w:t>Example</w:t>
-      </w:r>
-      <w:r>
-        <w:t xml:space="preserve">: If every person currently in a specific classroom is either a student or a professor, then the categories </w:t>
-      </w:r>
-      <w:r>
-        <w:rPr>
-          <w:b/>
-          <w:bCs/>
-        </w:rPr>
-        <w:t>Student</w:t>
-      </w:r>
-      <w:r>
-        <w:t xml:space="preserve"> and </w:t>
-      </w:r>
-      <w:r>
-        <w:rPr>
-          <w:b/>
-          <w:bCs/>
-        </w:rPr>
-        <w:t>Professor</w:t>
-      </w:r>
-      <w:r>
-        <w:t xml:space="preserve"> form an exhaustive decomposition of the category </w:t>
-      </w:r>
-      <w:proofErr w:type="spellStart"/>
-      <w:r>
-        <w:rPr>
-          <w:b/>
-          <w:bCs/>
-        </w:rPr>
-        <w:t>PeopleInThisRoom</w:t>
-      </w:r>
-      <w:proofErr w:type="spellEnd"/>
-      <w:r>
-        <w:t>. Note that in an exhaustive decomposition alone, an individual could potentially belong to both (e.g., a student who is also a teaching assistant/professor).</w:t>
-      </w:r>
-    </w:p>
-    <w:p>
-      <w:pPr>
-        <w:numPr>
-          <w:ilvl w:val="0"/>
-          <w:numId w:val="28"/>
-        </w:numPr>
-      </w:pPr>
-      <w:r>
-        <w:rPr>
-          <w:b/>
-          <w:bCs/>
-        </w:rPr>
-        <w:t>Formal notation</w:t>
-      </w:r>
-      <w:r>
-        <w:t xml:space="preserve">: </w:t>
-      </w:r>
-      <w:proofErr w:type="spellStart"/>
-      <w:proofErr w:type="gramStart"/>
-      <w:r>
-        <w:t>ExhaustiveDecomposition</w:t>
-      </w:r>
-      <w:proofErr w:type="spellEnd"/>
-      <w:r>
-        <w:t>(</w:t>
-      </w:r>
-      <w:proofErr w:type="gramEnd"/>
-      <w:r>
-        <w:t>{Student, Professor}, P</w:t>
-      </w:r>
-      <w:proofErr w:type="spellStart"/>
-      <w:r>
-        <w:t>eopleInThisRoom</w:t>
-      </w:r>
-      <w:proofErr w:type="spellEnd"/>
-      <w:r>
-        <w:t>).</w:t>
-      </w:r>
-    </w:p>
-    <w:p>
-      <w:pPr>
-        <w:rPr>
-          <w:b/>
-          <w:bCs/>
-        </w:rPr>
-      </w:pPr>
-      <w:r>
-        <w:rPr>
-          <w:b/>
-          <w:bCs/>
-        </w:rPr>
-        <w:lastRenderedPageBreak/>
-        <w:t>3. Partition</w:t>
-      </w:r>
-    </w:p>
-    <w:p>
-      <w:r>
-        <w:rPr>
-          <w:b/>
-          <w:bCs/>
-        </w:rPr>
-        <w:t>Definition</w:t>
-      </w:r>
-      <w:r>
-        <w:t xml:space="preserve">: A partition occurs when a set of categories S is both </w:t>
-      </w:r>
-      <w:proofErr w:type="gramStart"/>
-      <w:r>
-        <w:rPr>
-          <w:b/>
-          <w:bCs/>
-        </w:rPr>
-        <w:t>disjoint</w:t>
-      </w:r>
-      <w:proofErr w:type="gramEnd"/>
-      <w:r>
-        <w:t xml:space="preserve"> and forms an </w:t>
-      </w:r>
-      <w:r>
-        <w:rPr>
-          <w:b/>
-          <w:bCs/>
-        </w:rPr>
-        <w:t>exhaustive decomposition</w:t>
-      </w:r>
-      <w:r>
-        <w:t xml:space="preserve"> of a parent category c. This means every instance of the parent category belongs to exactly one subcategory in the set—no more and no less.</w:t>
-      </w:r>
-    </w:p>
-    <w:p>
-      <w:pPr>
-        <w:numPr>
-          <w:ilvl w:val="0"/>
-          <w:numId w:val="29"/>
-        </w:numPr>
-      </w:pPr>
-      <w:r>
-        <w:rPr>
-          <w:b/>
-          <w:bCs/>
-        </w:rPr>
-        <w:t>Example</w:t>
-      </w:r>
-      <w:r>
-        <w:t xml:space="preserve">: Consider the category </w:t>
-      </w:r>
-      <w:r>
-        <w:rPr>
-          <w:b/>
-          <w:bCs/>
-        </w:rPr>
-        <w:t>Living Things</w:t>
-      </w:r>
-      <w:r>
-        <w:t xml:space="preserve">. If we follow a classification where every living thing must be either </w:t>
-      </w:r>
-      <w:proofErr w:type="gramStart"/>
-      <w:r>
-        <w:t>an</w:t>
-      </w:r>
-      <w:proofErr w:type="gramEnd"/>
-      <w:r>
-        <w:rPr>
-          <w:b/>
-          <w:bCs/>
-        </w:rPr>
-        <w:t xml:space="preserve"> </w:t>
-      </w:r>
-      <w:r>
-        <w:rPr>
-          <w:b/>
-          <w:bCs/>
-        </w:rPr>
-        <w:t>Eukaryote</w:t>
-      </w:r>
-      <w:r>
-        <w:t xml:space="preserve"> or</w:t>
-      </w:r>
-      <w:r>
-        <w:t xml:space="preserve"> </w:t>
-      </w:r>
-      <w:r>
-        <w:rPr>
-          <w:i/>
-          <w:iCs/>
-        </w:rPr>
-        <w:t>Prokaryote</w:t>
-      </w:r>
-      <w:r>
-        <w:t xml:space="preserve">, and no living thing can be more than one of these, then </w:t>
-      </w:r>
-      <w:proofErr w:type="gramStart"/>
-      <w:r>
-        <w:t>{ </w:t>
-      </w:r>
-      <w:r>
-        <w:rPr>
-          <w:b/>
-          <w:bCs/>
-        </w:rPr>
-        <w:t>Eukaryote</w:t>
-      </w:r>
-      <w:proofErr w:type="gramEnd"/>
-      <w:r>
-        <w:t xml:space="preserve">, </w:t>
-      </w:r>
-      <w:proofErr w:type="gramStart"/>
-      <w:r>
-        <w:rPr>
-          <w:i/>
-          <w:iCs/>
-        </w:rPr>
-        <w:t>Prokaryote</w:t>
-      </w:r>
-      <w:r>
-        <w:t>},</w:t>
-      </w:r>
-      <w:proofErr w:type="gramEnd"/>
-      <w:r>
-        <w:t xml:space="preserve"> forms a partition of </w:t>
-      </w:r>
-      <w:proofErr w:type="spellStart"/>
-      <w:r>
-        <w:rPr>
-          <w:b/>
-          <w:bCs/>
-        </w:rPr>
-        <w:t>LivingThings</w:t>
-      </w:r>
-      <w:proofErr w:type="spellEnd"/>
-      <w:r>
-        <w:t>.</w:t>
-      </w:r>
-    </w:p>
-    <w:p>
-      <w:pPr>
-        <w:numPr>
-          <w:ilvl w:val="0"/>
-          <w:numId w:val="29"/>
-        </w:numPr>
-      </w:pPr>
-      <w:r>
-        <w:rPr>
-          <w:b/>
-          <w:bCs/>
-        </w:rPr>
-        <w:t>Formal notation</w:t>
-      </w:r>
-      <w:r>
-        <w:t xml:space="preserve">: </w:t>
-      </w:r>
-      <w:proofErr w:type="gramStart"/>
-      <w:r>
-        <w:t>Partition({ </w:t>
-      </w:r>
-      <w:r>
-        <w:rPr>
-          <w:b/>
-          <w:bCs/>
-        </w:rPr>
-        <w:t>Eukaryote</w:t>
-      </w:r>
-      <w:proofErr w:type="gramEnd"/>
-      <w:r>
-        <w:t xml:space="preserve">, </w:t>
-      </w:r>
-      <w:proofErr w:type="gramStart"/>
-      <w:r>
-        <w:rPr>
-          <w:i/>
-          <w:iCs/>
-        </w:rPr>
-        <w:t>Prokaryote</w:t>
-      </w:r>
-      <w:r>
-        <w:t xml:space="preserve"> }</w:t>
-      </w:r>
-      <w:proofErr w:type="gramEnd"/>
-      <w:r>
-        <w:t xml:space="preserve">, </w:t>
-      </w:r>
-      <w:proofErr w:type="spellStart"/>
-      <w:r>
-        <w:t>LivingThings</w:t>
-      </w:r>
-      <w:proofErr w:type="spellEnd"/>
-      <w:r>
-        <w:t>).</w:t>
-      </w:r>
-    </w:p>
-    <w:p/>
-    <w:p>
-      <w:pPr>
-        <w:rPr>
-          <w:b/>
-          <w:bCs/>
-          <w:sz w:val="32"/>
-          <w:szCs w:val="32"/>
-          <w:lang w:val="it-IT"/>
-        </w:rPr>
-      </w:pPr>
-      <w:r>
-        <w:rPr>
-          <w:b/>
-          <w:bCs/>
-          <w:sz w:val="32"/>
-          <w:szCs w:val="32"/>
-          <w:lang w:val="it-IT"/>
-        </w:rPr>
-        <w:t xml:space="preserve">QUESTION </w:t>
-      </w:r>
-      <w:r>
-        <w:rPr>
-          <w:b/>
-          <w:bCs/>
-          <w:sz w:val="32"/>
-          <w:szCs w:val="32"/>
-          <w:lang w:val="it-IT"/>
-        </w:rPr>
-        <w:t>9</w:t>
-      </w:r>
-      <w:r>
-        <w:rPr>
-          <w:b/>
-          <w:bCs/>
-          <w:sz w:val="32"/>
-          <w:szCs w:val="32"/>
-          <w:lang w:val="it-IT"/>
-        </w:rPr>
-        <w:t xml:space="preserve"> – </w:t>
-      </w:r>
-      <w:r>
-        <w:rPr>
-          <w:b/>
-          <w:bCs/>
-          <w:sz w:val="32"/>
-          <w:szCs w:val="32"/>
-          <w:lang w:val="it-IT"/>
-        </w:rPr>
-        <w:t>Semantic web</w:t>
-      </w:r>
-    </w:p>
-    <w:p>
-      <w:pPr>
-        <w:rPr>
-          <w:i/>
-          <w:iCs/>
-          <w:sz w:val="22"/>
-          <w:szCs w:val="22"/>
-        </w:rPr>
-      </w:pPr>
-      <w:r>
-        <w:rPr>
-          <w:i/>
-          <w:iCs/>
-          <w:sz w:val="22"/>
-          <w:szCs w:val="22"/>
-        </w:rPr>
-        <w:t>The candidate is invited to briefly introduce the notion of Semantic Networks,</w:t>
-      </w:r>
-      <w:r>
-        <w:rPr>
-          <w:i/>
-          <w:iCs/>
-          <w:sz w:val="22"/>
-          <w:szCs w:val="22"/>
-        </w:rPr>
-        <w:t xml:space="preserve"> </w:t>
-      </w:r>
-      <w:r>
-        <w:rPr>
-          <w:i/>
-          <w:iCs/>
-          <w:sz w:val="22"/>
-          <w:szCs w:val="22"/>
-        </w:rPr>
-        <w:t>and to highlight some of the limits that were present in their original formulation.</w:t>
+          <w:sz w:val="22"/>
+          <w:szCs w:val="22"/>
+        </w:rPr>
+        <w:t>The candidate is invited to briefly introduce the notion of Semantic Networks, and to highlight some of the limits that were present in their original formulation.</w:t>
       </w:r>
     </w:p>
     <w:p>
@@ -5823,7 +5451,6 @@
           <w:b/>
           <w:bCs/>
         </w:rPr>
-        <w:lastRenderedPageBreak/>
         <w:t>Computational Complexity:</w:t>
       </w:r>
       <w:r>
@@ -5902,7 +5529,9 @@
           <w:lang w:val="it-IT"/>
         </w:rPr>
       </w:pPr>
-      <w:r>
+    </w:p>
+    <w:p>
+      <w:pPr>
         <w:rPr>
           <w:b/>
           <w:bCs/>
@@ -5910,9 +5539,10 @@
           <w:szCs w:val="32"/>
           <w:lang w:val="it-IT"/>
         </w:rPr>
-        <w:t xml:space="preserve">QUESTION </w:t>
-      </w:r>
-      <w:r>
+      </w:pPr>
+    </w:p>
+    <w:p>
+      <w:pPr>
         <w:rPr>
           <w:b/>
           <w:bCs/>
@@ -5920,8 +5550,7 @@
           <w:szCs w:val="32"/>
           <w:lang w:val="it-IT"/>
         </w:rPr>
-        <w:t>10</w:t>
-      </w:r>
+      </w:pPr>
       <w:r>
         <w:rPr>
           <w:b/>
@@ -5930,9 +5559,9 @@
           <w:szCs w:val="32"/>
           <w:lang w:val="it-IT"/>
         </w:rPr>
-        <w:t xml:space="preserve"> – </w:t>
-      </w:r>
-      <w:proofErr w:type="spellStart"/>
+        <w:lastRenderedPageBreak/>
+        <w:t xml:space="preserve">QUESTION </w:t>
+      </w:r>
       <w:r>
         <w:rPr>
           <w:b/>
@@ -5941,9 +5570,8 @@
           <w:szCs w:val="32"/>
           <w:lang w:val="it-IT"/>
         </w:rPr>
-        <w:t>Description</w:t>
-      </w:r>
-      <w:proofErr w:type="spellEnd"/>
+        <w:t>10</w:t>
+      </w:r>
       <w:r>
         <w:rPr>
           <w:b/>
@@ -5952,6 +5580,28 @@
           <w:szCs w:val="32"/>
           <w:lang w:val="it-IT"/>
         </w:rPr>
+        <w:t xml:space="preserve"> – </w:t>
+      </w:r>
+      <w:proofErr w:type="spellStart"/>
+      <w:r>
+        <w:rPr>
+          <w:b/>
+          <w:bCs/>
+          <w:sz w:val="32"/>
+          <w:szCs w:val="32"/>
+          <w:lang w:val="it-IT"/>
+        </w:rPr>
+        <w:t>Description</w:t>
+      </w:r>
+      <w:proofErr w:type="spellEnd"/>
+      <w:r>
+        <w:rPr>
+          <w:b/>
+          <w:bCs/>
+          <w:sz w:val="32"/>
+          <w:szCs w:val="32"/>
+          <w:lang w:val="it-IT"/>
+        </w:rPr>
         <w:t xml:space="preserve"> Logic</w:t>
       </w:r>
     </w:p>
@@ -5971,8 +5621,9 @@
           <w:sz w:val="22"/>
           <w:szCs w:val="22"/>
         </w:rPr>
-        <w:t>The candidate is invited to briefly introduce the ALC Description Logics,</w:t>
-      </w:r>
+        <w:t xml:space="preserve">The candidate is invited to briefly introduce the ALC Description Logics, mentioning the operators that are supported (negation, </w:t>
+      </w:r>
+      <w:proofErr w:type="gramStart"/>
       <w:r>
         <w:rPr>
           <w:i/>
@@ -5980,8 +5631,9 @@
           <w:sz w:val="22"/>
           <w:szCs w:val="22"/>
         </w:rPr>
-        <w:t xml:space="preserve"> </w:t>
-      </w:r>
+        <w:t>AND,</w:t>
+      </w:r>
+      <w:proofErr w:type="gramEnd"/>
       <w:r>
         <w:rPr>
           <w:i/>
@@ -5989,45 +5641,7 @@
           <w:sz w:val="22"/>
           <w:szCs w:val="22"/>
         </w:rPr>
-        <w:t xml:space="preserve">mentioning the operators that are supported (negation, </w:t>
-      </w:r>
-      <w:proofErr w:type="gramStart"/>
-      <w:r>
-        <w:rPr>
-          <w:i/>
-          <w:iCs/>
-          <w:sz w:val="22"/>
-          <w:szCs w:val="22"/>
-        </w:rPr>
-        <w:t>AND,</w:t>
-      </w:r>
-      <w:proofErr w:type="gramEnd"/>
-      <w:r>
-        <w:rPr>
-          <w:i/>
-          <w:iCs/>
-          <w:sz w:val="22"/>
-          <w:szCs w:val="22"/>
-        </w:rPr>
-        <w:t xml:space="preserve"> ALL, EXISTS), and</w:t>
-      </w:r>
-      <w:r>
-        <w:rPr>
-          <w:i/>
-          <w:iCs/>
-          <w:sz w:val="22"/>
-          <w:szCs w:val="22"/>
-        </w:rPr>
-        <w:t xml:space="preserve"> </w:t>
-      </w:r>
-      <w:r>
-        <w:rPr>
-          <w:i/>
-          <w:iCs/>
-          <w:sz w:val="22"/>
-          <w:szCs w:val="22"/>
-        </w:rPr>
-        <w:t>their meaning (possibly with a short example for each operator).</w:t>
+        <w:t xml:space="preserve"> ALL, EXISTS), and their meaning (possibly with a short example for each operator).</w:t>
       </w:r>
     </w:p>
     <w:p>
@@ -6422,7 +6036,6 @@
     </w:p>
     <w:p>
       <w:r>
-        <w:lastRenderedPageBreak/>
         <w:t>(optional)</w:t>
       </w:r>
     </w:p>
@@ -6463,7 +6076,6 @@
           <w:bCs/>
           <w:sz w:val="32"/>
           <w:szCs w:val="32"/>
-          <w:lang w:val="it-IT"/>
         </w:rPr>
       </w:pPr>
       <w:proofErr w:type="gramStart"/>
@@ -6473,8 +6085,8 @@
           <w:bCs/>
           <w:sz w:val="32"/>
           <w:szCs w:val="32"/>
-          <w:lang w:val="it-IT"/>
-        </w:rPr>
+        </w:rPr>
+        <w:lastRenderedPageBreak/>
         <w:t xml:space="preserve">QUESTION </w:t>
       </w:r>
       <w:r>
@@ -6483,7 +6095,6 @@
           <w:bCs/>
           <w:sz w:val="32"/>
           <w:szCs w:val="32"/>
-          <w:lang w:val="it-IT"/>
         </w:rPr>
         <w:t>?</w:t>
       </w:r>
@@ -6494,31 +6105,8 @@
           <w:bCs/>
           <w:sz w:val="32"/>
           <w:szCs w:val="32"/>
-          <w:lang w:val="it-IT"/>
-        </w:rPr>
-        <w:t xml:space="preserve"> – </w:t>
-      </w:r>
-      <w:proofErr w:type="spellStart"/>
-      <w:r>
-        <w:rPr>
-          <w:b/>
-          <w:bCs/>
-          <w:sz w:val="32"/>
-          <w:szCs w:val="32"/>
-          <w:lang w:val="it-IT"/>
-        </w:rPr>
-        <w:t>Modal</w:t>
-      </w:r>
-      <w:proofErr w:type="spellEnd"/>
-      <w:r>
-        <w:rPr>
-          <w:b/>
-          <w:bCs/>
-          <w:sz w:val="32"/>
-          <w:szCs w:val="32"/>
-          <w:lang w:val="it-IT"/>
-        </w:rPr>
-        <w:t xml:space="preserve"> Logic</w:t>
+        </w:rPr>
+        <w:t xml:space="preserve"> – Modal Logic</w:t>
       </w:r>
     </w:p>
     <w:p>
@@ -6821,23 +6409,7 @@
           <w:sz w:val="22"/>
           <w:szCs w:val="22"/>
         </w:rPr>
-        <w:t xml:space="preserve"> considers world t possible from </w:t>
-      </w:r>
-      <w:proofErr w:type="spellStart"/>
-      <w:r>
-        <w:rPr>
-          <w:sz w:val="22"/>
-          <w:szCs w:val="22"/>
-        </w:rPr>
-        <w:t>world s</w:t>
-      </w:r>
-      <w:proofErr w:type="spellEnd"/>
-      <w:r>
-        <w:rPr>
-          <w:sz w:val="22"/>
-          <w:szCs w:val="22"/>
-        </w:rPr>
-        <w:t>.</w:t>
+        <w:t xml:space="preserve"> considers world t possible from world s.</w:t>
       </w:r>
     </w:p>
     <w:p>
@@ -6940,7 +6512,6 @@
           <w:sz w:val="22"/>
           <w:szCs w:val="22"/>
         </w:rPr>
-        <w:lastRenderedPageBreak/>
         <w:t xml:space="preserve">Modus Ponens (MP): An inference rule stating that if phi is valid and phi </w:t>
       </w:r>
       <w:r>
@@ -7245,6 +6816,11 @@
     </w:p>
     <w:p>
       <w:pPr>
+        <w:pStyle w:val="ListParagraph"/>
+        <w:numPr>
+          <w:ilvl w:val="0"/>
+          <w:numId w:val="33"/>
+        </w:numPr>
         <w:rPr>
           <w:b/>
           <w:bCs/>
@@ -7257,6 +6833,7 @@
           <w:sz w:val="22"/>
           <w:szCs w:val="22"/>
         </w:rPr>
+        <w:lastRenderedPageBreak/>
         <w:t>By combining these, different logics are formed, such as Logic K (using A0, A1, MP, and G) or Logic S5 (using all axioms A0–A4, MP, and G).</w:t>
       </w:r>
     </w:p>
@@ -10462,6 +10039,155 @@
     </w:lvl>
   </w:abstractNum>
   <w:abstractNum w:abstractNumId="22" w15:restartNumberingAfterBreak="0">
+    <w:nsid w:val="588B1FDF"/>
+    <w:multiLevelType w:val="multilevel"/>
+    <w:tmpl w:val="D36C93EC"/>
+    <w:lvl w:ilvl="0">
+      <w:start w:val="1"/>
+      <w:numFmt w:val="bullet"/>
+      <w:lvlText w:val=""/>
+      <w:lvlJc w:val="left"/>
+      <w:pPr>
+        <w:tabs>
+          <w:tab w:val="num" w:pos="720"/>
+        </w:tabs>
+        <w:ind w:left="720" w:hanging="360"/>
+      </w:pPr>
+      <w:rPr>
+        <w:rFonts w:ascii="Symbol" w:hAnsi="Symbol" w:hint="default"/>
+        <w:sz w:val="20"/>
+      </w:rPr>
+    </w:lvl>
+    <w:lvl w:ilvl="1" w:tentative="1">
+      <w:start w:val="1"/>
+      <w:numFmt w:val="bullet"/>
+      <w:lvlText w:val="o"/>
+      <w:lvlJc w:val="left"/>
+      <w:pPr>
+        <w:tabs>
+          <w:tab w:val="num" w:pos="1440"/>
+        </w:tabs>
+        <w:ind w:left="1440" w:hanging="360"/>
+      </w:pPr>
+      <w:rPr>
+        <w:rFonts w:ascii="Courier New" w:hAnsi="Courier New" w:hint="default"/>
+        <w:sz w:val="20"/>
+      </w:rPr>
+    </w:lvl>
+    <w:lvl w:ilvl="2" w:tentative="1">
+      <w:start w:val="1"/>
+      <w:numFmt w:val="bullet"/>
+      <w:lvlText w:val=""/>
+      <w:lvlJc w:val="left"/>
+      <w:pPr>
+        <w:tabs>
+          <w:tab w:val="num" w:pos="2160"/>
+        </w:tabs>
+        <w:ind w:left="2160" w:hanging="360"/>
+      </w:pPr>
+      <w:rPr>
+        <w:rFonts w:ascii="Wingdings" w:hAnsi="Wingdings" w:hint="default"/>
+        <w:sz w:val="20"/>
+      </w:rPr>
+    </w:lvl>
+    <w:lvl w:ilvl="3" w:tentative="1">
+      <w:start w:val="1"/>
+      <w:numFmt w:val="bullet"/>
+      <w:lvlText w:val=""/>
+      <w:lvlJc w:val="left"/>
+      <w:pPr>
+        <w:tabs>
+          <w:tab w:val="num" w:pos="2880"/>
+        </w:tabs>
+        <w:ind w:left="2880" w:hanging="360"/>
+      </w:pPr>
+      <w:rPr>
+        <w:rFonts w:ascii="Wingdings" w:hAnsi="Wingdings" w:hint="default"/>
+        <w:sz w:val="20"/>
+      </w:rPr>
+    </w:lvl>
+    <w:lvl w:ilvl="4" w:tentative="1">
+      <w:start w:val="1"/>
+      <w:numFmt w:val="bullet"/>
+      <w:lvlText w:val=""/>
+      <w:lvlJc w:val="left"/>
+      <w:pPr>
+        <w:tabs>
+          <w:tab w:val="num" w:pos="3600"/>
+        </w:tabs>
+        <w:ind w:left="3600" w:hanging="360"/>
+      </w:pPr>
+      <w:rPr>
+        <w:rFonts w:ascii="Wingdings" w:hAnsi="Wingdings" w:hint="default"/>
+        <w:sz w:val="20"/>
+      </w:rPr>
+    </w:lvl>
+    <w:lvl w:ilvl="5" w:tentative="1">
+      <w:start w:val="1"/>
+      <w:numFmt w:val="bullet"/>
+      <w:lvlText w:val=""/>
+      <w:lvlJc w:val="left"/>
+      <w:pPr>
+        <w:tabs>
+          <w:tab w:val="num" w:pos="4320"/>
+        </w:tabs>
+        <w:ind w:left="4320" w:hanging="360"/>
+      </w:pPr>
+      <w:rPr>
+        <w:rFonts w:ascii="Wingdings" w:hAnsi="Wingdings" w:hint="default"/>
+        <w:sz w:val="20"/>
+      </w:rPr>
+    </w:lvl>
+    <w:lvl w:ilvl="6" w:tentative="1">
+      <w:start w:val="1"/>
+      <w:numFmt w:val="bullet"/>
+      <w:lvlText w:val=""/>
+      <w:lvlJc w:val="left"/>
+      <w:pPr>
+        <w:tabs>
+          <w:tab w:val="num" w:pos="5040"/>
+        </w:tabs>
+        <w:ind w:left="5040" w:hanging="360"/>
+      </w:pPr>
+      <w:rPr>
+        <w:rFonts w:ascii="Wingdings" w:hAnsi="Wingdings" w:hint="default"/>
+        <w:sz w:val="20"/>
+      </w:rPr>
+    </w:lvl>
+    <w:lvl w:ilvl="7" w:tentative="1">
+      <w:start w:val="1"/>
+      <w:numFmt w:val="bullet"/>
+      <w:lvlText w:val=""/>
+      <w:lvlJc w:val="left"/>
+      <w:pPr>
+        <w:tabs>
+          <w:tab w:val="num" w:pos="5760"/>
+        </w:tabs>
+        <w:ind w:left="5760" w:hanging="360"/>
+      </w:pPr>
+      <w:rPr>
+        <w:rFonts w:ascii="Wingdings" w:hAnsi="Wingdings" w:hint="default"/>
+        <w:sz w:val="20"/>
+      </w:rPr>
+    </w:lvl>
+    <w:lvl w:ilvl="8" w:tentative="1">
+      <w:start w:val="1"/>
+      <w:numFmt w:val="bullet"/>
+      <w:lvlText w:val=""/>
+      <w:lvlJc w:val="left"/>
+      <w:pPr>
+        <w:tabs>
+          <w:tab w:val="num" w:pos="6480"/>
+        </w:tabs>
+        <w:ind w:left="6480" w:hanging="360"/>
+      </w:pPr>
+      <w:rPr>
+        <w:rFonts w:ascii="Wingdings" w:hAnsi="Wingdings" w:hint="default"/>
+        <w:sz w:val="20"/>
+      </w:rPr>
+    </w:lvl>
+  </w:abstractNum>
+  <w:abstractNum w:abstractNumId="23" w15:restartNumberingAfterBreak="0">
     <w:nsid w:val="5CE57A8E"/>
     <w:multiLevelType w:val="multilevel"/>
     <w:tmpl w:val="E7A2D19E"/>
@@ -10610,7 +10336,7 @@
       </w:rPr>
     </w:lvl>
   </w:abstractNum>
-  <w:abstractNum w:abstractNumId="23" w15:restartNumberingAfterBreak="0">
+  <w:abstractNum w:abstractNumId="24" w15:restartNumberingAfterBreak="0">
     <w:nsid w:val="625523AE"/>
     <w:multiLevelType w:val="multilevel"/>
     <w:tmpl w:val="EFB20C18"/>
@@ -10759,7 +10485,7 @@
       </w:rPr>
     </w:lvl>
   </w:abstractNum>
-  <w:abstractNum w:abstractNumId="24" w15:restartNumberingAfterBreak="0">
+  <w:abstractNum w:abstractNumId="25" w15:restartNumberingAfterBreak="0">
     <w:nsid w:val="68695396"/>
     <w:multiLevelType w:val="multilevel"/>
     <w:tmpl w:val="B37065C2"/>
@@ -10908,7 +10634,7 @@
       </w:rPr>
     </w:lvl>
   </w:abstractNum>
-  <w:abstractNum w:abstractNumId="25" w15:restartNumberingAfterBreak="0">
+  <w:abstractNum w:abstractNumId="26" w15:restartNumberingAfterBreak="0">
     <w:nsid w:val="696A51DF"/>
     <w:multiLevelType w:val="multilevel"/>
     <w:tmpl w:val="5372ADD6"/>
@@ -11057,7 +10783,7 @@
       </w:rPr>
     </w:lvl>
   </w:abstractNum>
-  <w:abstractNum w:abstractNumId="26" w15:restartNumberingAfterBreak="0">
+  <w:abstractNum w:abstractNumId="27" w15:restartNumberingAfterBreak="0">
     <w:nsid w:val="6A9474FB"/>
     <w:multiLevelType w:val="multilevel"/>
     <w:tmpl w:val="302689EE"/>
@@ -11206,7 +10932,7 @@
       </w:rPr>
     </w:lvl>
   </w:abstractNum>
-  <w:abstractNum w:abstractNumId="27" w15:restartNumberingAfterBreak="0">
+  <w:abstractNum w:abstractNumId="28" w15:restartNumberingAfterBreak="0">
     <w:nsid w:val="6D4F3F74"/>
     <w:multiLevelType w:val="multilevel"/>
     <w:tmpl w:val="26BC47F6"/>
@@ -11355,7 +11081,7 @@
       </w:rPr>
     </w:lvl>
   </w:abstractNum>
-  <w:abstractNum w:abstractNumId="28" w15:restartNumberingAfterBreak="0">
+  <w:abstractNum w:abstractNumId="29" w15:restartNumberingAfterBreak="0">
     <w:nsid w:val="71C42DDA"/>
     <w:multiLevelType w:val="multilevel"/>
     <w:tmpl w:val="9312A7EA"/>
@@ -11468,7 +11194,7 @@
       </w:pPr>
     </w:lvl>
   </w:abstractNum>
-  <w:abstractNum w:abstractNumId="29" w15:restartNumberingAfterBreak="0">
+  <w:abstractNum w:abstractNumId="30" w15:restartNumberingAfterBreak="0">
     <w:nsid w:val="743F77E4"/>
     <w:multiLevelType w:val="multilevel"/>
     <w:tmpl w:val="8098C45E"/>
@@ -11617,7 +11343,7 @@
       </w:rPr>
     </w:lvl>
   </w:abstractNum>
-  <w:abstractNum w:abstractNumId="30" w15:restartNumberingAfterBreak="0">
+  <w:abstractNum w:abstractNumId="31" w15:restartNumberingAfterBreak="0">
     <w:nsid w:val="75673C43"/>
     <w:multiLevelType w:val="multilevel"/>
     <w:tmpl w:val="1B7A64D0"/>
@@ -11730,7 +11456,7 @@
       </w:pPr>
     </w:lvl>
   </w:abstractNum>
-  <w:abstractNum w:abstractNumId="31" w15:restartNumberingAfterBreak="0">
+  <w:abstractNum w:abstractNumId="32" w15:restartNumberingAfterBreak="0">
     <w:nsid w:val="759408EC"/>
     <w:multiLevelType w:val="multilevel"/>
     <w:tmpl w:val="D250F2B2"/>
@@ -11879,7 +11605,7 @@
       </w:rPr>
     </w:lvl>
   </w:abstractNum>
-  <w:abstractNum w:abstractNumId="32" w15:restartNumberingAfterBreak="0">
+  <w:abstractNum w:abstractNumId="33" w15:restartNumberingAfterBreak="0">
     <w:nsid w:val="79493B62"/>
     <w:multiLevelType w:val="multilevel"/>
     <w:tmpl w:val="B2C233CE"/>
@@ -12053,28 +11779,28 @@
     <w:abstractNumId w:val="15"/>
   </w:num>
   <w:num w:numId="9" w16cid:durableId="23603542">
-    <w:abstractNumId w:val="26"/>
+    <w:abstractNumId w:val="27"/>
   </w:num>
   <w:num w:numId="10" w16cid:durableId="1515612413">
     <w:abstractNumId w:val="5"/>
   </w:num>
   <w:num w:numId="11" w16cid:durableId="478159563">
-    <w:abstractNumId w:val="31"/>
+    <w:abstractNumId w:val="32"/>
   </w:num>
   <w:num w:numId="12" w16cid:durableId="1540776771">
-    <w:abstractNumId w:val="32"/>
+    <w:abstractNumId w:val="33"/>
   </w:num>
   <w:num w:numId="13" w16cid:durableId="2068914517">
     <w:abstractNumId w:val="19"/>
   </w:num>
   <w:num w:numId="14" w16cid:durableId="446195633">
-    <w:abstractNumId w:val="23"/>
+    <w:abstractNumId w:val="24"/>
   </w:num>
   <w:num w:numId="15" w16cid:durableId="554006361">
     <w:abstractNumId w:val="9"/>
   </w:num>
   <w:num w:numId="16" w16cid:durableId="345130617">
-    <w:abstractNumId w:val="24"/>
+    <w:abstractNumId w:val="25"/>
   </w:num>
   <w:num w:numId="17" w16cid:durableId="2071072039">
     <w:abstractNumId w:val="17"/>
@@ -12083,13 +11809,13 @@
     <w:abstractNumId w:val="14"/>
   </w:num>
   <w:num w:numId="19" w16cid:durableId="849878334">
-    <w:abstractNumId w:val="28"/>
+    <w:abstractNumId w:val="29"/>
   </w:num>
   <w:num w:numId="20" w16cid:durableId="1282037007">
     <w:abstractNumId w:val="7"/>
   </w:num>
   <w:num w:numId="21" w16cid:durableId="44836770">
-    <w:abstractNumId w:val="30"/>
+    <w:abstractNumId w:val="31"/>
   </w:num>
   <w:num w:numId="22" w16cid:durableId="229584346">
     <w:abstractNumId w:val="10"/>
@@ -12098,10 +11824,10 @@
     <w:abstractNumId w:val="0"/>
   </w:num>
   <w:num w:numId="24" w16cid:durableId="1193111615">
-    <w:abstractNumId w:val="25"/>
+    <w:abstractNumId w:val="26"/>
   </w:num>
   <w:num w:numId="25" w16cid:durableId="1707027805">
-    <w:abstractNumId w:val="29"/>
+    <w:abstractNumId w:val="30"/>
   </w:num>
   <w:num w:numId="26" w16cid:durableId="1131249254">
     <w:abstractNumId w:val="4"/>
@@ -12110,13 +11836,13 @@
     <w:abstractNumId w:val="16"/>
   </w:num>
   <w:num w:numId="28" w16cid:durableId="478423269">
-    <w:abstractNumId w:val="22"/>
+    <w:abstractNumId w:val="23"/>
   </w:num>
   <w:num w:numId="29" w16cid:durableId="1255092404">
     <w:abstractNumId w:val="2"/>
   </w:num>
   <w:num w:numId="30" w16cid:durableId="245262090">
-    <w:abstractNumId w:val="27"/>
+    <w:abstractNumId w:val="28"/>
   </w:num>
   <w:num w:numId="31" w16cid:durableId="642394796">
     <w:abstractNumId w:val="11"/>
@@ -12126,6 +11852,9 @@
   </w:num>
   <w:num w:numId="33" w16cid:durableId="1898932393">
     <w:abstractNumId w:val="18"/>
+  </w:num>
+  <w:num w:numId="34" w16cid:durableId="644549039">
+    <w:abstractNumId w:val="22"/>
   </w:num>
 </w:numbering>
 </file>

</xml_diff>